<commit_message>
Elaboración del ejercicio de sistema de gestion de ventas de productos
</commit_message>
<xml_diff>
--- a/Ejercicio guias modulo 3.docx
+++ b/Ejercicio guias modulo 3.docx
@@ -12,7 +12,15 @@
         <w:t>Iniciar el proyecto</w:t>
       </w:r>
       <w:r>
-        <w:t xml:space="preserve"> creando la estructura base del sistema de gestión de productos de ventas. Define el propósito de ventas. Define el propósito y los requerimientos básicos.</w:t>
+        <w:t xml:space="preserve"> creando la estructura base del </w:t>
+      </w:r>
+      <w:bookmarkStart w:id="0" w:name="_GoBack"/>
+      <w:r>
+        <w:t>sistema de gestión de productos de ventas</w:t>
+      </w:r>
+      <w:bookmarkEnd w:id="0"/>
+      <w:r>
+        <w:t>. Define el propósito de ventas. Define el propósito y los requerimientos básicos.</w:t>
       </w:r>
     </w:p>
     <w:p>
@@ -79,14 +87,12 @@
           <w:numId w:val="1"/>
         </w:numPr>
       </w:pPr>
-      <w:proofErr w:type="spellStart"/>
-      <w:r>
-        <w:t>Orden</w:t>
-      </w:r>
-      <w:r>
-        <w:t>s</w:t>
-      </w:r>
-      <w:proofErr w:type="spellEnd"/>
+      <w:r>
+        <w:t>Orde</w:t>
+      </w:r>
+      <w:r>
+        <w:t>n</w:t>
+      </w:r>
       <w:r>
         <w:t>.</w:t>
       </w:r>
@@ -251,6 +257,18 @@
               </w:numPr>
             </w:pPr>
             <w:r>
+              <w:t>Nombre.</w:t>
+            </w:r>
+          </w:p>
+          <w:p>
+            <w:pPr>
+              <w:pStyle w:val="ListParagraph"/>
+              <w:numPr>
+                <w:ilvl w:val="0"/>
+                <w:numId w:val="2"/>
+              </w:numPr>
+            </w:pPr>
+            <w:r>
               <w:t>Código.</w:t>
             </w:r>
           </w:p>
@@ -888,6 +906,7 @@
             </w:pPr>
             <w:proofErr w:type="gramStart"/>
             <w:r>
+              <w:lastRenderedPageBreak/>
               <w:t>Total</w:t>
             </w:r>
             <w:proofErr w:type="gramEnd"/>
@@ -902,6 +921,7 @@
           </w:tcPr>
           <w:p>
             <w:r>
+              <w:lastRenderedPageBreak/>
               <w:t>Calcular subtotal de la venta.</w:t>
             </w:r>
           </w:p>
@@ -912,6 +932,7 @@
           </w:p>
           <w:p>
             <w:r>
+              <w:lastRenderedPageBreak/>
               <w:t xml:space="preserve">Calcular </w:t>
             </w:r>
             <w:proofErr w:type="spellStart"/>
@@ -988,13 +1009,7 @@
               </w:numPr>
             </w:pPr>
             <w:r>
-              <w:t xml:space="preserve">Autorizar </w:t>
-            </w:r>
-            <w:r>
-              <w:t>compra</w:t>
-            </w:r>
-            <w:r>
-              <w:t>.</w:t>
+              <w:t>Autorizar compra.</w:t>
             </w:r>
           </w:p>
           <w:p>
@@ -1006,10 +1021,7 @@
               </w:numPr>
             </w:pPr>
             <w:r>
-              <w:t xml:space="preserve">Rechazar </w:t>
-            </w:r>
-            <w:r>
-              <w:t>compra.</w:t>
+              <w:t>Rechazar compra.</w:t>
             </w:r>
           </w:p>
         </w:tc>
@@ -1093,25 +1105,7 @@
           <w:color w:val="000000"/>
           <w:shd w:val="clear" w:color="auto" w:fill="FFFFFF"/>
         </w:rPr>
-        <w:t>Sobrescribir el método “Mostrar</w:t>
-      </w:r>
-      <w:r>
-        <w:rPr>
-          <w:rStyle w:val="normaltextrun"/>
-          <w:rFonts w:ascii="Arial" w:hAnsi="Arial" w:cs="Arial"/>
-          <w:color w:val="000000"/>
-          <w:shd w:val="clear" w:color="auto" w:fill="FFFFFF"/>
-        </w:rPr>
-        <w:t xml:space="preserve"> </w:t>
-      </w:r>
-      <w:r>
-        <w:rPr>
-          <w:rStyle w:val="normaltextrun"/>
-          <w:rFonts w:ascii="Arial" w:hAnsi="Arial" w:cs="Arial"/>
-          <w:color w:val="000000"/>
-          <w:shd w:val="clear" w:color="auto" w:fill="FFFFFF"/>
-        </w:rPr>
-        <w:t>Información” en las clases derivadas para personalizar la salida según el tipo de objeto (Cliente o Empleado).</w:t>
+        <w:t>Sobrescribir el método “Mostrar Información” en las clases derivadas para personalizar la salida según el tipo de objeto (Cliente o Empleado).</w:t>
       </w:r>
     </w:p>
     <w:p>
@@ -1298,12 +1292,7 @@
         <w:t xml:space="preserve">: Principio de inversión de dependen, </w:t>
       </w:r>
       <w:r>
-        <w:t>Los módulos de alto nivel no deberían depender de módulos de bajo nivel. Ambos deberían depender de</w:t>
-      </w:r>
-      <w:bookmarkStart w:id="0" w:name="_GoBack"/>
-      <w:bookmarkEnd w:id="0"/>
-      <w:r>
-        <w:t xml:space="preserve"> abstracciones.</w:t>
+        <w:t>Los módulos de alto nivel no deberían depender de módulos de bajo nivel. Ambos deberían depender de abstracciones.</w:t>
       </w:r>
     </w:p>
     <w:p/>

</xml_diff>

<commit_message>
Refactor services to improve dependency injection and enhance data handling: update OrderService and SubSaleService, add methods for subtotal management, and improve validation in CalculateSubTotal.
</commit_message>
<xml_diff>
--- a/Ejercicio guias modulo 3.docx
+++ b/Ejercicio guias modulo 3.docx
@@ -12,15 +12,7 @@
         <w:t>Iniciar el proyecto</w:t>
       </w:r>
       <w:r>
-        <w:t xml:space="preserve"> creando la estructura base del </w:t>
-      </w:r>
-      <w:bookmarkStart w:id="0" w:name="_GoBack"/>
-      <w:r>
-        <w:t>sistema de gestión de productos de ventas</w:t>
-      </w:r>
-      <w:bookmarkEnd w:id="0"/>
-      <w:r>
-        <w:t>. Define el propósito de ventas. Define el propósito y los requerimientos básicos.</w:t>
+        <w:t xml:space="preserve"> creando la estructura base del sistema de gestión de productos de ventas. Define el propósito de ventas. Define el propósito y los requerimientos básicos.</w:t>
       </w:r>
     </w:p>
     <w:p>
@@ -1114,8 +1106,7 @@
           <w:rStyle w:val="normaltextrun"/>
           <w:rFonts w:ascii="Arial" w:hAnsi="Arial" w:cs="Arial"/>
           <w:color w:val="000000"/>
-          <w:bdr w:val="none" w:sz="0" w:space="0" w:color="auto" w:frame="1"/>
-          <w:lang w:val="es-ES"/>
+          <w:shd w:val="clear" w:color="auto" w:fill="FFFFFF"/>
         </w:rPr>
       </w:pPr>
       <w:r>
@@ -1167,15 +1158,4732 @@
         </w:rPr>
         <w:t>” e implementarla en una clase “Orden” que gestione las ventas del sistema</w:t>
       </w:r>
-    </w:p>
-    <w:p>
-      <w:pPr>
+      <w:r>
         <w:rPr>
           <w:rStyle w:val="normaltextrun"/>
           <w:rFonts w:ascii="Arial" w:hAnsi="Arial" w:cs="Arial"/>
           <w:color w:val="000000"/>
           <w:shd w:val="clear" w:color="auto" w:fill="FFFFFF"/>
         </w:rPr>
+        <w:t>.</w:t>
+      </w:r>
+    </w:p>
+    <w:p>
+      <w:pPr>
+        <w:rPr>
+          <w:rStyle w:val="normaltextrun"/>
+          <w:rFonts w:ascii="Arial" w:hAnsi="Arial" w:cs="Arial"/>
+          <w:color w:val="000000"/>
+          <w:bdr w:val="none" w:sz="0" w:space="0" w:color="auto" w:frame="1"/>
+          <w:lang w:val="es-ES"/>
+        </w:rPr>
+      </w:pPr>
+      <w:r>
+        <w:rPr>
+          <w:rStyle w:val="normaltextrun"/>
+          <w:rFonts w:ascii="Arial" w:hAnsi="Arial" w:cs="Arial"/>
+          <w:color w:val="000000"/>
+          <w:bdr w:val="none" w:sz="0" w:space="0" w:color="auto" w:frame="1"/>
+          <w:lang w:val="es-ES"/>
+        </w:rPr>
+        <w:t>Refactorizar el código del sistema para cumplir con los principios SOLID. Documentar el proyecto final.</w:t>
+      </w:r>
+    </w:p>
+    <w:p>
+      <w:pPr>
+        <w:rPr>
+          <w:rStyle w:val="normaltextrun"/>
+          <w:rFonts w:ascii="Arial" w:hAnsi="Arial" w:cs="Arial"/>
+          <w:color w:val="000000"/>
+          <w:bdr w:val="none" w:sz="0" w:space="0" w:color="auto" w:frame="1"/>
+          <w:lang w:val="es-ES"/>
+        </w:rPr>
+      </w:pPr>
+      <w:r>
+        <w:rPr>
+          <w:rStyle w:val="normaltextrun"/>
+          <w:rFonts w:ascii="Arial" w:hAnsi="Arial" w:cs="Arial"/>
+          <w:color w:val="000000"/>
+          <w:bdr w:val="none" w:sz="0" w:space="0" w:color="auto" w:frame="1"/>
+          <w:lang w:val="es-ES"/>
+        </w:rPr>
+        <w:br w:type="page"/>
+      </w:r>
+    </w:p>
+    <w:p>
+      <w:pPr>
+        <w:rPr>
+          <w:rStyle w:val="normaltextrun"/>
+          <w:rFonts w:ascii="Arial" w:hAnsi="Arial" w:cs="Arial"/>
+          <w:color w:val="000000"/>
+          <w:bdr w:val="none" w:sz="0" w:space="0" w:color="auto" w:frame="1"/>
+          <w:lang w:val="es-ES"/>
+        </w:rPr>
+      </w:pPr>
+      <w:proofErr w:type="spellStart"/>
+      <w:r>
+        <w:rPr>
+          <w:rStyle w:val="normaltextrun"/>
+          <w:rFonts w:ascii="Arial" w:hAnsi="Arial" w:cs="Arial"/>
+          <w:color w:val="000000"/>
+          <w:bdr w:val="none" w:sz="0" w:space="0" w:color="auto" w:frame="1"/>
+          <w:lang w:val="es-ES"/>
+        </w:rPr>
+        <w:lastRenderedPageBreak/>
+        <w:t>OrderService.cs</w:t>
+      </w:r>
+      <w:proofErr w:type="spellEnd"/>
+    </w:p>
+    <w:p>
+      <w:pPr>
+        <w:shd w:val="clear" w:color="auto" w:fill="282C34"/>
+        <w:spacing w:after="0" w:line="285" w:lineRule="atLeast"/>
+        <w:rPr>
+          <w:rFonts w:ascii="Consolas" w:eastAsia="Times New Roman" w:hAnsi="Consolas" w:cs="Times New Roman"/>
+          <w:color w:val="ABB2BF"/>
+          <w:sz w:val="21"/>
+          <w:szCs w:val="21"/>
+          <w:lang w:val="en-US"/>
+        </w:rPr>
+      </w:pPr>
+      <w:r>
+        <w:rPr>
+          <w:rFonts w:ascii="Consolas" w:eastAsia="Times New Roman" w:hAnsi="Consolas" w:cs="Times New Roman"/>
+          <w:color w:val="C678DD"/>
+          <w:sz w:val="21"/>
+          <w:szCs w:val="21"/>
+          <w:lang w:val="en-US"/>
+        </w:rPr>
+        <w:t>public</w:t>
+      </w:r>
+      <w:r>
+        <w:rPr>
+          <w:rFonts w:ascii="Consolas" w:eastAsia="Times New Roman" w:hAnsi="Consolas" w:cs="Times New Roman"/>
+          <w:color w:val="ABB2BF"/>
+          <w:sz w:val="21"/>
+          <w:szCs w:val="21"/>
+          <w:lang w:val="en-US"/>
+        </w:rPr>
+        <w:t xml:space="preserve"> </w:t>
+      </w:r>
+      <w:r>
+        <w:rPr>
+          <w:rFonts w:ascii="Consolas" w:eastAsia="Times New Roman" w:hAnsi="Consolas" w:cs="Times New Roman"/>
+          <w:color w:val="C678DD"/>
+          <w:sz w:val="21"/>
+          <w:szCs w:val="21"/>
+          <w:lang w:val="en-US"/>
+        </w:rPr>
+        <w:t>class</w:t>
+      </w:r>
+      <w:r>
+        <w:rPr>
+          <w:rFonts w:ascii="Consolas" w:eastAsia="Times New Roman" w:hAnsi="Consolas" w:cs="Times New Roman"/>
+          <w:color w:val="ABB2BF"/>
+          <w:sz w:val="21"/>
+          <w:szCs w:val="21"/>
+          <w:lang w:val="en-US"/>
+        </w:rPr>
+        <w:t xml:space="preserve"> </w:t>
+      </w:r>
+      <w:proofErr w:type="spellStart"/>
+      <w:proofErr w:type="gramStart"/>
+      <w:r>
+        <w:rPr>
+          <w:rFonts w:ascii="Consolas" w:eastAsia="Times New Roman" w:hAnsi="Consolas" w:cs="Times New Roman"/>
+          <w:color w:val="E5C07B"/>
+          <w:sz w:val="21"/>
+          <w:szCs w:val="21"/>
+          <w:lang w:val="en-US"/>
+        </w:rPr>
+        <w:t>OrderService</w:t>
+      </w:r>
+      <w:proofErr w:type="spellEnd"/>
+      <w:r>
+        <w:rPr>
+          <w:rFonts w:ascii="Consolas" w:eastAsia="Times New Roman" w:hAnsi="Consolas" w:cs="Times New Roman"/>
+          <w:color w:val="ABB2BF"/>
+          <w:sz w:val="21"/>
+          <w:szCs w:val="21"/>
+          <w:lang w:val="en-US"/>
+        </w:rPr>
+        <w:t xml:space="preserve"> :</w:t>
+      </w:r>
+      <w:proofErr w:type="gramEnd"/>
+      <w:r>
+        <w:rPr>
+          <w:rFonts w:ascii="Consolas" w:eastAsia="Times New Roman" w:hAnsi="Consolas" w:cs="Times New Roman"/>
+          <w:color w:val="ABB2BF"/>
+          <w:sz w:val="21"/>
+          <w:szCs w:val="21"/>
+          <w:lang w:val="en-US"/>
+        </w:rPr>
+        <w:t xml:space="preserve"> </w:t>
+      </w:r>
+      <w:proofErr w:type="spellStart"/>
+      <w:r>
+        <w:rPr>
+          <w:rFonts w:ascii="Consolas" w:eastAsia="Times New Roman" w:hAnsi="Consolas" w:cs="Times New Roman"/>
+          <w:color w:val="E5C07B"/>
+          <w:sz w:val="21"/>
+          <w:szCs w:val="21"/>
+          <w:lang w:val="en-US"/>
+        </w:rPr>
+        <w:t>IOrder</w:t>
+      </w:r>
+      <w:proofErr w:type="spellEnd"/>
+    </w:p>
+    <w:p>
+      <w:pPr>
+        <w:shd w:val="clear" w:color="auto" w:fill="282C34"/>
+        <w:spacing w:after="0" w:line="285" w:lineRule="atLeast"/>
+        <w:rPr>
+          <w:rFonts w:ascii="Consolas" w:eastAsia="Times New Roman" w:hAnsi="Consolas" w:cs="Times New Roman"/>
+          <w:color w:val="ABB2BF"/>
+          <w:sz w:val="21"/>
+          <w:szCs w:val="21"/>
+          <w:lang w:val="en-US"/>
+        </w:rPr>
+      </w:pPr>
+      <w:r>
+        <w:rPr>
+          <w:rFonts w:ascii="Consolas" w:eastAsia="Times New Roman" w:hAnsi="Consolas" w:cs="Times New Roman"/>
+          <w:color w:val="ABB2BF"/>
+          <w:sz w:val="21"/>
+          <w:szCs w:val="21"/>
+          <w:lang w:val="en-US"/>
+        </w:rPr>
+        <w:t>{</w:t>
+      </w:r>
+    </w:p>
+    <w:p>
+      <w:pPr>
+        <w:shd w:val="clear" w:color="auto" w:fill="282C34"/>
+        <w:spacing w:after="0" w:line="285" w:lineRule="atLeast"/>
+        <w:rPr>
+          <w:rFonts w:ascii="Consolas" w:eastAsia="Times New Roman" w:hAnsi="Consolas" w:cs="Times New Roman"/>
+          <w:color w:val="ABB2BF"/>
+          <w:sz w:val="21"/>
+          <w:szCs w:val="21"/>
+          <w:lang w:val="en-US"/>
+        </w:rPr>
+      </w:pPr>
+      <w:r>
+        <w:rPr>
+          <w:rFonts w:ascii="Consolas" w:eastAsia="Times New Roman" w:hAnsi="Consolas" w:cs="Times New Roman"/>
+          <w:color w:val="ABB2BF"/>
+          <w:sz w:val="21"/>
+          <w:szCs w:val="21"/>
+          <w:lang w:val="en-US"/>
+        </w:rPr>
+        <w:t xml:space="preserve">    </w:t>
+      </w:r>
+      <w:proofErr w:type="spellStart"/>
+      <w:r>
+        <w:rPr>
+          <w:rFonts w:ascii="Consolas" w:eastAsia="Times New Roman" w:hAnsi="Consolas" w:cs="Times New Roman"/>
+          <w:color w:val="E5C07B"/>
+          <w:sz w:val="21"/>
+          <w:szCs w:val="21"/>
+          <w:lang w:val="en-US"/>
+        </w:rPr>
+        <w:t>GetBoolDataService</w:t>
+      </w:r>
+      <w:proofErr w:type="spellEnd"/>
+      <w:r>
+        <w:rPr>
+          <w:rFonts w:ascii="Consolas" w:eastAsia="Times New Roman" w:hAnsi="Consolas" w:cs="Times New Roman"/>
+          <w:color w:val="ABB2BF"/>
+          <w:sz w:val="21"/>
+          <w:szCs w:val="21"/>
+          <w:lang w:val="en-US"/>
+        </w:rPr>
+        <w:t xml:space="preserve"> </w:t>
+      </w:r>
+      <w:proofErr w:type="spellStart"/>
+      <w:r>
+        <w:rPr>
+          <w:rFonts w:ascii="Consolas" w:eastAsia="Times New Roman" w:hAnsi="Consolas" w:cs="Times New Roman"/>
+          <w:color w:val="E06C75"/>
+          <w:sz w:val="21"/>
+          <w:szCs w:val="21"/>
+          <w:lang w:val="en-US"/>
+        </w:rPr>
+        <w:t>getBoolDataService</w:t>
+      </w:r>
+      <w:proofErr w:type="spellEnd"/>
+      <w:r>
+        <w:rPr>
+          <w:rFonts w:ascii="Consolas" w:eastAsia="Times New Roman" w:hAnsi="Consolas" w:cs="Times New Roman"/>
+          <w:color w:val="ABB2BF"/>
+          <w:sz w:val="21"/>
+          <w:szCs w:val="21"/>
+          <w:lang w:val="en-US"/>
+        </w:rPr>
+        <w:t xml:space="preserve"> = new </w:t>
+      </w:r>
+      <w:proofErr w:type="spellStart"/>
+      <w:proofErr w:type="gramStart"/>
+      <w:r>
+        <w:rPr>
+          <w:rFonts w:ascii="Consolas" w:eastAsia="Times New Roman" w:hAnsi="Consolas" w:cs="Times New Roman"/>
+          <w:color w:val="E5C07B"/>
+          <w:sz w:val="21"/>
+          <w:szCs w:val="21"/>
+          <w:lang w:val="en-US"/>
+        </w:rPr>
+        <w:t>GetBoolDataService</w:t>
+      </w:r>
+      <w:proofErr w:type="spellEnd"/>
+      <w:r>
+        <w:rPr>
+          <w:rFonts w:ascii="Consolas" w:eastAsia="Times New Roman" w:hAnsi="Consolas" w:cs="Times New Roman"/>
+          <w:color w:val="ABB2BF"/>
+          <w:sz w:val="21"/>
+          <w:szCs w:val="21"/>
+          <w:lang w:val="en-US"/>
+        </w:rPr>
+        <w:t>(</w:t>
+      </w:r>
+      <w:proofErr w:type="gramEnd"/>
+      <w:r>
+        <w:rPr>
+          <w:rFonts w:ascii="Consolas" w:eastAsia="Times New Roman" w:hAnsi="Consolas" w:cs="Times New Roman"/>
+          <w:color w:val="ABB2BF"/>
+          <w:sz w:val="21"/>
+          <w:szCs w:val="21"/>
+          <w:lang w:val="en-US"/>
+        </w:rPr>
+        <w:t>);</w:t>
+      </w:r>
+    </w:p>
+    <w:p>
+      <w:pPr>
+        <w:shd w:val="clear" w:color="auto" w:fill="282C34"/>
+        <w:spacing w:after="0" w:line="285" w:lineRule="atLeast"/>
+        <w:rPr>
+          <w:rFonts w:ascii="Consolas" w:eastAsia="Times New Roman" w:hAnsi="Consolas" w:cs="Times New Roman"/>
+          <w:color w:val="ABB2BF"/>
+          <w:sz w:val="21"/>
+          <w:szCs w:val="21"/>
+          <w:lang w:val="en-US"/>
+        </w:rPr>
+      </w:pPr>
+      <w:r>
+        <w:rPr>
+          <w:rFonts w:ascii="Consolas" w:eastAsia="Times New Roman" w:hAnsi="Consolas" w:cs="Times New Roman"/>
+          <w:color w:val="ABB2BF"/>
+          <w:sz w:val="21"/>
+          <w:szCs w:val="21"/>
+          <w:lang w:val="en-US"/>
+        </w:rPr>
+        <w:t xml:space="preserve">    </w:t>
+      </w:r>
+      <w:proofErr w:type="spellStart"/>
+      <w:r>
+        <w:rPr>
+          <w:rFonts w:ascii="Consolas" w:eastAsia="Times New Roman" w:hAnsi="Consolas" w:cs="Times New Roman"/>
+          <w:color w:val="E5C07B"/>
+          <w:sz w:val="21"/>
+          <w:szCs w:val="21"/>
+          <w:lang w:val="en-US"/>
+        </w:rPr>
+        <w:t>SaleService</w:t>
+      </w:r>
+      <w:proofErr w:type="spellEnd"/>
+      <w:r>
+        <w:rPr>
+          <w:rFonts w:ascii="Consolas" w:eastAsia="Times New Roman" w:hAnsi="Consolas" w:cs="Times New Roman"/>
+          <w:color w:val="ABB2BF"/>
+          <w:sz w:val="21"/>
+          <w:szCs w:val="21"/>
+          <w:lang w:val="en-US"/>
+        </w:rPr>
+        <w:t xml:space="preserve"> </w:t>
+      </w:r>
+      <w:proofErr w:type="spellStart"/>
+      <w:r>
+        <w:rPr>
+          <w:rFonts w:ascii="Consolas" w:eastAsia="Times New Roman" w:hAnsi="Consolas" w:cs="Times New Roman"/>
+          <w:color w:val="E06C75"/>
+          <w:sz w:val="21"/>
+          <w:szCs w:val="21"/>
+          <w:lang w:val="en-US"/>
+        </w:rPr>
+        <w:t>saleService</w:t>
+      </w:r>
+      <w:proofErr w:type="spellEnd"/>
+      <w:r>
+        <w:rPr>
+          <w:rFonts w:ascii="Consolas" w:eastAsia="Times New Roman" w:hAnsi="Consolas" w:cs="Times New Roman"/>
+          <w:color w:val="ABB2BF"/>
+          <w:sz w:val="21"/>
+          <w:szCs w:val="21"/>
+          <w:lang w:val="en-US"/>
+        </w:rPr>
+        <w:t xml:space="preserve"> = new </w:t>
+      </w:r>
+      <w:proofErr w:type="spellStart"/>
+      <w:proofErr w:type="gramStart"/>
+      <w:r>
+        <w:rPr>
+          <w:rFonts w:ascii="Consolas" w:eastAsia="Times New Roman" w:hAnsi="Consolas" w:cs="Times New Roman"/>
+          <w:color w:val="E5C07B"/>
+          <w:sz w:val="21"/>
+          <w:szCs w:val="21"/>
+          <w:lang w:val="en-US"/>
+        </w:rPr>
+        <w:t>SaleService</w:t>
+      </w:r>
+      <w:proofErr w:type="spellEnd"/>
+      <w:r>
+        <w:rPr>
+          <w:rFonts w:ascii="Consolas" w:eastAsia="Times New Roman" w:hAnsi="Consolas" w:cs="Times New Roman"/>
+          <w:color w:val="ABB2BF"/>
+          <w:sz w:val="21"/>
+          <w:szCs w:val="21"/>
+          <w:lang w:val="en-US"/>
+        </w:rPr>
+        <w:t>(</w:t>
+      </w:r>
+      <w:proofErr w:type="gramEnd"/>
+      <w:r>
+        <w:rPr>
+          <w:rFonts w:ascii="Consolas" w:eastAsia="Times New Roman" w:hAnsi="Consolas" w:cs="Times New Roman"/>
+          <w:color w:val="ABB2BF"/>
+          <w:sz w:val="21"/>
+          <w:szCs w:val="21"/>
+          <w:lang w:val="en-US"/>
+        </w:rPr>
+        <w:t>);</w:t>
+      </w:r>
+    </w:p>
+    <w:p>
+      <w:pPr>
+        <w:shd w:val="clear" w:color="auto" w:fill="282C34"/>
+        <w:spacing w:after="0" w:line="285" w:lineRule="atLeast"/>
+        <w:rPr>
+          <w:rFonts w:ascii="Consolas" w:eastAsia="Times New Roman" w:hAnsi="Consolas" w:cs="Times New Roman"/>
+          <w:color w:val="ABB2BF"/>
+          <w:sz w:val="21"/>
+          <w:szCs w:val="21"/>
+          <w:lang w:val="en-US"/>
+        </w:rPr>
+      </w:pPr>
+      <w:r>
+        <w:rPr>
+          <w:rFonts w:ascii="Consolas" w:eastAsia="Times New Roman" w:hAnsi="Consolas" w:cs="Times New Roman"/>
+          <w:color w:val="ABB2BF"/>
+          <w:sz w:val="21"/>
+          <w:szCs w:val="21"/>
+          <w:lang w:val="en-US"/>
+        </w:rPr>
+        <w:t xml:space="preserve">    </w:t>
+      </w:r>
+      <w:r>
+        <w:rPr>
+          <w:rFonts w:ascii="Consolas" w:eastAsia="Times New Roman" w:hAnsi="Consolas" w:cs="Times New Roman"/>
+          <w:color w:val="C678DD"/>
+          <w:sz w:val="21"/>
+          <w:szCs w:val="21"/>
+          <w:lang w:val="en-US"/>
+        </w:rPr>
+        <w:t>public</w:t>
+      </w:r>
+      <w:r>
+        <w:rPr>
+          <w:rFonts w:ascii="Consolas" w:eastAsia="Times New Roman" w:hAnsi="Consolas" w:cs="Times New Roman"/>
+          <w:color w:val="ABB2BF"/>
+          <w:sz w:val="21"/>
+          <w:szCs w:val="21"/>
+          <w:lang w:val="en-US"/>
+        </w:rPr>
+        <w:t xml:space="preserve"> </w:t>
+      </w:r>
+      <w:r>
+        <w:rPr>
+          <w:rFonts w:ascii="Consolas" w:eastAsia="Times New Roman" w:hAnsi="Consolas" w:cs="Times New Roman"/>
+          <w:color w:val="C678DD"/>
+          <w:sz w:val="21"/>
+          <w:szCs w:val="21"/>
+          <w:lang w:val="en-US"/>
+        </w:rPr>
+        <w:t>string</w:t>
+      </w:r>
+      <w:r>
+        <w:rPr>
+          <w:rFonts w:ascii="Consolas" w:eastAsia="Times New Roman" w:hAnsi="Consolas" w:cs="Times New Roman"/>
+          <w:color w:val="ABB2BF"/>
+          <w:sz w:val="21"/>
+          <w:szCs w:val="21"/>
+          <w:lang w:val="en-US"/>
+        </w:rPr>
+        <w:t xml:space="preserve"> </w:t>
+      </w:r>
+      <w:proofErr w:type="spellStart"/>
+      <w:r>
+        <w:rPr>
+          <w:rFonts w:ascii="Consolas" w:eastAsia="Times New Roman" w:hAnsi="Consolas" w:cs="Times New Roman"/>
+          <w:color w:val="61AFEF"/>
+          <w:sz w:val="21"/>
+          <w:szCs w:val="21"/>
+          <w:lang w:val="en-US"/>
+        </w:rPr>
+        <w:t>ValueEntry</w:t>
+      </w:r>
+      <w:proofErr w:type="spellEnd"/>
+      <w:r>
+        <w:rPr>
+          <w:rFonts w:ascii="Consolas" w:eastAsia="Times New Roman" w:hAnsi="Consolas" w:cs="Times New Roman"/>
+          <w:color w:val="ABB2BF"/>
+          <w:sz w:val="21"/>
+          <w:szCs w:val="21"/>
+          <w:lang w:val="en-US"/>
+        </w:rPr>
+        <w:t xml:space="preserve"> </w:t>
+      </w:r>
+      <w:proofErr w:type="gramStart"/>
+      <w:r>
+        <w:rPr>
+          <w:rFonts w:ascii="Consolas" w:eastAsia="Times New Roman" w:hAnsi="Consolas" w:cs="Times New Roman"/>
+          <w:color w:val="ABB2BF"/>
+          <w:sz w:val="21"/>
+          <w:szCs w:val="21"/>
+          <w:lang w:val="en-US"/>
+        </w:rPr>
+        <w:t xml:space="preserve">{ </w:t>
+      </w:r>
+      <w:r>
+        <w:rPr>
+          <w:rFonts w:ascii="Consolas" w:eastAsia="Times New Roman" w:hAnsi="Consolas" w:cs="Times New Roman"/>
+          <w:color w:val="C678DD"/>
+          <w:sz w:val="21"/>
+          <w:szCs w:val="21"/>
+          <w:lang w:val="en-US"/>
+        </w:rPr>
+        <w:t>get</w:t>
+      </w:r>
+      <w:proofErr w:type="gramEnd"/>
+      <w:r>
+        <w:rPr>
+          <w:rFonts w:ascii="Consolas" w:eastAsia="Times New Roman" w:hAnsi="Consolas" w:cs="Times New Roman"/>
+          <w:color w:val="ABB2BF"/>
+          <w:sz w:val="21"/>
+          <w:szCs w:val="21"/>
+          <w:lang w:val="en-US"/>
+        </w:rPr>
+        <w:t xml:space="preserve">; </w:t>
+      </w:r>
+      <w:r>
+        <w:rPr>
+          <w:rFonts w:ascii="Consolas" w:eastAsia="Times New Roman" w:hAnsi="Consolas" w:cs="Times New Roman"/>
+          <w:color w:val="C678DD"/>
+          <w:sz w:val="21"/>
+          <w:szCs w:val="21"/>
+          <w:lang w:val="en-US"/>
+        </w:rPr>
+        <w:t>set</w:t>
+      </w:r>
+      <w:r>
+        <w:rPr>
+          <w:rFonts w:ascii="Consolas" w:eastAsia="Times New Roman" w:hAnsi="Consolas" w:cs="Times New Roman"/>
+          <w:color w:val="ABB2BF"/>
+          <w:sz w:val="21"/>
+          <w:szCs w:val="21"/>
+          <w:lang w:val="en-US"/>
+        </w:rPr>
+        <w:t>; }</w:t>
+      </w:r>
+    </w:p>
+    <w:p>
+      <w:pPr>
+        <w:shd w:val="clear" w:color="auto" w:fill="282C34"/>
+        <w:spacing w:after="0" w:line="285" w:lineRule="atLeast"/>
+        <w:rPr>
+          <w:rFonts w:ascii="Consolas" w:eastAsia="Times New Roman" w:hAnsi="Consolas" w:cs="Times New Roman"/>
+          <w:color w:val="ABB2BF"/>
+          <w:sz w:val="21"/>
+          <w:szCs w:val="21"/>
+          <w:lang w:val="en-US"/>
+        </w:rPr>
+      </w:pPr>
+      <w:r>
+        <w:rPr>
+          <w:rFonts w:ascii="Consolas" w:eastAsia="Times New Roman" w:hAnsi="Consolas" w:cs="Times New Roman"/>
+          <w:color w:val="ABB2BF"/>
+          <w:sz w:val="21"/>
+          <w:szCs w:val="21"/>
+          <w:lang w:val="en-US"/>
+        </w:rPr>
+        <w:t xml:space="preserve">    </w:t>
+      </w:r>
+      <w:r>
+        <w:rPr>
+          <w:rFonts w:ascii="Consolas" w:eastAsia="Times New Roman" w:hAnsi="Consolas" w:cs="Times New Roman"/>
+          <w:color w:val="C678DD"/>
+          <w:sz w:val="21"/>
+          <w:szCs w:val="21"/>
+          <w:lang w:val="en-US"/>
+        </w:rPr>
+        <w:t>public</w:t>
+      </w:r>
+      <w:r>
+        <w:rPr>
+          <w:rFonts w:ascii="Consolas" w:eastAsia="Times New Roman" w:hAnsi="Consolas" w:cs="Times New Roman"/>
+          <w:color w:val="ABB2BF"/>
+          <w:sz w:val="21"/>
+          <w:szCs w:val="21"/>
+          <w:lang w:val="en-US"/>
+        </w:rPr>
+        <w:t xml:space="preserve"> </w:t>
+      </w:r>
+      <w:r>
+        <w:rPr>
+          <w:rFonts w:ascii="Consolas" w:eastAsia="Times New Roman" w:hAnsi="Consolas" w:cs="Times New Roman"/>
+          <w:color w:val="C678DD"/>
+          <w:sz w:val="21"/>
+          <w:szCs w:val="21"/>
+          <w:lang w:val="en-US"/>
+        </w:rPr>
+        <w:t>string</w:t>
+      </w:r>
+      <w:r>
+        <w:rPr>
+          <w:rFonts w:ascii="Consolas" w:eastAsia="Times New Roman" w:hAnsi="Consolas" w:cs="Times New Roman"/>
+          <w:color w:val="ABB2BF"/>
+          <w:sz w:val="21"/>
+          <w:szCs w:val="21"/>
+          <w:lang w:val="en-US"/>
+        </w:rPr>
+        <w:t xml:space="preserve"> </w:t>
+      </w:r>
+      <w:proofErr w:type="spellStart"/>
+      <w:proofErr w:type="gramStart"/>
+      <w:r>
+        <w:rPr>
+          <w:rFonts w:ascii="Consolas" w:eastAsia="Times New Roman" w:hAnsi="Consolas" w:cs="Times New Roman"/>
+          <w:color w:val="61AFEF"/>
+          <w:sz w:val="21"/>
+          <w:szCs w:val="21"/>
+          <w:lang w:val="en-US"/>
+        </w:rPr>
+        <w:t>CanContinue</w:t>
+      </w:r>
+      <w:proofErr w:type="spellEnd"/>
+      <w:r>
+        <w:rPr>
+          <w:rFonts w:ascii="Consolas" w:eastAsia="Times New Roman" w:hAnsi="Consolas" w:cs="Times New Roman"/>
+          <w:color w:val="ABB2BF"/>
+          <w:sz w:val="21"/>
+          <w:szCs w:val="21"/>
+          <w:lang w:val="en-US"/>
+        </w:rPr>
+        <w:t>(</w:t>
+      </w:r>
+      <w:proofErr w:type="gramEnd"/>
+      <w:r>
+        <w:rPr>
+          <w:rFonts w:ascii="Consolas" w:eastAsia="Times New Roman" w:hAnsi="Consolas" w:cs="Times New Roman"/>
+          <w:color w:val="ABB2BF"/>
+          <w:sz w:val="21"/>
+          <w:szCs w:val="21"/>
+          <w:lang w:val="en-US"/>
+        </w:rPr>
+        <w:t>)</w:t>
+      </w:r>
+    </w:p>
+    <w:p>
+      <w:pPr>
+        <w:shd w:val="clear" w:color="auto" w:fill="282C34"/>
+        <w:spacing w:after="0" w:line="285" w:lineRule="atLeast"/>
+        <w:rPr>
+          <w:rFonts w:ascii="Consolas" w:eastAsia="Times New Roman" w:hAnsi="Consolas" w:cs="Times New Roman"/>
+          <w:color w:val="ABB2BF"/>
+          <w:sz w:val="21"/>
+          <w:szCs w:val="21"/>
+          <w:lang w:val="en-US"/>
+        </w:rPr>
+      </w:pPr>
+      <w:r>
+        <w:rPr>
+          <w:rFonts w:ascii="Consolas" w:eastAsia="Times New Roman" w:hAnsi="Consolas" w:cs="Times New Roman"/>
+          <w:color w:val="ABB2BF"/>
+          <w:sz w:val="21"/>
+          <w:szCs w:val="21"/>
+          <w:lang w:val="en-US"/>
+        </w:rPr>
+        <w:t>    {</w:t>
+      </w:r>
+    </w:p>
+    <w:p>
+      <w:pPr>
+        <w:shd w:val="clear" w:color="auto" w:fill="282C34"/>
+        <w:spacing w:after="0" w:line="285" w:lineRule="atLeast"/>
+        <w:rPr>
+          <w:rFonts w:ascii="Consolas" w:eastAsia="Times New Roman" w:hAnsi="Consolas" w:cs="Times New Roman"/>
+          <w:color w:val="ABB2BF"/>
+          <w:sz w:val="21"/>
+          <w:szCs w:val="21"/>
+          <w:lang w:val="en-US"/>
+        </w:rPr>
+      </w:pPr>
+      <w:r>
+        <w:rPr>
+          <w:rFonts w:ascii="Consolas" w:eastAsia="Times New Roman" w:hAnsi="Consolas" w:cs="Times New Roman"/>
+          <w:color w:val="ABB2BF"/>
+          <w:sz w:val="21"/>
+          <w:szCs w:val="21"/>
+          <w:lang w:val="en-US"/>
+        </w:rPr>
+        <w:t xml:space="preserve">        </w:t>
+      </w:r>
+      <w:proofErr w:type="spellStart"/>
+      <w:r>
+        <w:rPr>
+          <w:rFonts w:ascii="Consolas" w:eastAsia="Times New Roman" w:hAnsi="Consolas" w:cs="Times New Roman"/>
+          <w:color w:val="ABB2BF"/>
+          <w:sz w:val="21"/>
+          <w:szCs w:val="21"/>
+          <w:lang w:val="en-US"/>
+        </w:rPr>
+        <w:t>ValueEntry</w:t>
+      </w:r>
+      <w:proofErr w:type="spellEnd"/>
+      <w:r>
+        <w:rPr>
+          <w:rFonts w:ascii="Consolas" w:eastAsia="Times New Roman" w:hAnsi="Consolas" w:cs="Times New Roman"/>
+          <w:color w:val="ABB2BF"/>
+          <w:sz w:val="21"/>
+          <w:szCs w:val="21"/>
+          <w:lang w:val="en-US"/>
+        </w:rPr>
+        <w:t xml:space="preserve"> = </w:t>
+      </w:r>
+      <w:proofErr w:type="spellStart"/>
+      <w:r>
+        <w:rPr>
+          <w:rFonts w:ascii="Consolas" w:eastAsia="Times New Roman" w:hAnsi="Consolas" w:cs="Times New Roman"/>
+          <w:color w:val="ABB2BF"/>
+          <w:sz w:val="21"/>
+          <w:szCs w:val="21"/>
+          <w:lang w:val="en-US"/>
+        </w:rPr>
+        <w:t>getBoolDataService.</w:t>
+      </w:r>
+      <w:r>
+        <w:rPr>
+          <w:rFonts w:ascii="Consolas" w:eastAsia="Times New Roman" w:hAnsi="Consolas" w:cs="Times New Roman"/>
+          <w:color w:val="61AFEF"/>
+          <w:sz w:val="21"/>
+          <w:szCs w:val="21"/>
+          <w:lang w:val="en-US"/>
+        </w:rPr>
+        <w:t>GetData</w:t>
+      </w:r>
+      <w:proofErr w:type="spellEnd"/>
+      <w:r>
+        <w:rPr>
+          <w:rFonts w:ascii="Consolas" w:eastAsia="Times New Roman" w:hAnsi="Consolas" w:cs="Times New Roman"/>
+          <w:color w:val="ABB2BF"/>
+          <w:sz w:val="21"/>
+          <w:szCs w:val="21"/>
+          <w:lang w:val="en-US"/>
+        </w:rPr>
+        <w:t>();</w:t>
+      </w:r>
+    </w:p>
+    <w:p>
+      <w:pPr>
+        <w:shd w:val="clear" w:color="auto" w:fill="282C34"/>
+        <w:spacing w:after="0" w:line="285" w:lineRule="atLeast"/>
+        <w:rPr>
+          <w:rFonts w:ascii="Consolas" w:eastAsia="Times New Roman" w:hAnsi="Consolas" w:cs="Times New Roman"/>
+          <w:color w:val="ABB2BF"/>
+          <w:sz w:val="21"/>
+          <w:szCs w:val="21"/>
+          <w:lang w:val="en-US"/>
+        </w:rPr>
+      </w:pPr>
+      <w:r>
+        <w:rPr>
+          <w:rFonts w:ascii="Consolas" w:eastAsia="Times New Roman" w:hAnsi="Consolas" w:cs="Times New Roman"/>
+          <w:color w:val="ABB2BF"/>
+          <w:sz w:val="21"/>
+          <w:szCs w:val="21"/>
+          <w:lang w:val="en-US"/>
+        </w:rPr>
+        <w:t xml:space="preserve">        </w:t>
+      </w:r>
+      <w:r>
+        <w:rPr>
+          <w:rFonts w:ascii="Consolas" w:eastAsia="Times New Roman" w:hAnsi="Consolas" w:cs="Times New Roman"/>
+          <w:color w:val="C678DD"/>
+          <w:sz w:val="21"/>
+          <w:szCs w:val="21"/>
+          <w:lang w:val="en-US"/>
+        </w:rPr>
+        <w:t>do</w:t>
+      </w:r>
+    </w:p>
+    <w:p>
+      <w:pPr>
+        <w:shd w:val="clear" w:color="auto" w:fill="282C34"/>
+        <w:spacing w:after="0" w:line="285" w:lineRule="atLeast"/>
+        <w:rPr>
+          <w:rFonts w:ascii="Consolas" w:eastAsia="Times New Roman" w:hAnsi="Consolas" w:cs="Times New Roman"/>
+          <w:color w:val="ABB2BF"/>
+          <w:sz w:val="21"/>
+          <w:szCs w:val="21"/>
+          <w:lang w:val="en-US"/>
+        </w:rPr>
+      </w:pPr>
+      <w:r>
+        <w:rPr>
+          <w:rFonts w:ascii="Consolas" w:eastAsia="Times New Roman" w:hAnsi="Consolas" w:cs="Times New Roman"/>
+          <w:color w:val="ABB2BF"/>
+          <w:sz w:val="21"/>
+          <w:szCs w:val="21"/>
+          <w:lang w:val="en-US"/>
+        </w:rPr>
+        <w:t>        {</w:t>
+      </w:r>
+    </w:p>
+    <w:p>
+      <w:pPr>
+        <w:shd w:val="clear" w:color="auto" w:fill="282C34"/>
+        <w:spacing w:after="0" w:line="285" w:lineRule="atLeast"/>
+        <w:rPr>
+          <w:rFonts w:ascii="Consolas" w:eastAsia="Times New Roman" w:hAnsi="Consolas" w:cs="Times New Roman"/>
+          <w:color w:val="ABB2BF"/>
+          <w:sz w:val="21"/>
+          <w:szCs w:val="21"/>
+          <w:lang w:val="en-US"/>
+        </w:rPr>
+      </w:pPr>
+      <w:r>
+        <w:rPr>
+          <w:rFonts w:ascii="Consolas" w:eastAsia="Times New Roman" w:hAnsi="Consolas" w:cs="Times New Roman"/>
+          <w:color w:val="ABB2BF"/>
+          <w:sz w:val="21"/>
+          <w:szCs w:val="21"/>
+          <w:lang w:val="en-US"/>
+        </w:rPr>
+        <w:t xml:space="preserve">            </w:t>
+      </w:r>
+      <w:proofErr w:type="spellStart"/>
+      <w:r>
+        <w:rPr>
+          <w:rFonts w:ascii="Consolas" w:eastAsia="Times New Roman" w:hAnsi="Consolas" w:cs="Times New Roman"/>
+          <w:color w:val="E5C07B"/>
+          <w:sz w:val="21"/>
+          <w:szCs w:val="21"/>
+          <w:lang w:val="en-US"/>
+        </w:rPr>
+        <w:t>SubSaleService</w:t>
+      </w:r>
+      <w:proofErr w:type="spellEnd"/>
+      <w:r>
+        <w:rPr>
+          <w:rFonts w:ascii="Consolas" w:eastAsia="Times New Roman" w:hAnsi="Consolas" w:cs="Times New Roman"/>
+          <w:color w:val="ABB2BF"/>
+          <w:sz w:val="21"/>
+          <w:szCs w:val="21"/>
+          <w:lang w:val="en-US"/>
+        </w:rPr>
+        <w:t xml:space="preserve"> </w:t>
+      </w:r>
+      <w:proofErr w:type="spellStart"/>
+      <w:r>
+        <w:rPr>
+          <w:rFonts w:ascii="Consolas" w:eastAsia="Times New Roman" w:hAnsi="Consolas" w:cs="Times New Roman"/>
+          <w:color w:val="ABB2BF"/>
+          <w:sz w:val="21"/>
+          <w:szCs w:val="21"/>
+          <w:lang w:val="en-US"/>
+        </w:rPr>
+        <w:t>subSaleService</w:t>
+      </w:r>
+      <w:proofErr w:type="spellEnd"/>
+      <w:r>
+        <w:rPr>
+          <w:rFonts w:ascii="Consolas" w:eastAsia="Times New Roman" w:hAnsi="Consolas" w:cs="Times New Roman"/>
+          <w:color w:val="ABB2BF"/>
+          <w:sz w:val="21"/>
+          <w:szCs w:val="21"/>
+          <w:lang w:val="en-US"/>
+        </w:rPr>
+        <w:t xml:space="preserve"> = new </w:t>
+      </w:r>
+      <w:proofErr w:type="spellStart"/>
+      <w:proofErr w:type="gramStart"/>
+      <w:r>
+        <w:rPr>
+          <w:rFonts w:ascii="Consolas" w:eastAsia="Times New Roman" w:hAnsi="Consolas" w:cs="Times New Roman"/>
+          <w:color w:val="E5C07B"/>
+          <w:sz w:val="21"/>
+          <w:szCs w:val="21"/>
+          <w:lang w:val="en-US"/>
+        </w:rPr>
+        <w:t>SubSaleService</w:t>
+      </w:r>
+      <w:proofErr w:type="spellEnd"/>
+      <w:r>
+        <w:rPr>
+          <w:rFonts w:ascii="Consolas" w:eastAsia="Times New Roman" w:hAnsi="Consolas" w:cs="Times New Roman"/>
+          <w:color w:val="ABB2BF"/>
+          <w:sz w:val="21"/>
+          <w:szCs w:val="21"/>
+          <w:lang w:val="en-US"/>
+        </w:rPr>
+        <w:t>(</w:t>
+      </w:r>
+      <w:proofErr w:type="gramEnd"/>
+      <w:r>
+        <w:rPr>
+          <w:rFonts w:ascii="Consolas" w:eastAsia="Times New Roman" w:hAnsi="Consolas" w:cs="Times New Roman"/>
+          <w:color w:val="ABB2BF"/>
+          <w:sz w:val="21"/>
+          <w:szCs w:val="21"/>
+          <w:lang w:val="en-US"/>
+        </w:rPr>
+        <w:t>);</w:t>
+      </w:r>
+    </w:p>
+    <w:p>
+      <w:pPr>
+        <w:shd w:val="clear" w:color="auto" w:fill="282C34"/>
+        <w:spacing w:after="0" w:line="285" w:lineRule="atLeast"/>
+        <w:rPr>
+          <w:rFonts w:ascii="Consolas" w:eastAsia="Times New Roman" w:hAnsi="Consolas" w:cs="Times New Roman"/>
+          <w:color w:val="ABB2BF"/>
+          <w:sz w:val="21"/>
+          <w:szCs w:val="21"/>
+          <w:lang w:val="en-US"/>
+        </w:rPr>
+      </w:pPr>
+      <w:r>
+        <w:rPr>
+          <w:rFonts w:ascii="Consolas" w:eastAsia="Times New Roman" w:hAnsi="Consolas" w:cs="Times New Roman"/>
+          <w:color w:val="ABB2BF"/>
+          <w:sz w:val="21"/>
+          <w:szCs w:val="21"/>
+          <w:lang w:val="en-US"/>
+        </w:rPr>
+        <w:t xml:space="preserve">            </w:t>
+      </w:r>
+      <w:proofErr w:type="spellStart"/>
+      <w:r>
+        <w:rPr>
+          <w:rFonts w:ascii="Consolas" w:eastAsia="Times New Roman" w:hAnsi="Consolas" w:cs="Times New Roman"/>
+          <w:color w:val="ABB2BF"/>
+          <w:sz w:val="21"/>
+          <w:szCs w:val="21"/>
+          <w:lang w:val="en-US"/>
+        </w:rPr>
+        <w:t>subSaleService.</w:t>
+      </w:r>
+      <w:r>
+        <w:rPr>
+          <w:rFonts w:ascii="Consolas" w:eastAsia="Times New Roman" w:hAnsi="Consolas" w:cs="Times New Roman"/>
+          <w:color w:val="61AFEF"/>
+          <w:sz w:val="21"/>
+          <w:szCs w:val="21"/>
+          <w:lang w:val="en-US"/>
+        </w:rPr>
+        <w:t>CalculateSubTotal</w:t>
+      </w:r>
+      <w:proofErr w:type="spellEnd"/>
+      <w:r>
+        <w:rPr>
+          <w:rFonts w:ascii="Consolas" w:eastAsia="Times New Roman" w:hAnsi="Consolas" w:cs="Times New Roman"/>
+          <w:color w:val="ABB2BF"/>
+          <w:sz w:val="21"/>
+          <w:szCs w:val="21"/>
+          <w:lang w:val="en-US"/>
+        </w:rPr>
+        <w:t>();</w:t>
+      </w:r>
+    </w:p>
+    <w:p>
+      <w:pPr>
+        <w:shd w:val="clear" w:color="auto" w:fill="282C34"/>
+        <w:spacing w:after="0" w:line="285" w:lineRule="atLeast"/>
+        <w:rPr>
+          <w:rFonts w:ascii="Consolas" w:eastAsia="Times New Roman" w:hAnsi="Consolas" w:cs="Times New Roman"/>
+          <w:color w:val="ABB2BF"/>
+          <w:sz w:val="21"/>
+          <w:szCs w:val="21"/>
+          <w:lang w:val="en-US"/>
+        </w:rPr>
+      </w:pPr>
+      <w:r>
+        <w:rPr>
+          <w:rFonts w:ascii="Consolas" w:eastAsia="Times New Roman" w:hAnsi="Consolas" w:cs="Times New Roman"/>
+          <w:color w:val="ABB2BF"/>
+          <w:sz w:val="21"/>
+          <w:szCs w:val="21"/>
+          <w:lang w:val="en-US"/>
+        </w:rPr>
+        <w:t xml:space="preserve">            </w:t>
+      </w:r>
+      <w:proofErr w:type="spellStart"/>
+      <w:r>
+        <w:rPr>
+          <w:rFonts w:ascii="Consolas" w:eastAsia="Times New Roman" w:hAnsi="Consolas" w:cs="Times New Roman"/>
+          <w:color w:val="ABB2BF"/>
+          <w:sz w:val="21"/>
+          <w:szCs w:val="21"/>
+          <w:lang w:val="en-US"/>
+        </w:rPr>
+        <w:t>ValueEntry</w:t>
+      </w:r>
+      <w:proofErr w:type="spellEnd"/>
+      <w:r>
+        <w:rPr>
+          <w:rFonts w:ascii="Consolas" w:eastAsia="Times New Roman" w:hAnsi="Consolas" w:cs="Times New Roman"/>
+          <w:color w:val="ABB2BF"/>
+          <w:sz w:val="21"/>
+          <w:szCs w:val="21"/>
+          <w:lang w:val="en-US"/>
+        </w:rPr>
+        <w:t xml:space="preserve"> = </w:t>
+      </w:r>
+      <w:proofErr w:type="spellStart"/>
+      <w:r>
+        <w:rPr>
+          <w:rFonts w:ascii="Consolas" w:eastAsia="Times New Roman" w:hAnsi="Consolas" w:cs="Times New Roman"/>
+          <w:color w:val="ABB2BF"/>
+          <w:sz w:val="21"/>
+          <w:szCs w:val="21"/>
+          <w:lang w:val="en-US"/>
+        </w:rPr>
+        <w:t>getBoolDataService.</w:t>
+      </w:r>
+      <w:r>
+        <w:rPr>
+          <w:rFonts w:ascii="Consolas" w:eastAsia="Times New Roman" w:hAnsi="Consolas" w:cs="Times New Roman"/>
+          <w:color w:val="61AFEF"/>
+          <w:sz w:val="21"/>
+          <w:szCs w:val="21"/>
+          <w:lang w:val="en-US"/>
+        </w:rPr>
+        <w:t>GetData</w:t>
+      </w:r>
+      <w:proofErr w:type="spellEnd"/>
+      <w:r>
+        <w:rPr>
+          <w:rFonts w:ascii="Consolas" w:eastAsia="Times New Roman" w:hAnsi="Consolas" w:cs="Times New Roman"/>
+          <w:color w:val="ABB2BF"/>
+          <w:sz w:val="21"/>
+          <w:szCs w:val="21"/>
+          <w:lang w:val="en-US"/>
+        </w:rPr>
+        <w:t>();</w:t>
+      </w:r>
+    </w:p>
+    <w:p>
+      <w:pPr>
+        <w:shd w:val="clear" w:color="auto" w:fill="282C34"/>
+        <w:spacing w:after="0" w:line="285" w:lineRule="atLeast"/>
+        <w:rPr>
+          <w:rFonts w:ascii="Consolas" w:eastAsia="Times New Roman" w:hAnsi="Consolas" w:cs="Times New Roman"/>
+          <w:color w:val="ABB2BF"/>
+          <w:sz w:val="21"/>
+          <w:szCs w:val="21"/>
+          <w:lang w:val="en-US"/>
+        </w:rPr>
+      </w:pPr>
+      <w:r>
+        <w:rPr>
+          <w:rFonts w:ascii="Consolas" w:eastAsia="Times New Roman" w:hAnsi="Consolas" w:cs="Times New Roman"/>
+          <w:color w:val="ABB2BF"/>
+          <w:sz w:val="21"/>
+          <w:szCs w:val="21"/>
+          <w:lang w:val="en-US"/>
+        </w:rPr>
+        <w:t xml:space="preserve">        } </w:t>
+      </w:r>
+      <w:r>
+        <w:rPr>
+          <w:rFonts w:ascii="Consolas" w:eastAsia="Times New Roman" w:hAnsi="Consolas" w:cs="Times New Roman"/>
+          <w:color w:val="C678DD"/>
+          <w:sz w:val="21"/>
+          <w:szCs w:val="21"/>
+          <w:lang w:val="en-US"/>
+        </w:rPr>
+        <w:t>while</w:t>
+      </w:r>
+      <w:r>
+        <w:rPr>
+          <w:rFonts w:ascii="Consolas" w:eastAsia="Times New Roman" w:hAnsi="Consolas" w:cs="Times New Roman"/>
+          <w:color w:val="ABB2BF"/>
+          <w:sz w:val="21"/>
+          <w:szCs w:val="21"/>
+          <w:lang w:val="en-US"/>
+        </w:rPr>
+        <w:t xml:space="preserve"> (</w:t>
+      </w:r>
+      <w:proofErr w:type="spellStart"/>
+      <w:proofErr w:type="gramStart"/>
+      <w:r>
+        <w:rPr>
+          <w:rFonts w:ascii="Consolas" w:eastAsia="Times New Roman" w:hAnsi="Consolas" w:cs="Times New Roman"/>
+          <w:color w:val="ABB2BF"/>
+          <w:sz w:val="21"/>
+          <w:szCs w:val="21"/>
+          <w:lang w:val="en-US"/>
+        </w:rPr>
+        <w:t>ValueEntry</w:t>
+      </w:r>
+      <w:proofErr w:type="spellEnd"/>
+      <w:r>
+        <w:rPr>
+          <w:rFonts w:ascii="Consolas" w:eastAsia="Times New Roman" w:hAnsi="Consolas" w:cs="Times New Roman"/>
+          <w:color w:val="ABB2BF"/>
+          <w:sz w:val="21"/>
+          <w:szCs w:val="21"/>
+          <w:lang w:val="en-US"/>
+        </w:rPr>
+        <w:t xml:space="preserve"> !</w:t>
+      </w:r>
+      <w:proofErr w:type="gramEnd"/>
+      <w:r>
+        <w:rPr>
+          <w:rFonts w:ascii="Consolas" w:eastAsia="Times New Roman" w:hAnsi="Consolas" w:cs="Times New Roman"/>
+          <w:color w:val="ABB2BF"/>
+          <w:sz w:val="21"/>
+          <w:szCs w:val="21"/>
+          <w:lang w:val="en-US"/>
+        </w:rPr>
+        <w:t xml:space="preserve">= </w:t>
+      </w:r>
+      <w:r>
+        <w:rPr>
+          <w:rFonts w:ascii="Consolas" w:eastAsia="Times New Roman" w:hAnsi="Consolas" w:cs="Times New Roman"/>
+          <w:color w:val="98C379"/>
+          <w:sz w:val="21"/>
+          <w:szCs w:val="21"/>
+          <w:lang w:val="en-US"/>
+        </w:rPr>
+        <w:t>"false"</w:t>
+      </w:r>
+      <w:r>
+        <w:rPr>
+          <w:rFonts w:ascii="Consolas" w:eastAsia="Times New Roman" w:hAnsi="Consolas" w:cs="Times New Roman"/>
+          <w:color w:val="ABB2BF"/>
+          <w:sz w:val="21"/>
+          <w:szCs w:val="21"/>
+          <w:lang w:val="en-US"/>
+        </w:rPr>
+        <w:t>);</w:t>
+      </w:r>
+    </w:p>
+    <w:p>
+      <w:pPr>
+        <w:shd w:val="clear" w:color="auto" w:fill="282C34"/>
+        <w:spacing w:after="0" w:line="285" w:lineRule="atLeast"/>
+        <w:rPr>
+          <w:rFonts w:ascii="Consolas" w:eastAsia="Times New Roman" w:hAnsi="Consolas" w:cs="Times New Roman"/>
+          <w:color w:val="ABB2BF"/>
+          <w:sz w:val="21"/>
+          <w:szCs w:val="21"/>
+          <w:lang w:val="en-US"/>
+        </w:rPr>
+      </w:pPr>
+      <w:r>
+        <w:rPr>
+          <w:rFonts w:ascii="Consolas" w:eastAsia="Times New Roman" w:hAnsi="Consolas" w:cs="Times New Roman"/>
+          <w:color w:val="ABB2BF"/>
+          <w:sz w:val="21"/>
+          <w:szCs w:val="21"/>
+          <w:lang w:val="en-US"/>
+        </w:rPr>
+        <w:t xml:space="preserve">        </w:t>
+      </w:r>
+      <w:proofErr w:type="spellStart"/>
+      <w:r>
+        <w:rPr>
+          <w:rFonts w:ascii="Consolas" w:eastAsia="Times New Roman" w:hAnsi="Consolas" w:cs="Times New Roman"/>
+          <w:color w:val="ABB2BF"/>
+          <w:sz w:val="21"/>
+          <w:szCs w:val="21"/>
+          <w:lang w:val="en-US"/>
+        </w:rPr>
+        <w:t>saleService.</w:t>
+      </w:r>
+      <w:r>
+        <w:rPr>
+          <w:rFonts w:ascii="Consolas" w:eastAsia="Times New Roman" w:hAnsi="Consolas" w:cs="Times New Roman"/>
+          <w:color w:val="61AFEF"/>
+          <w:sz w:val="21"/>
+          <w:szCs w:val="21"/>
+          <w:lang w:val="en-US"/>
+        </w:rPr>
+        <w:t>CalculateTotal</w:t>
+      </w:r>
+      <w:proofErr w:type="spellEnd"/>
+      <w:r>
+        <w:rPr>
+          <w:rFonts w:ascii="Consolas" w:eastAsia="Times New Roman" w:hAnsi="Consolas" w:cs="Times New Roman"/>
+          <w:color w:val="ABB2BF"/>
+          <w:sz w:val="21"/>
+          <w:szCs w:val="21"/>
+          <w:lang w:val="en-US"/>
+        </w:rPr>
+        <w:t>();</w:t>
+      </w:r>
+    </w:p>
+    <w:p>
+      <w:pPr>
+        <w:shd w:val="clear" w:color="auto" w:fill="282C34"/>
+        <w:spacing w:after="0" w:line="285" w:lineRule="atLeast"/>
+        <w:rPr>
+          <w:rFonts w:ascii="Consolas" w:eastAsia="Times New Roman" w:hAnsi="Consolas" w:cs="Times New Roman"/>
+          <w:color w:val="ABB2BF"/>
+          <w:sz w:val="21"/>
+          <w:szCs w:val="21"/>
+          <w:lang w:val="en-US"/>
+        </w:rPr>
+      </w:pPr>
+      <w:r>
+        <w:rPr>
+          <w:rFonts w:ascii="Consolas" w:eastAsia="Times New Roman" w:hAnsi="Consolas" w:cs="Times New Roman"/>
+          <w:color w:val="ABB2BF"/>
+          <w:sz w:val="21"/>
+          <w:szCs w:val="21"/>
+          <w:lang w:val="en-US"/>
+        </w:rPr>
+        <w:t xml:space="preserve">        </w:t>
+      </w:r>
+      <w:r>
+        <w:rPr>
+          <w:rFonts w:ascii="Consolas" w:eastAsia="Times New Roman" w:hAnsi="Consolas" w:cs="Times New Roman"/>
+          <w:color w:val="C678DD"/>
+          <w:sz w:val="21"/>
+          <w:szCs w:val="21"/>
+          <w:lang w:val="en-US"/>
+        </w:rPr>
+        <w:t>return</w:t>
+      </w:r>
+      <w:r>
+        <w:rPr>
+          <w:rFonts w:ascii="Consolas" w:eastAsia="Times New Roman" w:hAnsi="Consolas" w:cs="Times New Roman"/>
+          <w:color w:val="ABB2BF"/>
+          <w:sz w:val="21"/>
+          <w:szCs w:val="21"/>
+          <w:lang w:val="en-US"/>
+        </w:rPr>
+        <w:t xml:space="preserve"> </w:t>
+      </w:r>
+      <w:proofErr w:type="spellStart"/>
+      <w:r>
+        <w:rPr>
+          <w:rFonts w:ascii="Consolas" w:eastAsia="Times New Roman" w:hAnsi="Consolas" w:cs="Times New Roman"/>
+          <w:color w:val="ABB2BF"/>
+          <w:sz w:val="21"/>
+          <w:szCs w:val="21"/>
+          <w:lang w:val="en-US"/>
+        </w:rPr>
+        <w:t>ValueEntry</w:t>
+      </w:r>
+      <w:proofErr w:type="spellEnd"/>
+      <w:r>
+        <w:rPr>
+          <w:rFonts w:ascii="Consolas" w:eastAsia="Times New Roman" w:hAnsi="Consolas" w:cs="Times New Roman"/>
+          <w:color w:val="ABB2BF"/>
+          <w:sz w:val="21"/>
+          <w:szCs w:val="21"/>
+          <w:lang w:val="en-US"/>
+        </w:rPr>
+        <w:t>;</w:t>
+      </w:r>
+    </w:p>
+    <w:p>
+      <w:pPr>
+        <w:shd w:val="clear" w:color="auto" w:fill="282C34"/>
+        <w:spacing w:after="0" w:line="285" w:lineRule="atLeast"/>
+        <w:rPr>
+          <w:rFonts w:ascii="Consolas" w:eastAsia="Times New Roman" w:hAnsi="Consolas" w:cs="Times New Roman"/>
+          <w:color w:val="ABB2BF"/>
+          <w:sz w:val="21"/>
+          <w:szCs w:val="21"/>
+          <w:lang w:val="en-US"/>
+        </w:rPr>
+      </w:pPr>
+      <w:r>
+        <w:rPr>
+          <w:rFonts w:ascii="Consolas" w:eastAsia="Times New Roman" w:hAnsi="Consolas" w:cs="Times New Roman"/>
+          <w:color w:val="ABB2BF"/>
+          <w:sz w:val="21"/>
+          <w:szCs w:val="21"/>
+          <w:lang w:val="en-US"/>
+        </w:rPr>
+        <w:t>    }</w:t>
+      </w:r>
+    </w:p>
+    <w:p>
+      <w:pPr>
+        <w:shd w:val="clear" w:color="auto" w:fill="282C34"/>
+        <w:spacing w:after="0" w:line="285" w:lineRule="atLeast"/>
+        <w:rPr>
+          <w:rFonts w:ascii="Consolas" w:eastAsia="Times New Roman" w:hAnsi="Consolas" w:cs="Times New Roman"/>
+          <w:color w:val="ABB2BF"/>
+          <w:sz w:val="21"/>
+          <w:szCs w:val="21"/>
+          <w:lang w:val="en-US"/>
+        </w:rPr>
+      </w:pPr>
+      <w:r>
+        <w:rPr>
+          <w:rFonts w:ascii="Consolas" w:eastAsia="Times New Roman" w:hAnsi="Consolas" w:cs="Times New Roman"/>
+          <w:color w:val="ABB2BF"/>
+          <w:sz w:val="21"/>
+          <w:szCs w:val="21"/>
+          <w:lang w:val="en-US"/>
+        </w:rPr>
+        <w:t>}</w:t>
+      </w:r>
+    </w:p>
+    <w:p>
+      <w:pPr>
+        <w:shd w:val="clear" w:color="auto" w:fill="282C34"/>
+        <w:spacing w:after="0" w:line="285" w:lineRule="atLeast"/>
+        <w:rPr>
+          <w:rFonts w:ascii="Consolas" w:eastAsia="Times New Roman" w:hAnsi="Consolas" w:cs="Times New Roman"/>
+          <w:color w:val="ABB2BF"/>
+          <w:sz w:val="21"/>
+          <w:szCs w:val="21"/>
+          <w:lang w:val="en-US"/>
+        </w:rPr>
+      </w:pPr>
+    </w:p>
+    <w:p>
+      <w:pPr>
+        <w:rPr>
+          <w:rStyle w:val="normaltextrun"/>
+          <w:rFonts w:ascii="Arial" w:hAnsi="Arial" w:cs="Arial"/>
+          <w:color w:val="000000"/>
+          <w:bdr w:val="none" w:sz="0" w:space="0" w:color="auto" w:frame="1"/>
+          <w:lang w:val="es-ES"/>
+        </w:rPr>
+      </w:pPr>
+    </w:p>
+    <w:p>
+      <w:pPr>
+        <w:rPr>
+          <w:rStyle w:val="normaltextrun"/>
+          <w:rFonts w:ascii="Arial" w:hAnsi="Arial" w:cs="Arial"/>
+          <w:color w:val="000000"/>
+          <w:bdr w:val="none" w:sz="0" w:space="0" w:color="auto" w:frame="1"/>
+          <w:lang w:val="es-ES"/>
+        </w:rPr>
+      </w:pPr>
+    </w:p>
+    <w:p>
+      <w:pPr>
+        <w:rPr>
+          <w:rStyle w:val="normaltextrun"/>
+          <w:rFonts w:ascii="Arial" w:hAnsi="Arial" w:cs="Arial"/>
+          <w:color w:val="000000"/>
+          <w:bdr w:val="none" w:sz="0" w:space="0" w:color="auto" w:frame="1"/>
+          <w:lang w:val="es-ES"/>
+        </w:rPr>
+      </w:pPr>
+      <w:proofErr w:type="spellStart"/>
+      <w:r>
+        <w:rPr>
+          <w:rStyle w:val="normaltextrun"/>
+          <w:rFonts w:ascii="Arial" w:hAnsi="Arial" w:cs="Arial"/>
+          <w:color w:val="000000"/>
+          <w:bdr w:val="none" w:sz="0" w:space="0" w:color="auto" w:frame="1"/>
+          <w:lang w:val="es-ES"/>
+        </w:rPr>
+        <w:t>SubSaleService.cs</w:t>
+      </w:r>
+      <w:proofErr w:type="spellEnd"/>
+    </w:p>
+    <w:p>
+      <w:pPr>
+        <w:shd w:val="clear" w:color="auto" w:fill="282C34"/>
+        <w:spacing w:after="0" w:line="285" w:lineRule="atLeast"/>
+        <w:rPr>
+          <w:rFonts w:ascii="Consolas" w:eastAsia="Times New Roman" w:hAnsi="Consolas" w:cs="Times New Roman"/>
+          <w:color w:val="ABB2BF"/>
+          <w:sz w:val="21"/>
+          <w:szCs w:val="21"/>
+          <w:lang w:val="en-US"/>
+        </w:rPr>
+      </w:pPr>
+      <w:r>
+        <w:rPr>
+          <w:rFonts w:ascii="Consolas" w:eastAsia="Times New Roman" w:hAnsi="Consolas" w:cs="Times New Roman"/>
+          <w:color w:val="C678DD"/>
+          <w:sz w:val="21"/>
+          <w:szCs w:val="21"/>
+          <w:lang w:val="en-US"/>
+        </w:rPr>
+        <w:t>public</w:t>
+      </w:r>
+      <w:r>
+        <w:rPr>
+          <w:rFonts w:ascii="Consolas" w:eastAsia="Times New Roman" w:hAnsi="Consolas" w:cs="Times New Roman"/>
+          <w:color w:val="ABB2BF"/>
+          <w:sz w:val="21"/>
+          <w:szCs w:val="21"/>
+          <w:lang w:val="en-US"/>
+        </w:rPr>
+        <w:t xml:space="preserve"> </w:t>
+      </w:r>
+      <w:r>
+        <w:rPr>
+          <w:rFonts w:ascii="Consolas" w:eastAsia="Times New Roman" w:hAnsi="Consolas" w:cs="Times New Roman"/>
+          <w:color w:val="C678DD"/>
+          <w:sz w:val="21"/>
+          <w:szCs w:val="21"/>
+          <w:lang w:val="en-US"/>
+        </w:rPr>
+        <w:t>class</w:t>
+      </w:r>
+      <w:r>
+        <w:rPr>
+          <w:rFonts w:ascii="Consolas" w:eastAsia="Times New Roman" w:hAnsi="Consolas" w:cs="Times New Roman"/>
+          <w:color w:val="ABB2BF"/>
+          <w:sz w:val="21"/>
+          <w:szCs w:val="21"/>
+          <w:lang w:val="en-US"/>
+        </w:rPr>
+        <w:t xml:space="preserve"> </w:t>
+      </w:r>
+      <w:proofErr w:type="spellStart"/>
+      <w:proofErr w:type="gramStart"/>
+      <w:r>
+        <w:rPr>
+          <w:rFonts w:ascii="Consolas" w:eastAsia="Times New Roman" w:hAnsi="Consolas" w:cs="Times New Roman"/>
+          <w:color w:val="E5C07B"/>
+          <w:sz w:val="21"/>
+          <w:szCs w:val="21"/>
+          <w:lang w:val="en-US"/>
+        </w:rPr>
+        <w:t>SubSaleService</w:t>
+      </w:r>
+      <w:proofErr w:type="spellEnd"/>
+      <w:r>
+        <w:rPr>
+          <w:rFonts w:ascii="Consolas" w:eastAsia="Times New Roman" w:hAnsi="Consolas" w:cs="Times New Roman"/>
+          <w:color w:val="ABB2BF"/>
+          <w:sz w:val="21"/>
+          <w:szCs w:val="21"/>
+          <w:lang w:val="en-US"/>
+        </w:rPr>
+        <w:t xml:space="preserve"> :</w:t>
+      </w:r>
+      <w:proofErr w:type="gramEnd"/>
+      <w:r>
+        <w:rPr>
+          <w:rFonts w:ascii="Consolas" w:eastAsia="Times New Roman" w:hAnsi="Consolas" w:cs="Times New Roman"/>
+          <w:color w:val="ABB2BF"/>
+          <w:sz w:val="21"/>
+          <w:szCs w:val="21"/>
+          <w:lang w:val="en-US"/>
+        </w:rPr>
+        <w:t xml:space="preserve"> </w:t>
+      </w:r>
+      <w:proofErr w:type="spellStart"/>
+      <w:r>
+        <w:rPr>
+          <w:rFonts w:ascii="Consolas" w:eastAsia="Times New Roman" w:hAnsi="Consolas" w:cs="Times New Roman"/>
+          <w:color w:val="E5C07B"/>
+          <w:sz w:val="21"/>
+          <w:szCs w:val="21"/>
+          <w:lang w:val="en-US"/>
+        </w:rPr>
+        <w:t>ISubSale</w:t>
+      </w:r>
+      <w:proofErr w:type="spellEnd"/>
+    </w:p>
+    <w:p>
+      <w:pPr>
+        <w:shd w:val="clear" w:color="auto" w:fill="282C34"/>
+        <w:spacing w:after="0" w:line="285" w:lineRule="atLeast"/>
+        <w:rPr>
+          <w:rFonts w:ascii="Consolas" w:eastAsia="Times New Roman" w:hAnsi="Consolas" w:cs="Times New Roman"/>
+          <w:color w:val="ABB2BF"/>
+          <w:sz w:val="21"/>
+          <w:szCs w:val="21"/>
+          <w:lang w:val="en-US"/>
+        </w:rPr>
+      </w:pPr>
+      <w:r>
+        <w:rPr>
+          <w:rFonts w:ascii="Consolas" w:eastAsia="Times New Roman" w:hAnsi="Consolas" w:cs="Times New Roman"/>
+          <w:color w:val="ABB2BF"/>
+          <w:sz w:val="21"/>
+          <w:szCs w:val="21"/>
+          <w:lang w:val="en-US"/>
+        </w:rPr>
+        <w:t>{</w:t>
+      </w:r>
+    </w:p>
+    <w:p>
+      <w:pPr>
+        <w:shd w:val="clear" w:color="auto" w:fill="282C34"/>
+        <w:spacing w:after="0" w:line="285" w:lineRule="atLeast"/>
+        <w:rPr>
+          <w:rFonts w:ascii="Consolas" w:eastAsia="Times New Roman" w:hAnsi="Consolas" w:cs="Times New Roman"/>
+          <w:color w:val="ABB2BF"/>
+          <w:sz w:val="21"/>
+          <w:szCs w:val="21"/>
+          <w:lang w:val="en-US"/>
+        </w:rPr>
+      </w:pPr>
+      <w:r>
+        <w:rPr>
+          <w:rFonts w:ascii="Consolas" w:eastAsia="Times New Roman" w:hAnsi="Consolas" w:cs="Times New Roman"/>
+          <w:color w:val="ABB2BF"/>
+          <w:sz w:val="21"/>
+          <w:szCs w:val="21"/>
+          <w:lang w:val="en-US"/>
+        </w:rPr>
+        <w:t xml:space="preserve">    </w:t>
+      </w:r>
+      <w:proofErr w:type="spellStart"/>
+      <w:r>
+        <w:rPr>
+          <w:rFonts w:ascii="Consolas" w:eastAsia="Times New Roman" w:hAnsi="Consolas" w:cs="Times New Roman"/>
+          <w:color w:val="E5C07B"/>
+          <w:sz w:val="21"/>
+          <w:szCs w:val="21"/>
+          <w:lang w:val="en-US"/>
+        </w:rPr>
+        <w:t>GetNumericDataService</w:t>
+      </w:r>
+      <w:proofErr w:type="spellEnd"/>
+      <w:r>
+        <w:rPr>
+          <w:rFonts w:ascii="Consolas" w:eastAsia="Times New Roman" w:hAnsi="Consolas" w:cs="Times New Roman"/>
+          <w:color w:val="ABB2BF"/>
+          <w:sz w:val="21"/>
+          <w:szCs w:val="21"/>
+          <w:lang w:val="en-US"/>
+        </w:rPr>
+        <w:t xml:space="preserve"> </w:t>
+      </w:r>
+      <w:proofErr w:type="spellStart"/>
+      <w:r>
+        <w:rPr>
+          <w:rFonts w:ascii="Consolas" w:eastAsia="Times New Roman" w:hAnsi="Consolas" w:cs="Times New Roman"/>
+          <w:color w:val="E06C75"/>
+          <w:sz w:val="21"/>
+          <w:szCs w:val="21"/>
+          <w:lang w:val="en-US"/>
+        </w:rPr>
+        <w:t>getNumericDataService</w:t>
+      </w:r>
+      <w:proofErr w:type="spellEnd"/>
+      <w:r>
+        <w:rPr>
+          <w:rFonts w:ascii="Consolas" w:eastAsia="Times New Roman" w:hAnsi="Consolas" w:cs="Times New Roman"/>
+          <w:color w:val="ABB2BF"/>
+          <w:sz w:val="21"/>
+          <w:szCs w:val="21"/>
+          <w:lang w:val="en-US"/>
+        </w:rPr>
+        <w:t xml:space="preserve"> = new </w:t>
+      </w:r>
+      <w:proofErr w:type="spellStart"/>
+      <w:proofErr w:type="gramStart"/>
+      <w:r>
+        <w:rPr>
+          <w:rFonts w:ascii="Consolas" w:eastAsia="Times New Roman" w:hAnsi="Consolas" w:cs="Times New Roman"/>
+          <w:color w:val="E5C07B"/>
+          <w:sz w:val="21"/>
+          <w:szCs w:val="21"/>
+          <w:lang w:val="en-US"/>
+        </w:rPr>
+        <w:t>GetNumericDataService</w:t>
+      </w:r>
+      <w:proofErr w:type="spellEnd"/>
+      <w:r>
+        <w:rPr>
+          <w:rFonts w:ascii="Consolas" w:eastAsia="Times New Roman" w:hAnsi="Consolas" w:cs="Times New Roman"/>
+          <w:color w:val="ABB2BF"/>
+          <w:sz w:val="21"/>
+          <w:szCs w:val="21"/>
+          <w:lang w:val="en-US"/>
+        </w:rPr>
+        <w:t>(</w:t>
+      </w:r>
+      <w:proofErr w:type="gramEnd"/>
+      <w:r>
+        <w:rPr>
+          <w:rFonts w:ascii="Consolas" w:eastAsia="Times New Roman" w:hAnsi="Consolas" w:cs="Times New Roman"/>
+          <w:color w:val="ABB2BF"/>
+          <w:sz w:val="21"/>
+          <w:szCs w:val="21"/>
+          <w:lang w:val="en-US"/>
+        </w:rPr>
+        <w:t>);</w:t>
+      </w:r>
+    </w:p>
+    <w:p>
+      <w:pPr>
+        <w:shd w:val="clear" w:color="auto" w:fill="282C34"/>
+        <w:spacing w:after="0" w:line="285" w:lineRule="atLeast"/>
+        <w:rPr>
+          <w:rFonts w:ascii="Consolas" w:eastAsia="Times New Roman" w:hAnsi="Consolas" w:cs="Times New Roman"/>
+          <w:color w:val="ABB2BF"/>
+          <w:sz w:val="21"/>
+          <w:szCs w:val="21"/>
+          <w:lang w:val="en-US"/>
+        </w:rPr>
+      </w:pPr>
+      <w:r>
+        <w:rPr>
+          <w:rFonts w:ascii="Consolas" w:eastAsia="Times New Roman" w:hAnsi="Consolas" w:cs="Times New Roman"/>
+          <w:color w:val="ABB2BF"/>
+          <w:sz w:val="21"/>
+          <w:szCs w:val="21"/>
+          <w:lang w:val="en-US"/>
+        </w:rPr>
+        <w:t xml:space="preserve">    </w:t>
+      </w:r>
+      <w:proofErr w:type="spellStart"/>
+      <w:r>
+        <w:rPr>
+          <w:rFonts w:ascii="Consolas" w:eastAsia="Times New Roman" w:hAnsi="Consolas" w:cs="Times New Roman"/>
+          <w:color w:val="E5C07B"/>
+          <w:sz w:val="21"/>
+          <w:szCs w:val="21"/>
+          <w:lang w:val="en-US"/>
+        </w:rPr>
+        <w:t>GetStringDataService</w:t>
+      </w:r>
+      <w:proofErr w:type="spellEnd"/>
+      <w:r>
+        <w:rPr>
+          <w:rFonts w:ascii="Consolas" w:eastAsia="Times New Roman" w:hAnsi="Consolas" w:cs="Times New Roman"/>
+          <w:color w:val="ABB2BF"/>
+          <w:sz w:val="21"/>
+          <w:szCs w:val="21"/>
+          <w:lang w:val="en-US"/>
+        </w:rPr>
+        <w:t xml:space="preserve"> </w:t>
+      </w:r>
+      <w:proofErr w:type="spellStart"/>
+      <w:r>
+        <w:rPr>
+          <w:rFonts w:ascii="Consolas" w:eastAsia="Times New Roman" w:hAnsi="Consolas" w:cs="Times New Roman"/>
+          <w:color w:val="E06C75"/>
+          <w:sz w:val="21"/>
+          <w:szCs w:val="21"/>
+          <w:lang w:val="en-US"/>
+        </w:rPr>
+        <w:t>getStringDataService</w:t>
+      </w:r>
+      <w:proofErr w:type="spellEnd"/>
+      <w:r>
+        <w:rPr>
+          <w:rFonts w:ascii="Consolas" w:eastAsia="Times New Roman" w:hAnsi="Consolas" w:cs="Times New Roman"/>
+          <w:color w:val="ABB2BF"/>
+          <w:sz w:val="21"/>
+          <w:szCs w:val="21"/>
+          <w:lang w:val="en-US"/>
+        </w:rPr>
+        <w:t xml:space="preserve"> = new </w:t>
+      </w:r>
+      <w:proofErr w:type="spellStart"/>
+      <w:proofErr w:type="gramStart"/>
+      <w:r>
+        <w:rPr>
+          <w:rFonts w:ascii="Consolas" w:eastAsia="Times New Roman" w:hAnsi="Consolas" w:cs="Times New Roman"/>
+          <w:color w:val="E5C07B"/>
+          <w:sz w:val="21"/>
+          <w:szCs w:val="21"/>
+          <w:lang w:val="en-US"/>
+        </w:rPr>
+        <w:t>GetStringDataService</w:t>
+      </w:r>
+      <w:proofErr w:type="spellEnd"/>
+      <w:r>
+        <w:rPr>
+          <w:rFonts w:ascii="Consolas" w:eastAsia="Times New Roman" w:hAnsi="Consolas" w:cs="Times New Roman"/>
+          <w:color w:val="ABB2BF"/>
+          <w:sz w:val="21"/>
+          <w:szCs w:val="21"/>
+          <w:lang w:val="en-US"/>
+        </w:rPr>
+        <w:t>(</w:t>
+      </w:r>
+      <w:proofErr w:type="gramEnd"/>
+      <w:r>
+        <w:rPr>
+          <w:rFonts w:ascii="Consolas" w:eastAsia="Times New Roman" w:hAnsi="Consolas" w:cs="Times New Roman"/>
+          <w:color w:val="ABB2BF"/>
+          <w:sz w:val="21"/>
+          <w:szCs w:val="21"/>
+          <w:lang w:val="en-US"/>
+        </w:rPr>
+        <w:t>);</w:t>
+      </w:r>
+    </w:p>
+    <w:p>
+      <w:pPr>
+        <w:shd w:val="clear" w:color="auto" w:fill="282C34"/>
+        <w:spacing w:after="0" w:line="285" w:lineRule="atLeast"/>
+        <w:rPr>
+          <w:rFonts w:ascii="Consolas" w:eastAsia="Times New Roman" w:hAnsi="Consolas" w:cs="Times New Roman"/>
+          <w:color w:val="ABB2BF"/>
+          <w:sz w:val="21"/>
+          <w:szCs w:val="21"/>
+          <w:lang w:val="en-US"/>
+        </w:rPr>
+      </w:pPr>
+      <w:r>
+        <w:rPr>
+          <w:rFonts w:ascii="Consolas" w:eastAsia="Times New Roman" w:hAnsi="Consolas" w:cs="Times New Roman"/>
+          <w:color w:val="ABB2BF"/>
+          <w:sz w:val="21"/>
+          <w:szCs w:val="21"/>
+          <w:lang w:val="en-US"/>
+        </w:rPr>
+        <w:t xml:space="preserve">    </w:t>
+      </w:r>
+      <w:r>
+        <w:rPr>
+          <w:rFonts w:ascii="Consolas" w:eastAsia="Times New Roman" w:hAnsi="Consolas" w:cs="Times New Roman"/>
+          <w:color w:val="C678DD"/>
+          <w:sz w:val="21"/>
+          <w:szCs w:val="21"/>
+          <w:lang w:val="en-US"/>
+        </w:rPr>
+        <w:t>public</w:t>
+      </w:r>
+      <w:r>
+        <w:rPr>
+          <w:rFonts w:ascii="Consolas" w:eastAsia="Times New Roman" w:hAnsi="Consolas" w:cs="Times New Roman"/>
+          <w:color w:val="ABB2BF"/>
+          <w:sz w:val="21"/>
+          <w:szCs w:val="21"/>
+          <w:lang w:val="en-US"/>
+        </w:rPr>
+        <w:t xml:space="preserve"> </w:t>
+      </w:r>
+      <w:r>
+        <w:rPr>
+          <w:rFonts w:ascii="Consolas" w:eastAsia="Times New Roman" w:hAnsi="Consolas" w:cs="Times New Roman"/>
+          <w:color w:val="C678DD"/>
+          <w:sz w:val="21"/>
+          <w:szCs w:val="21"/>
+          <w:lang w:val="en-US"/>
+        </w:rPr>
+        <w:t>decimal</w:t>
+      </w:r>
+      <w:r>
+        <w:rPr>
+          <w:rFonts w:ascii="Consolas" w:eastAsia="Times New Roman" w:hAnsi="Consolas" w:cs="Times New Roman"/>
+          <w:color w:val="ABB2BF"/>
+          <w:sz w:val="21"/>
+          <w:szCs w:val="21"/>
+          <w:lang w:val="en-US"/>
+        </w:rPr>
+        <w:t xml:space="preserve"> </w:t>
+      </w:r>
+      <w:proofErr w:type="spellStart"/>
+      <w:proofErr w:type="gramStart"/>
+      <w:r>
+        <w:rPr>
+          <w:rFonts w:ascii="Consolas" w:eastAsia="Times New Roman" w:hAnsi="Consolas" w:cs="Times New Roman"/>
+          <w:color w:val="61AFEF"/>
+          <w:sz w:val="21"/>
+          <w:szCs w:val="21"/>
+          <w:lang w:val="en-US"/>
+        </w:rPr>
+        <w:t>CalculateSubTotal</w:t>
+      </w:r>
+      <w:proofErr w:type="spellEnd"/>
+      <w:r>
+        <w:rPr>
+          <w:rFonts w:ascii="Consolas" w:eastAsia="Times New Roman" w:hAnsi="Consolas" w:cs="Times New Roman"/>
+          <w:color w:val="ABB2BF"/>
+          <w:sz w:val="21"/>
+          <w:szCs w:val="21"/>
+          <w:lang w:val="en-US"/>
+        </w:rPr>
+        <w:t>(</w:t>
+      </w:r>
+      <w:proofErr w:type="gramEnd"/>
+      <w:r>
+        <w:rPr>
+          <w:rFonts w:ascii="Consolas" w:eastAsia="Times New Roman" w:hAnsi="Consolas" w:cs="Times New Roman"/>
+          <w:color w:val="ABB2BF"/>
+          <w:sz w:val="21"/>
+          <w:szCs w:val="21"/>
+          <w:lang w:val="en-US"/>
+        </w:rPr>
+        <w:t>)</w:t>
+      </w:r>
+    </w:p>
+    <w:p>
+      <w:pPr>
+        <w:shd w:val="clear" w:color="auto" w:fill="282C34"/>
+        <w:spacing w:after="0" w:line="285" w:lineRule="atLeast"/>
+        <w:rPr>
+          <w:rFonts w:ascii="Consolas" w:eastAsia="Times New Roman" w:hAnsi="Consolas" w:cs="Times New Roman"/>
+          <w:color w:val="ABB2BF"/>
+          <w:sz w:val="21"/>
+          <w:szCs w:val="21"/>
+          <w:lang w:val="en-US"/>
+        </w:rPr>
+      </w:pPr>
+      <w:r>
+        <w:rPr>
+          <w:rFonts w:ascii="Consolas" w:eastAsia="Times New Roman" w:hAnsi="Consolas" w:cs="Times New Roman"/>
+          <w:color w:val="ABB2BF"/>
+          <w:sz w:val="21"/>
+          <w:szCs w:val="21"/>
+          <w:lang w:val="en-US"/>
+        </w:rPr>
+        <w:t>    {</w:t>
+      </w:r>
+    </w:p>
+    <w:p>
+      <w:pPr>
+        <w:shd w:val="clear" w:color="auto" w:fill="282C34"/>
+        <w:spacing w:after="0" w:line="285" w:lineRule="atLeast"/>
+        <w:rPr>
+          <w:rFonts w:ascii="Consolas" w:eastAsia="Times New Roman" w:hAnsi="Consolas" w:cs="Times New Roman"/>
+          <w:color w:val="ABB2BF"/>
+          <w:sz w:val="21"/>
+          <w:szCs w:val="21"/>
+          <w:lang w:val="en-US"/>
+        </w:rPr>
+      </w:pPr>
+      <w:r>
+        <w:rPr>
+          <w:rFonts w:ascii="Consolas" w:eastAsia="Times New Roman" w:hAnsi="Consolas" w:cs="Times New Roman"/>
+          <w:color w:val="ABB2BF"/>
+          <w:sz w:val="21"/>
+          <w:szCs w:val="21"/>
+          <w:lang w:val="en-US"/>
+        </w:rPr>
+        <w:t xml:space="preserve">        </w:t>
+      </w:r>
+      <w:r>
+        <w:rPr>
+          <w:rFonts w:ascii="Consolas" w:eastAsia="Times New Roman" w:hAnsi="Consolas" w:cs="Times New Roman"/>
+          <w:color w:val="E5C07B"/>
+          <w:sz w:val="21"/>
+          <w:szCs w:val="21"/>
+          <w:lang w:val="en-US"/>
+        </w:rPr>
+        <w:t>Product</w:t>
+      </w:r>
+      <w:r>
+        <w:rPr>
+          <w:rFonts w:ascii="Consolas" w:eastAsia="Times New Roman" w:hAnsi="Consolas" w:cs="Times New Roman"/>
+          <w:color w:val="ABB2BF"/>
+          <w:sz w:val="21"/>
+          <w:szCs w:val="21"/>
+          <w:lang w:val="en-US"/>
+        </w:rPr>
+        <w:t xml:space="preserve"> </w:t>
+      </w:r>
+      <w:proofErr w:type="spellStart"/>
+      <w:r>
+        <w:rPr>
+          <w:rFonts w:ascii="Consolas" w:eastAsia="Times New Roman" w:hAnsi="Consolas" w:cs="Times New Roman"/>
+          <w:color w:val="ABB2BF"/>
+          <w:sz w:val="21"/>
+          <w:szCs w:val="21"/>
+          <w:lang w:val="en-US"/>
+        </w:rPr>
+        <w:t>product</w:t>
+      </w:r>
+      <w:proofErr w:type="spellEnd"/>
+      <w:r>
+        <w:rPr>
+          <w:rFonts w:ascii="Consolas" w:eastAsia="Times New Roman" w:hAnsi="Consolas" w:cs="Times New Roman"/>
+          <w:color w:val="ABB2BF"/>
+          <w:sz w:val="21"/>
+          <w:szCs w:val="21"/>
+          <w:lang w:val="en-US"/>
+        </w:rPr>
+        <w:t xml:space="preserve"> = new </w:t>
+      </w:r>
+      <w:proofErr w:type="gramStart"/>
+      <w:r>
+        <w:rPr>
+          <w:rFonts w:ascii="Consolas" w:eastAsia="Times New Roman" w:hAnsi="Consolas" w:cs="Times New Roman"/>
+          <w:color w:val="E5C07B"/>
+          <w:sz w:val="21"/>
+          <w:szCs w:val="21"/>
+          <w:lang w:val="en-US"/>
+        </w:rPr>
+        <w:t>Product</w:t>
+      </w:r>
+      <w:r>
+        <w:rPr>
+          <w:rFonts w:ascii="Consolas" w:eastAsia="Times New Roman" w:hAnsi="Consolas" w:cs="Times New Roman"/>
+          <w:color w:val="ABB2BF"/>
+          <w:sz w:val="21"/>
+          <w:szCs w:val="21"/>
+          <w:lang w:val="en-US"/>
+        </w:rPr>
+        <w:t>(</w:t>
+      </w:r>
+      <w:proofErr w:type="gramEnd"/>
+      <w:r>
+        <w:rPr>
+          <w:rFonts w:ascii="Consolas" w:eastAsia="Times New Roman" w:hAnsi="Consolas" w:cs="Times New Roman"/>
+          <w:color w:val="ABB2BF"/>
+          <w:sz w:val="21"/>
+          <w:szCs w:val="21"/>
+          <w:lang w:val="en-US"/>
+        </w:rPr>
+        <w:t>);</w:t>
+      </w:r>
+    </w:p>
+    <w:p>
+      <w:pPr>
+        <w:shd w:val="clear" w:color="auto" w:fill="282C34"/>
+        <w:spacing w:after="0" w:line="285" w:lineRule="atLeast"/>
+        <w:rPr>
+          <w:rFonts w:ascii="Consolas" w:eastAsia="Times New Roman" w:hAnsi="Consolas" w:cs="Times New Roman"/>
+          <w:color w:val="ABB2BF"/>
+          <w:sz w:val="21"/>
+          <w:szCs w:val="21"/>
+          <w:lang w:val="en-US"/>
+        </w:rPr>
+      </w:pPr>
+      <w:r>
+        <w:rPr>
+          <w:rFonts w:ascii="Consolas" w:eastAsia="Times New Roman" w:hAnsi="Consolas" w:cs="Times New Roman"/>
+          <w:color w:val="ABB2BF"/>
+          <w:sz w:val="21"/>
+          <w:szCs w:val="21"/>
+          <w:lang w:val="en-US"/>
+        </w:rPr>
+        <w:t xml:space="preserve">        </w:t>
+      </w:r>
+      <w:proofErr w:type="spellStart"/>
+      <w:r>
+        <w:rPr>
+          <w:rFonts w:ascii="Consolas" w:eastAsia="Times New Roman" w:hAnsi="Consolas" w:cs="Times New Roman"/>
+          <w:color w:val="ABB2BF"/>
+          <w:sz w:val="21"/>
+          <w:szCs w:val="21"/>
+          <w:lang w:val="en-US"/>
+        </w:rPr>
+        <w:t>Console.</w:t>
+      </w:r>
+      <w:r>
+        <w:rPr>
+          <w:rFonts w:ascii="Consolas" w:eastAsia="Times New Roman" w:hAnsi="Consolas" w:cs="Times New Roman"/>
+          <w:color w:val="61AFEF"/>
+          <w:sz w:val="21"/>
+          <w:szCs w:val="21"/>
+          <w:lang w:val="en-US"/>
+        </w:rPr>
+        <w:t>WriteLine</w:t>
+      </w:r>
+      <w:proofErr w:type="spellEnd"/>
+      <w:r>
+        <w:rPr>
+          <w:rFonts w:ascii="Consolas" w:eastAsia="Times New Roman" w:hAnsi="Consolas" w:cs="Times New Roman"/>
+          <w:color w:val="ABB2BF"/>
+          <w:sz w:val="21"/>
+          <w:szCs w:val="21"/>
+          <w:lang w:val="en-US"/>
+        </w:rPr>
+        <w:t>(</w:t>
+      </w:r>
+      <w:r>
+        <w:rPr>
+          <w:rFonts w:ascii="Consolas" w:eastAsia="Times New Roman" w:hAnsi="Consolas" w:cs="Times New Roman"/>
+          <w:color w:val="98C379"/>
+          <w:sz w:val="21"/>
+          <w:szCs w:val="21"/>
+          <w:lang w:val="en-US"/>
+        </w:rPr>
+        <w:t>"Enter product name: "</w:t>
+      </w:r>
+      <w:r>
+        <w:rPr>
+          <w:rFonts w:ascii="Consolas" w:eastAsia="Times New Roman" w:hAnsi="Consolas" w:cs="Times New Roman"/>
+          <w:color w:val="ABB2BF"/>
+          <w:sz w:val="21"/>
+          <w:szCs w:val="21"/>
+          <w:lang w:val="en-US"/>
+        </w:rPr>
+        <w:t>);</w:t>
+      </w:r>
+    </w:p>
+    <w:p>
+      <w:pPr>
+        <w:shd w:val="clear" w:color="auto" w:fill="282C34"/>
+        <w:spacing w:after="0" w:line="285" w:lineRule="atLeast"/>
+        <w:rPr>
+          <w:rFonts w:ascii="Consolas" w:eastAsia="Times New Roman" w:hAnsi="Consolas" w:cs="Times New Roman"/>
+          <w:color w:val="ABB2BF"/>
+          <w:sz w:val="21"/>
+          <w:szCs w:val="21"/>
+          <w:lang w:val="en-US"/>
+        </w:rPr>
+      </w:pPr>
+      <w:r>
+        <w:rPr>
+          <w:rFonts w:ascii="Consolas" w:eastAsia="Times New Roman" w:hAnsi="Consolas" w:cs="Times New Roman"/>
+          <w:color w:val="ABB2BF"/>
+          <w:sz w:val="21"/>
+          <w:szCs w:val="21"/>
+          <w:lang w:val="en-US"/>
+        </w:rPr>
+        <w:t xml:space="preserve">        </w:t>
+      </w:r>
+      <w:proofErr w:type="spellStart"/>
+      <w:proofErr w:type="gramStart"/>
+      <w:r>
+        <w:rPr>
+          <w:rFonts w:ascii="Consolas" w:eastAsia="Times New Roman" w:hAnsi="Consolas" w:cs="Times New Roman"/>
+          <w:color w:val="ABB2BF"/>
+          <w:sz w:val="21"/>
+          <w:szCs w:val="21"/>
+          <w:lang w:val="en-US"/>
+        </w:rPr>
+        <w:t>product.ProductName</w:t>
+      </w:r>
+      <w:proofErr w:type="spellEnd"/>
+      <w:proofErr w:type="gramEnd"/>
+      <w:r>
+        <w:rPr>
+          <w:rFonts w:ascii="Consolas" w:eastAsia="Times New Roman" w:hAnsi="Consolas" w:cs="Times New Roman"/>
+          <w:color w:val="ABB2BF"/>
+          <w:sz w:val="21"/>
+          <w:szCs w:val="21"/>
+          <w:lang w:val="en-US"/>
+        </w:rPr>
+        <w:t xml:space="preserve"> = </w:t>
+      </w:r>
+      <w:proofErr w:type="spellStart"/>
+      <w:r>
+        <w:rPr>
+          <w:rFonts w:ascii="Consolas" w:eastAsia="Times New Roman" w:hAnsi="Consolas" w:cs="Times New Roman"/>
+          <w:color w:val="ABB2BF"/>
+          <w:sz w:val="21"/>
+          <w:szCs w:val="21"/>
+          <w:lang w:val="en-US"/>
+        </w:rPr>
+        <w:t>getStringDataService.</w:t>
+      </w:r>
+      <w:r>
+        <w:rPr>
+          <w:rFonts w:ascii="Consolas" w:eastAsia="Times New Roman" w:hAnsi="Consolas" w:cs="Times New Roman"/>
+          <w:color w:val="61AFEF"/>
+          <w:sz w:val="21"/>
+          <w:szCs w:val="21"/>
+          <w:lang w:val="en-US"/>
+        </w:rPr>
+        <w:t>GetData</w:t>
+      </w:r>
+      <w:proofErr w:type="spellEnd"/>
+      <w:r>
+        <w:rPr>
+          <w:rFonts w:ascii="Consolas" w:eastAsia="Times New Roman" w:hAnsi="Consolas" w:cs="Times New Roman"/>
+          <w:color w:val="ABB2BF"/>
+          <w:sz w:val="21"/>
+          <w:szCs w:val="21"/>
+          <w:lang w:val="en-US"/>
+        </w:rPr>
+        <w:t>();</w:t>
+      </w:r>
+    </w:p>
+    <w:p>
+      <w:pPr>
+        <w:shd w:val="clear" w:color="auto" w:fill="282C34"/>
+        <w:spacing w:after="0" w:line="285" w:lineRule="atLeast"/>
+        <w:rPr>
+          <w:rFonts w:ascii="Consolas" w:eastAsia="Times New Roman" w:hAnsi="Consolas" w:cs="Times New Roman"/>
+          <w:color w:val="ABB2BF"/>
+          <w:sz w:val="21"/>
+          <w:szCs w:val="21"/>
+          <w:lang w:val="en-US"/>
+        </w:rPr>
+      </w:pPr>
+      <w:r>
+        <w:rPr>
+          <w:rFonts w:ascii="Consolas" w:eastAsia="Times New Roman" w:hAnsi="Consolas" w:cs="Times New Roman"/>
+          <w:color w:val="ABB2BF"/>
+          <w:sz w:val="21"/>
+          <w:szCs w:val="21"/>
+          <w:lang w:val="en-US"/>
+        </w:rPr>
+        <w:t xml:space="preserve">        </w:t>
+      </w:r>
+      <w:proofErr w:type="spellStart"/>
+      <w:r>
+        <w:rPr>
+          <w:rFonts w:ascii="Consolas" w:eastAsia="Times New Roman" w:hAnsi="Consolas" w:cs="Times New Roman"/>
+          <w:color w:val="ABB2BF"/>
+          <w:sz w:val="21"/>
+          <w:szCs w:val="21"/>
+          <w:lang w:val="en-US"/>
+        </w:rPr>
+        <w:t>Console.</w:t>
+      </w:r>
+      <w:r>
+        <w:rPr>
+          <w:rFonts w:ascii="Consolas" w:eastAsia="Times New Roman" w:hAnsi="Consolas" w:cs="Times New Roman"/>
+          <w:color w:val="61AFEF"/>
+          <w:sz w:val="21"/>
+          <w:szCs w:val="21"/>
+          <w:lang w:val="en-US"/>
+        </w:rPr>
+        <w:t>WriteLine</w:t>
+      </w:r>
+      <w:proofErr w:type="spellEnd"/>
+      <w:r>
+        <w:rPr>
+          <w:rFonts w:ascii="Consolas" w:eastAsia="Times New Roman" w:hAnsi="Consolas" w:cs="Times New Roman"/>
+          <w:color w:val="ABB2BF"/>
+          <w:sz w:val="21"/>
+          <w:szCs w:val="21"/>
+          <w:lang w:val="en-US"/>
+        </w:rPr>
+        <w:t>(</w:t>
+      </w:r>
+      <w:r>
+        <w:rPr>
+          <w:rFonts w:ascii="Consolas" w:eastAsia="Times New Roman" w:hAnsi="Consolas" w:cs="Times New Roman"/>
+          <w:color w:val="98C379"/>
+          <w:sz w:val="21"/>
+          <w:szCs w:val="21"/>
+          <w:lang w:val="en-US"/>
+        </w:rPr>
+        <w:t>"Enter product description: "</w:t>
+      </w:r>
+      <w:r>
+        <w:rPr>
+          <w:rFonts w:ascii="Consolas" w:eastAsia="Times New Roman" w:hAnsi="Consolas" w:cs="Times New Roman"/>
+          <w:color w:val="ABB2BF"/>
+          <w:sz w:val="21"/>
+          <w:szCs w:val="21"/>
+          <w:lang w:val="en-US"/>
+        </w:rPr>
+        <w:t>);</w:t>
+      </w:r>
+    </w:p>
+    <w:p>
+      <w:pPr>
+        <w:shd w:val="clear" w:color="auto" w:fill="282C34"/>
+        <w:spacing w:after="0" w:line="285" w:lineRule="atLeast"/>
+        <w:rPr>
+          <w:rFonts w:ascii="Consolas" w:eastAsia="Times New Roman" w:hAnsi="Consolas" w:cs="Times New Roman"/>
+          <w:color w:val="ABB2BF"/>
+          <w:sz w:val="21"/>
+          <w:szCs w:val="21"/>
+          <w:lang w:val="en-US"/>
+        </w:rPr>
+      </w:pPr>
+      <w:r>
+        <w:rPr>
+          <w:rFonts w:ascii="Consolas" w:eastAsia="Times New Roman" w:hAnsi="Consolas" w:cs="Times New Roman"/>
+          <w:color w:val="ABB2BF"/>
+          <w:sz w:val="21"/>
+          <w:szCs w:val="21"/>
+          <w:lang w:val="en-US"/>
+        </w:rPr>
+        <w:t xml:space="preserve">        </w:t>
+      </w:r>
+      <w:proofErr w:type="spellStart"/>
+      <w:proofErr w:type="gramStart"/>
+      <w:r>
+        <w:rPr>
+          <w:rFonts w:ascii="Consolas" w:eastAsia="Times New Roman" w:hAnsi="Consolas" w:cs="Times New Roman"/>
+          <w:color w:val="ABB2BF"/>
+          <w:sz w:val="21"/>
+          <w:szCs w:val="21"/>
+          <w:lang w:val="en-US"/>
+        </w:rPr>
+        <w:t>product.ProductDescription</w:t>
+      </w:r>
+      <w:proofErr w:type="spellEnd"/>
+      <w:proofErr w:type="gramEnd"/>
+      <w:r>
+        <w:rPr>
+          <w:rFonts w:ascii="Consolas" w:eastAsia="Times New Roman" w:hAnsi="Consolas" w:cs="Times New Roman"/>
+          <w:color w:val="ABB2BF"/>
+          <w:sz w:val="21"/>
+          <w:szCs w:val="21"/>
+          <w:lang w:val="en-US"/>
+        </w:rPr>
+        <w:t xml:space="preserve"> = </w:t>
+      </w:r>
+      <w:proofErr w:type="spellStart"/>
+      <w:r>
+        <w:rPr>
+          <w:rFonts w:ascii="Consolas" w:eastAsia="Times New Roman" w:hAnsi="Consolas" w:cs="Times New Roman"/>
+          <w:color w:val="ABB2BF"/>
+          <w:sz w:val="21"/>
+          <w:szCs w:val="21"/>
+          <w:lang w:val="en-US"/>
+        </w:rPr>
+        <w:t>getStringDataService.</w:t>
+      </w:r>
+      <w:r>
+        <w:rPr>
+          <w:rFonts w:ascii="Consolas" w:eastAsia="Times New Roman" w:hAnsi="Consolas" w:cs="Times New Roman"/>
+          <w:color w:val="61AFEF"/>
+          <w:sz w:val="21"/>
+          <w:szCs w:val="21"/>
+          <w:lang w:val="en-US"/>
+        </w:rPr>
+        <w:t>GetData</w:t>
+      </w:r>
+      <w:proofErr w:type="spellEnd"/>
+      <w:r>
+        <w:rPr>
+          <w:rFonts w:ascii="Consolas" w:eastAsia="Times New Roman" w:hAnsi="Consolas" w:cs="Times New Roman"/>
+          <w:color w:val="ABB2BF"/>
+          <w:sz w:val="21"/>
+          <w:szCs w:val="21"/>
+          <w:lang w:val="en-US"/>
+        </w:rPr>
+        <w:t>();</w:t>
+      </w:r>
+    </w:p>
+    <w:p>
+      <w:pPr>
+        <w:shd w:val="clear" w:color="auto" w:fill="282C34"/>
+        <w:spacing w:after="0" w:line="285" w:lineRule="atLeast"/>
+        <w:rPr>
+          <w:rFonts w:ascii="Consolas" w:eastAsia="Times New Roman" w:hAnsi="Consolas" w:cs="Times New Roman"/>
+          <w:color w:val="ABB2BF"/>
+          <w:sz w:val="21"/>
+          <w:szCs w:val="21"/>
+          <w:lang w:val="en-US"/>
+        </w:rPr>
+      </w:pPr>
+      <w:r>
+        <w:rPr>
+          <w:rFonts w:ascii="Consolas" w:eastAsia="Times New Roman" w:hAnsi="Consolas" w:cs="Times New Roman"/>
+          <w:color w:val="ABB2BF"/>
+          <w:sz w:val="21"/>
+          <w:szCs w:val="21"/>
+          <w:lang w:val="en-US"/>
+        </w:rPr>
+        <w:t xml:space="preserve">        </w:t>
+      </w:r>
+      <w:proofErr w:type="spellStart"/>
+      <w:r>
+        <w:rPr>
+          <w:rFonts w:ascii="Consolas" w:eastAsia="Times New Roman" w:hAnsi="Consolas" w:cs="Times New Roman"/>
+          <w:color w:val="ABB2BF"/>
+          <w:sz w:val="21"/>
+          <w:szCs w:val="21"/>
+          <w:lang w:val="en-US"/>
+        </w:rPr>
+        <w:t>Console.</w:t>
+      </w:r>
+      <w:r>
+        <w:rPr>
+          <w:rFonts w:ascii="Consolas" w:eastAsia="Times New Roman" w:hAnsi="Consolas" w:cs="Times New Roman"/>
+          <w:color w:val="61AFEF"/>
+          <w:sz w:val="21"/>
+          <w:szCs w:val="21"/>
+          <w:lang w:val="en-US"/>
+        </w:rPr>
+        <w:t>WriteLine</w:t>
+      </w:r>
+      <w:proofErr w:type="spellEnd"/>
+      <w:r>
+        <w:rPr>
+          <w:rFonts w:ascii="Consolas" w:eastAsia="Times New Roman" w:hAnsi="Consolas" w:cs="Times New Roman"/>
+          <w:color w:val="ABB2BF"/>
+          <w:sz w:val="21"/>
+          <w:szCs w:val="21"/>
+          <w:lang w:val="en-US"/>
+        </w:rPr>
+        <w:t>(</w:t>
+      </w:r>
+      <w:r>
+        <w:rPr>
+          <w:rFonts w:ascii="Consolas" w:eastAsia="Times New Roman" w:hAnsi="Consolas" w:cs="Times New Roman"/>
+          <w:color w:val="98C379"/>
+          <w:sz w:val="21"/>
+          <w:szCs w:val="21"/>
+          <w:lang w:val="en-US"/>
+        </w:rPr>
+        <w:t>"Enter product amount: "</w:t>
+      </w:r>
+      <w:r>
+        <w:rPr>
+          <w:rFonts w:ascii="Consolas" w:eastAsia="Times New Roman" w:hAnsi="Consolas" w:cs="Times New Roman"/>
+          <w:color w:val="ABB2BF"/>
+          <w:sz w:val="21"/>
+          <w:szCs w:val="21"/>
+          <w:lang w:val="en-US"/>
+        </w:rPr>
+        <w:t>);</w:t>
+      </w:r>
+    </w:p>
+    <w:p>
+      <w:pPr>
+        <w:shd w:val="clear" w:color="auto" w:fill="282C34"/>
+        <w:spacing w:after="0" w:line="285" w:lineRule="atLeast"/>
+        <w:rPr>
+          <w:rFonts w:ascii="Consolas" w:eastAsia="Times New Roman" w:hAnsi="Consolas" w:cs="Times New Roman"/>
+          <w:color w:val="ABB2BF"/>
+          <w:sz w:val="21"/>
+          <w:szCs w:val="21"/>
+          <w:lang w:val="en-US"/>
+        </w:rPr>
+      </w:pPr>
+      <w:r>
+        <w:rPr>
+          <w:rFonts w:ascii="Consolas" w:eastAsia="Times New Roman" w:hAnsi="Consolas" w:cs="Times New Roman"/>
+          <w:color w:val="ABB2BF"/>
+          <w:sz w:val="21"/>
+          <w:szCs w:val="21"/>
+          <w:lang w:val="en-US"/>
+        </w:rPr>
+        <w:t xml:space="preserve">        </w:t>
+      </w:r>
+      <w:proofErr w:type="spellStart"/>
+      <w:proofErr w:type="gramStart"/>
+      <w:r>
+        <w:rPr>
+          <w:rFonts w:ascii="Consolas" w:eastAsia="Times New Roman" w:hAnsi="Consolas" w:cs="Times New Roman"/>
+          <w:color w:val="ABB2BF"/>
+          <w:sz w:val="21"/>
+          <w:szCs w:val="21"/>
+          <w:lang w:val="en-US"/>
+        </w:rPr>
+        <w:t>product.ProductAmount</w:t>
+      </w:r>
+      <w:proofErr w:type="spellEnd"/>
+      <w:proofErr w:type="gramEnd"/>
+      <w:r>
+        <w:rPr>
+          <w:rFonts w:ascii="Consolas" w:eastAsia="Times New Roman" w:hAnsi="Consolas" w:cs="Times New Roman"/>
+          <w:color w:val="ABB2BF"/>
+          <w:sz w:val="21"/>
+          <w:szCs w:val="21"/>
+          <w:lang w:val="en-US"/>
+        </w:rPr>
+        <w:t xml:space="preserve"> = </w:t>
+      </w:r>
+      <w:proofErr w:type="spellStart"/>
+      <w:r>
+        <w:rPr>
+          <w:rFonts w:ascii="Consolas" w:eastAsia="Times New Roman" w:hAnsi="Consolas" w:cs="Times New Roman"/>
+          <w:color w:val="C678DD"/>
+          <w:sz w:val="21"/>
+          <w:szCs w:val="21"/>
+          <w:lang w:val="en-US"/>
+        </w:rPr>
+        <w:t>int</w:t>
+      </w:r>
+      <w:r>
+        <w:rPr>
+          <w:rFonts w:ascii="Consolas" w:eastAsia="Times New Roman" w:hAnsi="Consolas" w:cs="Times New Roman"/>
+          <w:color w:val="ABB2BF"/>
+          <w:sz w:val="21"/>
+          <w:szCs w:val="21"/>
+          <w:lang w:val="en-US"/>
+        </w:rPr>
+        <w:t>.</w:t>
+      </w:r>
+      <w:r>
+        <w:rPr>
+          <w:rFonts w:ascii="Consolas" w:eastAsia="Times New Roman" w:hAnsi="Consolas" w:cs="Times New Roman"/>
+          <w:color w:val="61AFEF"/>
+          <w:sz w:val="21"/>
+          <w:szCs w:val="21"/>
+          <w:lang w:val="en-US"/>
+        </w:rPr>
+        <w:t>Parse</w:t>
+      </w:r>
+      <w:proofErr w:type="spellEnd"/>
+      <w:r>
+        <w:rPr>
+          <w:rFonts w:ascii="Consolas" w:eastAsia="Times New Roman" w:hAnsi="Consolas" w:cs="Times New Roman"/>
+          <w:color w:val="ABB2BF"/>
+          <w:sz w:val="21"/>
+          <w:szCs w:val="21"/>
+          <w:lang w:val="en-US"/>
+        </w:rPr>
+        <w:t>(</w:t>
+      </w:r>
+      <w:proofErr w:type="spellStart"/>
+      <w:r>
+        <w:rPr>
+          <w:rFonts w:ascii="Consolas" w:eastAsia="Times New Roman" w:hAnsi="Consolas" w:cs="Times New Roman"/>
+          <w:color w:val="ABB2BF"/>
+          <w:sz w:val="21"/>
+          <w:szCs w:val="21"/>
+          <w:lang w:val="en-US"/>
+        </w:rPr>
+        <w:t>getNumericDataService.</w:t>
+      </w:r>
+      <w:r>
+        <w:rPr>
+          <w:rFonts w:ascii="Consolas" w:eastAsia="Times New Roman" w:hAnsi="Consolas" w:cs="Times New Roman"/>
+          <w:color w:val="61AFEF"/>
+          <w:sz w:val="21"/>
+          <w:szCs w:val="21"/>
+          <w:lang w:val="en-US"/>
+        </w:rPr>
+        <w:t>GetData</w:t>
+      </w:r>
+      <w:proofErr w:type="spellEnd"/>
+      <w:r>
+        <w:rPr>
+          <w:rFonts w:ascii="Consolas" w:eastAsia="Times New Roman" w:hAnsi="Consolas" w:cs="Times New Roman"/>
+          <w:color w:val="ABB2BF"/>
+          <w:sz w:val="21"/>
+          <w:szCs w:val="21"/>
+          <w:lang w:val="en-US"/>
+        </w:rPr>
+        <w:t>());</w:t>
+      </w:r>
+    </w:p>
+    <w:p>
+      <w:pPr>
+        <w:shd w:val="clear" w:color="auto" w:fill="282C34"/>
+        <w:spacing w:after="0" w:line="285" w:lineRule="atLeast"/>
+        <w:rPr>
+          <w:rFonts w:ascii="Consolas" w:eastAsia="Times New Roman" w:hAnsi="Consolas" w:cs="Times New Roman"/>
+          <w:color w:val="ABB2BF"/>
+          <w:sz w:val="21"/>
+          <w:szCs w:val="21"/>
+          <w:lang w:val="en-US"/>
+        </w:rPr>
+      </w:pPr>
+      <w:r>
+        <w:rPr>
+          <w:rFonts w:ascii="Consolas" w:eastAsia="Times New Roman" w:hAnsi="Consolas" w:cs="Times New Roman"/>
+          <w:color w:val="ABB2BF"/>
+          <w:sz w:val="21"/>
+          <w:szCs w:val="21"/>
+          <w:lang w:val="en-US"/>
+        </w:rPr>
+        <w:t xml:space="preserve">        </w:t>
+      </w:r>
+      <w:proofErr w:type="spellStart"/>
+      <w:r>
+        <w:rPr>
+          <w:rFonts w:ascii="Consolas" w:eastAsia="Times New Roman" w:hAnsi="Consolas" w:cs="Times New Roman"/>
+          <w:color w:val="ABB2BF"/>
+          <w:sz w:val="21"/>
+          <w:szCs w:val="21"/>
+          <w:lang w:val="en-US"/>
+        </w:rPr>
+        <w:t>Console.</w:t>
+      </w:r>
+      <w:r>
+        <w:rPr>
+          <w:rFonts w:ascii="Consolas" w:eastAsia="Times New Roman" w:hAnsi="Consolas" w:cs="Times New Roman"/>
+          <w:color w:val="61AFEF"/>
+          <w:sz w:val="21"/>
+          <w:szCs w:val="21"/>
+          <w:lang w:val="en-US"/>
+        </w:rPr>
+        <w:t>WriteLine</w:t>
+      </w:r>
+      <w:proofErr w:type="spellEnd"/>
+      <w:r>
+        <w:rPr>
+          <w:rFonts w:ascii="Consolas" w:eastAsia="Times New Roman" w:hAnsi="Consolas" w:cs="Times New Roman"/>
+          <w:color w:val="ABB2BF"/>
+          <w:sz w:val="21"/>
+          <w:szCs w:val="21"/>
+          <w:lang w:val="en-US"/>
+        </w:rPr>
+        <w:t>(</w:t>
+      </w:r>
+      <w:r>
+        <w:rPr>
+          <w:rFonts w:ascii="Consolas" w:eastAsia="Times New Roman" w:hAnsi="Consolas" w:cs="Times New Roman"/>
+          <w:color w:val="98C379"/>
+          <w:sz w:val="21"/>
+          <w:szCs w:val="21"/>
+          <w:lang w:val="en-US"/>
+        </w:rPr>
+        <w:t>"Enter product price: "</w:t>
+      </w:r>
+      <w:r>
+        <w:rPr>
+          <w:rFonts w:ascii="Consolas" w:eastAsia="Times New Roman" w:hAnsi="Consolas" w:cs="Times New Roman"/>
+          <w:color w:val="ABB2BF"/>
+          <w:sz w:val="21"/>
+          <w:szCs w:val="21"/>
+          <w:lang w:val="en-US"/>
+        </w:rPr>
+        <w:t>);</w:t>
+      </w:r>
+    </w:p>
+    <w:p>
+      <w:pPr>
+        <w:shd w:val="clear" w:color="auto" w:fill="282C34"/>
+        <w:spacing w:after="0" w:line="285" w:lineRule="atLeast"/>
+        <w:rPr>
+          <w:rFonts w:ascii="Consolas" w:eastAsia="Times New Roman" w:hAnsi="Consolas" w:cs="Times New Roman"/>
+          <w:color w:val="ABB2BF"/>
+          <w:sz w:val="21"/>
+          <w:szCs w:val="21"/>
+          <w:lang w:val="en-US"/>
+        </w:rPr>
+      </w:pPr>
+      <w:r>
+        <w:rPr>
+          <w:rFonts w:ascii="Consolas" w:eastAsia="Times New Roman" w:hAnsi="Consolas" w:cs="Times New Roman"/>
+          <w:color w:val="ABB2BF"/>
+          <w:sz w:val="21"/>
+          <w:szCs w:val="21"/>
+          <w:lang w:val="en-US"/>
+        </w:rPr>
+        <w:t xml:space="preserve">        </w:t>
+      </w:r>
+      <w:proofErr w:type="spellStart"/>
+      <w:proofErr w:type="gramStart"/>
+      <w:r>
+        <w:rPr>
+          <w:rFonts w:ascii="Consolas" w:eastAsia="Times New Roman" w:hAnsi="Consolas" w:cs="Times New Roman"/>
+          <w:color w:val="ABB2BF"/>
+          <w:sz w:val="21"/>
+          <w:szCs w:val="21"/>
+          <w:lang w:val="en-US"/>
+        </w:rPr>
+        <w:t>product.ProductPrice</w:t>
+      </w:r>
+      <w:proofErr w:type="spellEnd"/>
+      <w:proofErr w:type="gramEnd"/>
+      <w:r>
+        <w:rPr>
+          <w:rFonts w:ascii="Consolas" w:eastAsia="Times New Roman" w:hAnsi="Consolas" w:cs="Times New Roman"/>
+          <w:color w:val="ABB2BF"/>
+          <w:sz w:val="21"/>
+          <w:szCs w:val="21"/>
+          <w:lang w:val="en-US"/>
+        </w:rPr>
+        <w:t xml:space="preserve"> = </w:t>
+      </w:r>
+      <w:proofErr w:type="spellStart"/>
+      <w:r>
+        <w:rPr>
+          <w:rFonts w:ascii="Consolas" w:eastAsia="Times New Roman" w:hAnsi="Consolas" w:cs="Times New Roman"/>
+          <w:color w:val="C678DD"/>
+          <w:sz w:val="21"/>
+          <w:szCs w:val="21"/>
+          <w:lang w:val="en-US"/>
+        </w:rPr>
+        <w:t>decimal</w:t>
+      </w:r>
+      <w:r>
+        <w:rPr>
+          <w:rFonts w:ascii="Consolas" w:eastAsia="Times New Roman" w:hAnsi="Consolas" w:cs="Times New Roman"/>
+          <w:color w:val="ABB2BF"/>
+          <w:sz w:val="21"/>
+          <w:szCs w:val="21"/>
+          <w:lang w:val="en-US"/>
+        </w:rPr>
+        <w:t>.</w:t>
+      </w:r>
+      <w:r>
+        <w:rPr>
+          <w:rFonts w:ascii="Consolas" w:eastAsia="Times New Roman" w:hAnsi="Consolas" w:cs="Times New Roman"/>
+          <w:color w:val="61AFEF"/>
+          <w:sz w:val="21"/>
+          <w:szCs w:val="21"/>
+          <w:lang w:val="en-US"/>
+        </w:rPr>
+        <w:t>Parse</w:t>
+      </w:r>
+      <w:proofErr w:type="spellEnd"/>
+      <w:r>
+        <w:rPr>
+          <w:rFonts w:ascii="Consolas" w:eastAsia="Times New Roman" w:hAnsi="Consolas" w:cs="Times New Roman"/>
+          <w:color w:val="ABB2BF"/>
+          <w:sz w:val="21"/>
+          <w:szCs w:val="21"/>
+          <w:lang w:val="en-US"/>
+        </w:rPr>
+        <w:t>(</w:t>
+      </w:r>
+      <w:proofErr w:type="spellStart"/>
+      <w:r>
+        <w:rPr>
+          <w:rFonts w:ascii="Consolas" w:eastAsia="Times New Roman" w:hAnsi="Consolas" w:cs="Times New Roman"/>
+          <w:color w:val="ABB2BF"/>
+          <w:sz w:val="21"/>
+          <w:szCs w:val="21"/>
+          <w:lang w:val="en-US"/>
+        </w:rPr>
+        <w:t>getNumericDataService.</w:t>
+      </w:r>
+      <w:r>
+        <w:rPr>
+          <w:rFonts w:ascii="Consolas" w:eastAsia="Times New Roman" w:hAnsi="Consolas" w:cs="Times New Roman"/>
+          <w:color w:val="61AFEF"/>
+          <w:sz w:val="21"/>
+          <w:szCs w:val="21"/>
+          <w:lang w:val="en-US"/>
+        </w:rPr>
+        <w:t>GetData</w:t>
+      </w:r>
+      <w:proofErr w:type="spellEnd"/>
+      <w:r>
+        <w:rPr>
+          <w:rFonts w:ascii="Consolas" w:eastAsia="Times New Roman" w:hAnsi="Consolas" w:cs="Times New Roman"/>
+          <w:color w:val="ABB2BF"/>
+          <w:sz w:val="21"/>
+          <w:szCs w:val="21"/>
+          <w:lang w:val="en-US"/>
+        </w:rPr>
+        <w:t>());</w:t>
+      </w:r>
+    </w:p>
+    <w:p>
+      <w:pPr>
+        <w:shd w:val="clear" w:color="auto" w:fill="282C34"/>
+        <w:spacing w:after="0" w:line="285" w:lineRule="atLeast"/>
+        <w:rPr>
+          <w:rFonts w:ascii="Consolas" w:eastAsia="Times New Roman" w:hAnsi="Consolas" w:cs="Times New Roman"/>
+          <w:color w:val="ABB2BF"/>
+          <w:sz w:val="21"/>
+          <w:szCs w:val="21"/>
+          <w:lang w:val="en-US"/>
+        </w:rPr>
+      </w:pPr>
+      <w:r>
+        <w:rPr>
+          <w:rFonts w:ascii="Consolas" w:eastAsia="Times New Roman" w:hAnsi="Consolas" w:cs="Times New Roman"/>
+          <w:color w:val="ABB2BF"/>
+          <w:sz w:val="21"/>
+          <w:szCs w:val="21"/>
+          <w:lang w:val="en-US"/>
+        </w:rPr>
+        <w:t xml:space="preserve">        </w:t>
+      </w:r>
+      <w:proofErr w:type="spellStart"/>
+      <w:r>
+        <w:rPr>
+          <w:rFonts w:ascii="Consolas" w:eastAsia="Times New Roman" w:hAnsi="Consolas" w:cs="Times New Roman"/>
+          <w:color w:val="E5C07B"/>
+          <w:sz w:val="21"/>
+          <w:szCs w:val="21"/>
+          <w:lang w:val="en-US"/>
+        </w:rPr>
+        <w:t>SubSale</w:t>
+      </w:r>
+      <w:proofErr w:type="spellEnd"/>
+      <w:r>
+        <w:rPr>
+          <w:rFonts w:ascii="Consolas" w:eastAsia="Times New Roman" w:hAnsi="Consolas" w:cs="Times New Roman"/>
+          <w:color w:val="ABB2BF"/>
+          <w:sz w:val="21"/>
+          <w:szCs w:val="21"/>
+          <w:lang w:val="en-US"/>
+        </w:rPr>
+        <w:t xml:space="preserve"> </w:t>
+      </w:r>
+      <w:proofErr w:type="spellStart"/>
+      <w:r>
+        <w:rPr>
+          <w:rFonts w:ascii="Consolas" w:eastAsia="Times New Roman" w:hAnsi="Consolas" w:cs="Times New Roman"/>
+          <w:color w:val="ABB2BF"/>
+          <w:sz w:val="21"/>
+          <w:szCs w:val="21"/>
+          <w:lang w:val="en-US"/>
+        </w:rPr>
+        <w:t>subSale</w:t>
+      </w:r>
+      <w:proofErr w:type="spellEnd"/>
+      <w:r>
+        <w:rPr>
+          <w:rFonts w:ascii="Consolas" w:eastAsia="Times New Roman" w:hAnsi="Consolas" w:cs="Times New Roman"/>
+          <w:color w:val="ABB2BF"/>
+          <w:sz w:val="21"/>
+          <w:szCs w:val="21"/>
+          <w:lang w:val="en-US"/>
+        </w:rPr>
+        <w:t xml:space="preserve"> = new </w:t>
+      </w:r>
+      <w:proofErr w:type="spellStart"/>
+      <w:proofErr w:type="gramStart"/>
+      <w:r>
+        <w:rPr>
+          <w:rFonts w:ascii="Consolas" w:eastAsia="Times New Roman" w:hAnsi="Consolas" w:cs="Times New Roman"/>
+          <w:color w:val="E5C07B"/>
+          <w:sz w:val="21"/>
+          <w:szCs w:val="21"/>
+          <w:lang w:val="en-US"/>
+        </w:rPr>
+        <w:t>SubSale</w:t>
+      </w:r>
+      <w:proofErr w:type="spellEnd"/>
+      <w:r>
+        <w:rPr>
+          <w:rFonts w:ascii="Consolas" w:eastAsia="Times New Roman" w:hAnsi="Consolas" w:cs="Times New Roman"/>
+          <w:color w:val="ABB2BF"/>
+          <w:sz w:val="21"/>
+          <w:szCs w:val="21"/>
+          <w:lang w:val="en-US"/>
+        </w:rPr>
+        <w:t>(</w:t>
+      </w:r>
+      <w:proofErr w:type="gramEnd"/>
+      <w:r>
+        <w:rPr>
+          <w:rFonts w:ascii="Consolas" w:eastAsia="Times New Roman" w:hAnsi="Consolas" w:cs="Times New Roman"/>
+          <w:color w:val="ABB2BF"/>
+          <w:sz w:val="21"/>
+          <w:szCs w:val="21"/>
+          <w:lang w:val="en-US"/>
+        </w:rPr>
+        <w:t>);</w:t>
+      </w:r>
+    </w:p>
+    <w:p>
+      <w:pPr>
+        <w:shd w:val="clear" w:color="auto" w:fill="282C34"/>
+        <w:spacing w:after="0" w:line="285" w:lineRule="atLeast"/>
+        <w:rPr>
+          <w:rFonts w:ascii="Consolas" w:eastAsia="Times New Roman" w:hAnsi="Consolas" w:cs="Times New Roman"/>
+          <w:color w:val="ABB2BF"/>
+          <w:sz w:val="21"/>
+          <w:szCs w:val="21"/>
+          <w:lang w:val="en-US"/>
+        </w:rPr>
+      </w:pPr>
+      <w:r>
+        <w:rPr>
+          <w:rFonts w:ascii="Consolas" w:eastAsia="Times New Roman" w:hAnsi="Consolas" w:cs="Times New Roman"/>
+          <w:color w:val="ABB2BF"/>
+          <w:sz w:val="21"/>
+          <w:szCs w:val="21"/>
+          <w:lang w:val="en-US"/>
+        </w:rPr>
+        <w:t xml:space="preserve">        </w:t>
+      </w:r>
+      <w:proofErr w:type="spellStart"/>
+      <w:r>
+        <w:rPr>
+          <w:rFonts w:ascii="Consolas" w:eastAsia="Times New Roman" w:hAnsi="Consolas" w:cs="Times New Roman"/>
+          <w:color w:val="ABB2BF"/>
+          <w:sz w:val="21"/>
+          <w:szCs w:val="21"/>
+          <w:lang w:val="en-US"/>
+        </w:rPr>
+        <w:t>subSale.SubTotal</w:t>
+      </w:r>
+      <w:proofErr w:type="spellEnd"/>
+      <w:r>
+        <w:rPr>
+          <w:rFonts w:ascii="Consolas" w:eastAsia="Times New Roman" w:hAnsi="Consolas" w:cs="Times New Roman"/>
+          <w:color w:val="ABB2BF"/>
+          <w:sz w:val="21"/>
+          <w:szCs w:val="21"/>
+          <w:lang w:val="en-US"/>
+        </w:rPr>
+        <w:t xml:space="preserve"> = </w:t>
+      </w:r>
+      <w:proofErr w:type="spellStart"/>
+      <w:proofErr w:type="gramStart"/>
+      <w:r>
+        <w:rPr>
+          <w:rFonts w:ascii="Consolas" w:eastAsia="Times New Roman" w:hAnsi="Consolas" w:cs="Times New Roman"/>
+          <w:color w:val="ABB2BF"/>
+          <w:sz w:val="21"/>
+          <w:szCs w:val="21"/>
+          <w:lang w:val="en-US"/>
+        </w:rPr>
+        <w:t>product.ProductAmount</w:t>
+      </w:r>
+      <w:proofErr w:type="spellEnd"/>
+      <w:proofErr w:type="gramEnd"/>
+      <w:r>
+        <w:rPr>
+          <w:rFonts w:ascii="Consolas" w:eastAsia="Times New Roman" w:hAnsi="Consolas" w:cs="Times New Roman"/>
+          <w:color w:val="ABB2BF"/>
+          <w:sz w:val="21"/>
+          <w:szCs w:val="21"/>
+          <w:lang w:val="en-US"/>
+        </w:rPr>
+        <w:t xml:space="preserve"> * </w:t>
+      </w:r>
+      <w:proofErr w:type="spellStart"/>
+      <w:r>
+        <w:rPr>
+          <w:rFonts w:ascii="Consolas" w:eastAsia="Times New Roman" w:hAnsi="Consolas" w:cs="Times New Roman"/>
+          <w:color w:val="ABB2BF"/>
+          <w:sz w:val="21"/>
+          <w:szCs w:val="21"/>
+          <w:lang w:val="en-US"/>
+        </w:rPr>
+        <w:t>product.ProductPrice</w:t>
+      </w:r>
+      <w:proofErr w:type="spellEnd"/>
+      <w:r>
+        <w:rPr>
+          <w:rFonts w:ascii="Consolas" w:eastAsia="Times New Roman" w:hAnsi="Consolas" w:cs="Times New Roman"/>
+          <w:color w:val="ABB2BF"/>
+          <w:sz w:val="21"/>
+          <w:szCs w:val="21"/>
+          <w:lang w:val="en-US"/>
+        </w:rPr>
+        <w:t>;</w:t>
+      </w:r>
+    </w:p>
+    <w:p>
+      <w:pPr>
+        <w:shd w:val="clear" w:color="auto" w:fill="282C34"/>
+        <w:spacing w:after="0" w:line="285" w:lineRule="atLeast"/>
+        <w:rPr>
+          <w:rFonts w:ascii="Consolas" w:eastAsia="Times New Roman" w:hAnsi="Consolas" w:cs="Times New Roman"/>
+          <w:color w:val="ABB2BF"/>
+          <w:sz w:val="21"/>
+          <w:szCs w:val="21"/>
+          <w:lang w:val="en-US"/>
+        </w:rPr>
+      </w:pPr>
+      <w:r>
+        <w:rPr>
+          <w:rFonts w:ascii="Consolas" w:eastAsia="Times New Roman" w:hAnsi="Consolas" w:cs="Times New Roman"/>
+          <w:color w:val="ABB2BF"/>
+          <w:sz w:val="21"/>
+          <w:szCs w:val="21"/>
+          <w:lang w:val="en-US"/>
+        </w:rPr>
+        <w:t xml:space="preserve">        </w:t>
+      </w:r>
+      <w:proofErr w:type="spellStart"/>
+      <w:r>
+        <w:rPr>
+          <w:rFonts w:ascii="Consolas" w:eastAsia="Times New Roman" w:hAnsi="Consolas" w:cs="Times New Roman"/>
+          <w:color w:val="ABB2BF"/>
+          <w:sz w:val="21"/>
+          <w:szCs w:val="21"/>
+          <w:lang w:val="en-US"/>
+        </w:rPr>
+        <w:t>Console.</w:t>
+      </w:r>
+      <w:r>
+        <w:rPr>
+          <w:rFonts w:ascii="Consolas" w:eastAsia="Times New Roman" w:hAnsi="Consolas" w:cs="Times New Roman"/>
+          <w:color w:val="61AFEF"/>
+          <w:sz w:val="21"/>
+          <w:szCs w:val="21"/>
+          <w:lang w:val="en-US"/>
+        </w:rPr>
+        <w:t>WriteLine</w:t>
+      </w:r>
+      <w:proofErr w:type="spellEnd"/>
+      <w:r>
+        <w:rPr>
+          <w:rFonts w:ascii="Consolas" w:eastAsia="Times New Roman" w:hAnsi="Consolas" w:cs="Times New Roman"/>
+          <w:color w:val="ABB2BF"/>
+          <w:sz w:val="21"/>
+          <w:szCs w:val="21"/>
+          <w:lang w:val="en-US"/>
+        </w:rPr>
+        <w:t>(</w:t>
+      </w:r>
+      <w:r>
+        <w:rPr>
+          <w:rFonts w:ascii="Consolas" w:eastAsia="Times New Roman" w:hAnsi="Consolas" w:cs="Times New Roman"/>
+          <w:color w:val="98C379"/>
+          <w:sz w:val="21"/>
+          <w:szCs w:val="21"/>
+          <w:lang w:val="en-US"/>
+        </w:rPr>
+        <w:t>$"Product name: {</w:t>
+      </w:r>
+      <w:proofErr w:type="spellStart"/>
+      <w:proofErr w:type="gramStart"/>
+      <w:r>
+        <w:rPr>
+          <w:rFonts w:ascii="Consolas" w:eastAsia="Times New Roman" w:hAnsi="Consolas" w:cs="Times New Roman"/>
+          <w:color w:val="ABB2BF"/>
+          <w:sz w:val="21"/>
+          <w:szCs w:val="21"/>
+          <w:lang w:val="en-US"/>
+        </w:rPr>
+        <w:t>product</w:t>
+      </w:r>
+      <w:r>
+        <w:rPr>
+          <w:rFonts w:ascii="Consolas" w:eastAsia="Times New Roman" w:hAnsi="Consolas" w:cs="Times New Roman"/>
+          <w:color w:val="98C379"/>
+          <w:sz w:val="21"/>
+          <w:szCs w:val="21"/>
+          <w:lang w:val="en-US"/>
+        </w:rPr>
+        <w:t>.</w:t>
+      </w:r>
+      <w:r>
+        <w:rPr>
+          <w:rFonts w:ascii="Consolas" w:eastAsia="Times New Roman" w:hAnsi="Consolas" w:cs="Times New Roman"/>
+          <w:color w:val="ABB2BF"/>
+          <w:sz w:val="21"/>
+          <w:szCs w:val="21"/>
+          <w:lang w:val="en-US"/>
+        </w:rPr>
+        <w:t>ProductName</w:t>
+      </w:r>
+      <w:proofErr w:type="spellEnd"/>
+      <w:proofErr w:type="gramEnd"/>
+      <w:r>
+        <w:rPr>
+          <w:rFonts w:ascii="Consolas" w:eastAsia="Times New Roman" w:hAnsi="Consolas" w:cs="Times New Roman"/>
+          <w:color w:val="98C379"/>
+          <w:sz w:val="21"/>
+          <w:szCs w:val="21"/>
+          <w:lang w:val="en-US"/>
+        </w:rPr>
+        <w:t>}"</w:t>
+      </w:r>
+      <w:r>
+        <w:rPr>
+          <w:rFonts w:ascii="Consolas" w:eastAsia="Times New Roman" w:hAnsi="Consolas" w:cs="Times New Roman"/>
+          <w:color w:val="ABB2BF"/>
+          <w:sz w:val="21"/>
+          <w:szCs w:val="21"/>
+          <w:lang w:val="en-US"/>
+        </w:rPr>
+        <w:t>);</w:t>
+      </w:r>
+    </w:p>
+    <w:p>
+      <w:pPr>
+        <w:shd w:val="clear" w:color="auto" w:fill="282C34"/>
+        <w:spacing w:after="0" w:line="285" w:lineRule="atLeast"/>
+        <w:rPr>
+          <w:rFonts w:ascii="Consolas" w:eastAsia="Times New Roman" w:hAnsi="Consolas" w:cs="Times New Roman"/>
+          <w:color w:val="ABB2BF"/>
+          <w:sz w:val="21"/>
+          <w:szCs w:val="21"/>
+          <w:lang w:val="en-US"/>
+        </w:rPr>
+      </w:pPr>
+      <w:r>
+        <w:rPr>
+          <w:rFonts w:ascii="Consolas" w:eastAsia="Times New Roman" w:hAnsi="Consolas" w:cs="Times New Roman"/>
+          <w:color w:val="ABB2BF"/>
+          <w:sz w:val="21"/>
+          <w:szCs w:val="21"/>
+          <w:lang w:val="en-US"/>
+        </w:rPr>
+        <w:t xml:space="preserve">        </w:t>
+      </w:r>
+      <w:proofErr w:type="spellStart"/>
+      <w:r>
+        <w:rPr>
+          <w:rFonts w:ascii="Consolas" w:eastAsia="Times New Roman" w:hAnsi="Consolas" w:cs="Times New Roman"/>
+          <w:color w:val="ABB2BF"/>
+          <w:sz w:val="21"/>
+          <w:szCs w:val="21"/>
+          <w:lang w:val="en-US"/>
+        </w:rPr>
+        <w:t>Console.</w:t>
+      </w:r>
+      <w:r>
+        <w:rPr>
+          <w:rFonts w:ascii="Consolas" w:eastAsia="Times New Roman" w:hAnsi="Consolas" w:cs="Times New Roman"/>
+          <w:color w:val="61AFEF"/>
+          <w:sz w:val="21"/>
+          <w:szCs w:val="21"/>
+          <w:lang w:val="en-US"/>
+        </w:rPr>
+        <w:t>WriteLine</w:t>
+      </w:r>
+      <w:proofErr w:type="spellEnd"/>
+      <w:r>
+        <w:rPr>
+          <w:rFonts w:ascii="Consolas" w:eastAsia="Times New Roman" w:hAnsi="Consolas" w:cs="Times New Roman"/>
+          <w:color w:val="ABB2BF"/>
+          <w:sz w:val="21"/>
+          <w:szCs w:val="21"/>
+          <w:lang w:val="en-US"/>
+        </w:rPr>
+        <w:t>(</w:t>
+      </w:r>
+      <w:r>
+        <w:rPr>
+          <w:rFonts w:ascii="Consolas" w:eastAsia="Times New Roman" w:hAnsi="Consolas" w:cs="Times New Roman"/>
+          <w:color w:val="98C379"/>
+          <w:sz w:val="21"/>
+          <w:szCs w:val="21"/>
+          <w:lang w:val="en-US"/>
+        </w:rPr>
+        <w:t>$"Product description: {</w:t>
+      </w:r>
+      <w:proofErr w:type="spellStart"/>
+      <w:proofErr w:type="gramStart"/>
+      <w:r>
+        <w:rPr>
+          <w:rFonts w:ascii="Consolas" w:eastAsia="Times New Roman" w:hAnsi="Consolas" w:cs="Times New Roman"/>
+          <w:color w:val="ABB2BF"/>
+          <w:sz w:val="21"/>
+          <w:szCs w:val="21"/>
+          <w:lang w:val="en-US"/>
+        </w:rPr>
+        <w:t>product</w:t>
+      </w:r>
+      <w:r>
+        <w:rPr>
+          <w:rFonts w:ascii="Consolas" w:eastAsia="Times New Roman" w:hAnsi="Consolas" w:cs="Times New Roman"/>
+          <w:color w:val="98C379"/>
+          <w:sz w:val="21"/>
+          <w:szCs w:val="21"/>
+          <w:lang w:val="en-US"/>
+        </w:rPr>
+        <w:t>.</w:t>
+      </w:r>
+      <w:r>
+        <w:rPr>
+          <w:rFonts w:ascii="Consolas" w:eastAsia="Times New Roman" w:hAnsi="Consolas" w:cs="Times New Roman"/>
+          <w:color w:val="ABB2BF"/>
+          <w:sz w:val="21"/>
+          <w:szCs w:val="21"/>
+          <w:lang w:val="en-US"/>
+        </w:rPr>
+        <w:t>ProductDescription</w:t>
+      </w:r>
+      <w:proofErr w:type="spellEnd"/>
+      <w:proofErr w:type="gramEnd"/>
+      <w:r>
+        <w:rPr>
+          <w:rFonts w:ascii="Consolas" w:eastAsia="Times New Roman" w:hAnsi="Consolas" w:cs="Times New Roman"/>
+          <w:color w:val="98C379"/>
+          <w:sz w:val="21"/>
+          <w:szCs w:val="21"/>
+          <w:lang w:val="en-US"/>
+        </w:rPr>
+        <w:t>}"</w:t>
+      </w:r>
+      <w:r>
+        <w:rPr>
+          <w:rFonts w:ascii="Consolas" w:eastAsia="Times New Roman" w:hAnsi="Consolas" w:cs="Times New Roman"/>
+          <w:color w:val="ABB2BF"/>
+          <w:sz w:val="21"/>
+          <w:szCs w:val="21"/>
+          <w:lang w:val="en-US"/>
+        </w:rPr>
+        <w:t>);</w:t>
+      </w:r>
+    </w:p>
+    <w:p>
+      <w:pPr>
+        <w:shd w:val="clear" w:color="auto" w:fill="282C34"/>
+        <w:spacing w:after="0" w:line="285" w:lineRule="atLeast"/>
+        <w:rPr>
+          <w:rFonts w:ascii="Consolas" w:eastAsia="Times New Roman" w:hAnsi="Consolas" w:cs="Times New Roman"/>
+          <w:color w:val="ABB2BF"/>
+          <w:sz w:val="21"/>
+          <w:szCs w:val="21"/>
+          <w:lang w:val="en-US"/>
+        </w:rPr>
+      </w:pPr>
+      <w:r>
+        <w:rPr>
+          <w:rFonts w:ascii="Consolas" w:eastAsia="Times New Roman" w:hAnsi="Consolas" w:cs="Times New Roman"/>
+          <w:color w:val="ABB2BF"/>
+          <w:sz w:val="21"/>
+          <w:szCs w:val="21"/>
+          <w:lang w:val="en-US"/>
+        </w:rPr>
+        <w:t xml:space="preserve">        </w:t>
+      </w:r>
+      <w:proofErr w:type="spellStart"/>
+      <w:r>
+        <w:rPr>
+          <w:rFonts w:ascii="Consolas" w:eastAsia="Times New Roman" w:hAnsi="Consolas" w:cs="Times New Roman"/>
+          <w:color w:val="ABB2BF"/>
+          <w:sz w:val="21"/>
+          <w:szCs w:val="21"/>
+          <w:lang w:val="en-US"/>
+        </w:rPr>
+        <w:t>Console.</w:t>
+      </w:r>
+      <w:r>
+        <w:rPr>
+          <w:rFonts w:ascii="Consolas" w:eastAsia="Times New Roman" w:hAnsi="Consolas" w:cs="Times New Roman"/>
+          <w:color w:val="61AFEF"/>
+          <w:sz w:val="21"/>
+          <w:szCs w:val="21"/>
+          <w:lang w:val="en-US"/>
+        </w:rPr>
+        <w:t>WriteLine</w:t>
+      </w:r>
+      <w:proofErr w:type="spellEnd"/>
+      <w:r>
+        <w:rPr>
+          <w:rFonts w:ascii="Consolas" w:eastAsia="Times New Roman" w:hAnsi="Consolas" w:cs="Times New Roman"/>
+          <w:color w:val="ABB2BF"/>
+          <w:sz w:val="21"/>
+          <w:szCs w:val="21"/>
+          <w:lang w:val="en-US"/>
+        </w:rPr>
+        <w:t>(</w:t>
+      </w:r>
+      <w:r>
+        <w:rPr>
+          <w:rFonts w:ascii="Consolas" w:eastAsia="Times New Roman" w:hAnsi="Consolas" w:cs="Times New Roman"/>
+          <w:color w:val="98C379"/>
+          <w:sz w:val="21"/>
+          <w:szCs w:val="21"/>
+          <w:lang w:val="en-US"/>
+        </w:rPr>
+        <w:t>$"Product amount: {</w:t>
+      </w:r>
+      <w:proofErr w:type="spellStart"/>
+      <w:proofErr w:type="gramStart"/>
+      <w:r>
+        <w:rPr>
+          <w:rFonts w:ascii="Consolas" w:eastAsia="Times New Roman" w:hAnsi="Consolas" w:cs="Times New Roman"/>
+          <w:color w:val="ABB2BF"/>
+          <w:sz w:val="21"/>
+          <w:szCs w:val="21"/>
+          <w:lang w:val="en-US"/>
+        </w:rPr>
+        <w:t>product</w:t>
+      </w:r>
+      <w:r>
+        <w:rPr>
+          <w:rFonts w:ascii="Consolas" w:eastAsia="Times New Roman" w:hAnsi="Consolas" w:cs="Times New Roman"/>
+          <w:color w:val="98C379"/>
+          <w:sz w:val="21"/>
+          <w:szCs w:val="21"/>
+          <w:lang w:val="en-US"/>
+        </w:rPr>
+        <w:t>.</w:t>
+      </w:r>
+      <w:r>
+        <w:rPr>
+          <w:rFonts w:ascii="Consolas" w:eastAsia="Times New Roman" w:hAnsi="Consolas" w:cs="Times New Roman"/>
+          <w:color w:val="ABB2BF"/>
+          <w:sz w:val="21"/>
+          <w:szCs w:val="21"/>
+          <w:lang w:val="en-US"/>
+        </w:rPr>
+        <w:t>ProductAmount</w:t>
+      </w:r>
+      <w:proofErr w:type="spellEnd"/>
+      <w:proofErr w:type="gramEnd"/>
+      <w:r>
+        <w:rPr>
+          <w:rFonts w:ascii="Consolas" w:eastAsia="Times New Roman" w:hAnsi="Consolas" w:cs="Times New Roman"/>
+          <w:color w:val="98C379"/>
+          <w:sz w:val="21"/>
+          <w:szCs w:val="21"/>
+          <w:lang w:val="en-US"/>
+        </w:rPr>
+        <w:t>} "</w:t>
+      </w:r>
+      <w:r>
+        <w:rPr>
+          <w:rFonts w:ascii="Consolas" w:eastAsia="Times New Roman" w:hAnsi="Consolas" w:cs="Times New Roman"/>
+          <w:color w:val="ABB2BF"/>
+          <w:sz w:val="21"/>
+          <w:szCs w:val="21"/>
+          <w:lang w:val="en-US"/>
+        </w:rPr>
+        <w:t>);</w:t>
+      </w:r>
+    </w:p>
+    <w:p>
+      <w:pPr>
+        <w:shd w:val="clear" w:color="auto" w:fill="282C34"/>
+        <w:spacing w:after="0" w:line="285" w:lineRule="atLeast"/>
+        <w:rPr>
+          <w:rFonts w:ascii="Consolas" w:eastAsia="Times New Roman" w:hAnsi="Consolas" w:cs="Times New Roman"/>
+          <w:color w:val="ABB2BF"/>
+          <w:sz w:val="21"/>
+          <w:szCs w:val="21"/>
+          <w:lang w:val="en-US"/>
+        </w:rPr>
+      </w:pPr>
+      <w:r>
+        <w:rPr>
+          <w:rFonts w:ascii="Consolas" w:eastAsia="Times New Roman" w:hAnsi="Consolas" w:cs="Times New Roman"/>
+          <w:color w:val="ABB2BF"/>
+          <w:sz w:val="21"/>
+          <w:szCs w:val="21"/>
+          <w:lang w:val="en-US"/>
+        </w:rPr>
+        <w:lastRenderedPageBreak/>
+        <w:t xml:space="preserve">        </w:t>
+      </w:r>
+      <w:proofErr w:type="spellStart"/>
+      <w:r>
+        <w:rPr>
+          <w:rFonts w:ascii="Consolas" w:eastAsia="Times New Roman" w:hAnsi="Consolas" w:cs="Times New Roman"/>
+          <w:color w:val="ABB2BF"/>
+          <w:sz w:val="21"/>
+          <w:szCs w:val="21"/>
+          <w:lang w:val="en-US"/>
+        </w:rPr>
+        <w:t>Console.</w:t>
+      </w:r>
+      <w:r>
+        <w:rPr>
+          <w:rFonts w:ascii="Consolas" w:eastAsia="Times New Roman" w:hAnsi="Consolas" w:cs="Times New Roman"/>
+          <w:color w:val="61AFEF"/>
+          <w:sz w:val="21"/>
+          <w:szCs w:val="21"/>
+          <w:lang w:val="en-US"/>
+        </w:rPr>
+        <w:t>WriteLine</w:t>
+      </w:r>
+      <w:proofErr w:type="spellEnd"/>
+      <w:r>
+        <w:rPr>
+          <w:rFonts w:ascii="Consolas" w:eastAsia="Times New Roman" w:hAnsi="Consolas" w:cs="Times New Roman"/>
+          <w:color w:val="ABB2BF"/>
+          <w:sz w:val="21"/>
+          <w:szCs w:val="21"/>
+          <w:lang w:val="en-US"/>
+        </w:rPr>
+        <w:t>(</w:t>
+      </w:r>
+      <w:r>
+        <w:rPr>
+          <w:rFonts w:ascii="Consolas" w:eastAsia="Times New Roman" w:hAnsi="Consolas" w:cs="Times New Roman"/>
+          <w:color w:val="98C379"/>
+          <w:sz w:val="21"/>
+          <w:szCs w:val="21"/>
+          <w:lang w:val="en-US"/>
+        </w:rPr>
+        <w:t>$"Product price: {</w:t>
+      </w:r>
+      <w:proofErr w:type="spellStart"/>
+      <w:proofErr w:type="gramStart"/>
+      <w:r>
+        <w:rPr>
+          <w:rFonts w:ascii="Consolas" w:eastAsia="Times New Roman" w:hAnsi="Consolas" w:cs="Times New Roman"/>
+          <w:color w:val="ABB2BF"/>
+          <w:sz w:val="21"/>
+          <w:szCs w:val="21"/>
+          <w:lang w:val="en-US"/>
+        </w:rPr>
+        <w:t>product</w:t>
+      </w:r>
+      <w:r>
+        <w:rPr>
+          <w:rFonts w:ascii="Consolas" w:eastAsia="Times New Roman" w:hAnsi="Consolas" w:cs="Times New Roman"/>
+          <w:color w:val="98C379"/>
+          <w:sz w:val="21"/>
+          <w:szCs w:val="21"/>
+          <w:lang w:val="en-US"/>
+        </w:rPr>
+        <w:t>.</w:t>
+      </w:r>
+      <w:r>
+        <w:rPr>
+          <w:rFonts w:ascii="Consolas" w:eastAsia="Times New Roman" w:hAnsi="Consolas" w:cs="Times New Roman"/>
+          <w:color w:val="ABB2BF"/>
+          <w:sz w:val="21"/>
+          <w:szCs w:val="21"/>
+          <w:lang w:val="en-US"/>
+        </w:rPr>
+        <w:t>ProductPrice</w:t>
+      </w:r>
+      <w:proofErr w:type="spellEnd"/>
+      <w:proofErr w:type="gramEnd"/>
+      <w:r>
+        <w:rPr>
+          <w:rFonts w:ascii="Consolas" w:eastAsia="Times New Roman" w:hAnsi="Consolas" w:cs="Times New Roman"/>
+          <w:color w:val="98C379"/>
+          <w:sz w:val="21"/>
+          <w:szCs w:val="21"/>
+          <w:lang w:val="en-US"/>
+        </w:rPr>
+        <w:t>} "</w:t>
+      </w:r>
+      <w:r>
+        <w:rPr>
+          <w:rFonts w:ascii="Consolas" w:eastAsia="Times New Roman" w:hAnsi="Consolas" w:cs="Times New Roman"/>
+          <w:color w:val="ABB2BF"/>
+          <w:sz w:val="21"/>
+          <w:szCs w:val="21"/>
+          <w:lang w:val="en-US"/>
+        </w:rPr>
+        <w:t>);</w:t>
+      </w:r>
+    </w:p>
+    <w:p>
+      <w:pPr>
+        <w:shd w:val="clear" w:color="auto" w:fill="282C34"/>
+        <w:spacing w:after="0" w:line="285" w:lineRule="atLeast"/>
+        <w:rPr>
+          <w:rFonts w:ascii="Consolas" w:eastAsia="Times New Roman" w:hAnsi="Consolas" w:cs="Times New Roman"/>
+          <w:color w:val="ABB2BF"/>
+          <w:sz w:val="21"/>
+          <w:szCs w:val="21"/>
+          <w:lang w:val="en-US"/>
+        </w:rPr>
+      </w:pPr>
+      <w:r>
+        <w:rPr>
+          <w:rFonts w:ascii="Consolas" w:eastAsia="Times New Roman" w:hAnsi="Consolas" w:cs="Times New Roman"/>
+          <w:color w:val="ABB2BF"/>
+          <w:sz w:val="21"/>
+          <w:szCs w:val="21"/>
+          <w:lang w:val="en-US"/>
+        </w:rPr>
+        <w:t xml:space="preserve">        </w:t>
+      </w:r>
+      <w:proofErr w:type="spellStart"/>
+      <w:r>
+        <w:rPr>
+          <w:rFonts w:ascii="Consolas" w:eastAsia="Times New Roman" w:hAnsi="Consolas" w:cs="Times New Roman"/>
+          <w:color w:val="ABB2BF"/>
+          <w:sz w:val="21"/>
+          <w:szCs w:val="21"/>
+          <w:lang w:val="en-US"/>
+        </w:rPr>
+        <w:t>Console.</w:t>
+      </w:r>
+      <w:r>
+        <w:rPr>
+          <w:rFonts w:ascii="Consolas" w:eastAsia="Times New Roman" w:hAnsi="Consolas" w:cs="Times New Roman"/>
+          <w:color w:val="61AFEF"/>
+          <w:sz w:val="21"/>
+          <w:szCs w:val="21"/>
+          <w:lang w:val="en-US"/>
+        </w:rPr>
+        <w:t>WriteLine</w:t>
+      </w:r>
+      <w:proofErr w:type="spellEnd"/>
+      <w:r>
+        <w:rPr>
+          <w:rFonts w:ascii="Consolas" w:eastAsia="Times New Roman" w:hAnsi="Consolas" w:cs="Times New Roman"/>
+          <w:color w:val="ABB2BF"/>
+          <w:sz w:val="21"/>
+          <w:szCs w:val="21"/>
+          <w:lang w:val="en-US"/>
+        </w:rPr>
+        <w:t>(</w:t>
+      </w:r>
+      <w:r>
+        <w:rPr>
+          <w:rFonts w:ascii="Consolas" w:eastAsia="Times New Roman" w:hAnsi="Consolas" w:cs="Times New Roman"/>
+          <w:color w:val="98C379"/>
+          <w:sz w:val="21"/>
+          <w:szCs w:val="21"/>
+          <w:lang w:val="en-US"/>
+        </w:rPr>
+        <w:t>$"Subtotal: {</w:t>
+      </w:r>
+      <w:proofErr w:type="spellStart"/>
+      <w:r>
+        <w:rPr>
+          <w:rFonts w:ascii="Consolas" w:eastAsia="Times New Roman" w:hAnsi="Consolas" w:cs="Times New Roman"/>
+          <w:color w:val="ABB2BF"/>
+          <w:sz w:val="21"/>
+          <w:szCs w:val="21"/>
+          <w:lang w:val="en-US"/>
+        </w:rPr>
+        <w:t>subSale</w:t>
+      </w:r>
+      <w:r>
+        <w:rPr>
+          <w:rFonts w:ascii="Consolas" w:eastAsia="Times New Roman" w:hAnsi="Consolas" w:cs="Times New Roman"/>
+          <w:color w:val="98C379"/>
+          <w:sz w:val="21"/>
+          <w:szCs w:val="21"/>
+          <w:lang w:val="en-US"/>
+        </w:rPr>
+        <w:t>.</w:t>
+      </w:r>
+      <w:r>
+        <w:rPr>
+          <w:rFonts w:ascii="Consolas" w:eastAsia="Times New Roman" w:hAnsi="Consolas" w:cs="Times New Roman"/>
+          <w:color w:val="ABB2BF"/>
+          <w:sz w:val="21"/>
+          <w:szCs w:val="21"/>
+          <w:lang w:val="en-US"/>
+        </w:rPr>
+        <w:t>SubTotal</w:t>
+      </w:r>
+      <w:proofErr w:type="spellEnd"/>
+      <w:r>
+        <w:rPr>
+          <w:rFonts w:ascii="Consolas" w:eastAsia="Times New Roman" w:hAnsi="Consolas" w:cs="Times New Roman"/>
+          <w:color w:val="98C379"/>
+          <w:sz w:val="21"/>
+          <w:szCs w:val="21"/>
+          <w:lang w:val="en-US"/>
+        </w:rPr>
+        <w:t>}"</w:t>
+      </w:r>
+    </w:p>
+    <w:p>
+      <w:pPr>
+        <w:shd w:val="clear" w:color="auto" w:fill="282C34"/>
+        <w:spacing w:after="0" w:line="285" w:lineRule="atLeast"/>
+        <w:rPr>
+          <w:rFonts w:ascii="Consolas" w:eastAsia="Times New Roman" w:hAnsi="Consolas" w:cs="Times New Roman"/>
+          <w:color w:val="ABB2BF"/>
+          <w:sz w:val="21"/>
+          <w:szCs w:val="21"/>
+          <w:lang w:val="en-US"/>
+        </w:rPr>
+      </w:pPr>
+      <w:r>
+        <w:rPr>
+          <w:rFonts w:ascii="Consolas" w:eastAsia="Times New Roman" w:hAnsi="Consolas" w:cs="Times New Roman"/>
+          <w:color w:val="ABB2BF"/>
+          <w:sz w:val="21"/>
+          <w:szCs w:val="21"/>
+          <w:lang w:val="en-US"/>
+        </w:rPr>
+        <w:t>        );</w:t>
+      </w:r>
+    </w:p>
+    <w:p>
+      <w:pPr>
+        <w:shd w:val="clear" w:color="auto" w:fill="282C34"/>
+        <w:spacing w:after="0" w:line="285" w:lineRule="atLeast"/>
+        <w:rPr>
+          <w:rFonts w:ascii="Consolas" w:eastAsia="Times New Roman" w:hAnsi="Consolas" w:cs="Times New Roman"/>
+          <w:color w:val="ABB2BF"/>
+          <w:sz w:val="21"/>
+          <w:szCs w:val="21"/>
+          <w:lang w:val="en-US"/>
+        </w:rPr>
+      </w:pPr>
+      <w:r>
+        <w:rPr>
+          <w:rFonts w:ascii="Consolas" w:eastAsia="Times New Roman" w:hAnsi="Consolas" w:cs="Times New Roman"/>
+          <w:color w:val="ABB2BF"/>
+          <w:sz w:val="21"/>
+          <w:szCs w:val="21"/>
+          <w:lang w:val="en-US"/>
+        </w:rPr>
+        <w:t xml:space="preserve">        </w:t>
+      </w:r>
+      <w:r>
+        <w:rPr>
+          <w:rFonts w:ascii="Consolas" w:eastAsia="Times New Roman" w:hAnsi="Consolas" w:cs="Times New Roman"/>
+          <w:color w:val="C678DD"/>
+          <w:sz w:val="21"/>
+          <w:szCs w:val="21"/>
+          <w:lang w:val="en-US"/>
+        </w:rPr>
+        <w:t>return</w:t>
+      </w:r>
+      <w:r>
+        <w:rPr>
+          <w:rFonts w:ascii="Consolas" w:eastAsia="Times New Roman" w:hAnsi="Consolas" w:cs="Times New Roman"/>
+          <w:color w:val="ABB2BF"/>
+          <w:sz w:val="21"/>
+          <w:szCs w:val="21"/>
+          <w:lang w:val="en-US"/>
+        </w:rPr>
+        <w:t xml:space="preserve"> </w:t>
+      </w:r>
+      <w:proofErr w:type="spellStart"/>
+      <w:r>
+        <w:rPr>
+          <w:rFonts w:ascii="Consolas" w:eastAsia="Times New Roman" w:hAnsi="Consolas" w:cs="Times New Roman"/>
+          <w:color w:val="ABB2BF"/>
+          <w:sz w:val="21"/>
+          <w:szCs w:val="21"/>
+          <w:lang w:val="en-US"/>
+        </w:rPr>
+        <w:t>subSale.SubTotal</w:t>
+      </w:r>
+      <w:proofErr w:type="spellEnd"/>
+      <w:r>
+        <w:rPr>
+          <w:rFonts w:ascii="Consolas" w:eastAsia="Times New Roman" w:hAnsi="Consolas" w:cs="Times New Roman"/>
+          <w:color w:val="ABB2BF"/>
+          <w:sz w:val="21"/>
+          <w:szCs w:val="21"/>
+          <w:lang w:val="en-US"/>
+        </w:rPr>
+        <w:t>;</w:t>
+      </w:r>
+    </w:p>
+    <w:p>
+      <w:pPr>
+        <w:shd w:val="clear" w:color="auto" w:fill="282C34"/>
+        <w:spacing w:after="0" w:line="285" w:lineRule="atLeast"/>
+        <w:rPr>
+          <w:rFonts w:ascii="Consolas" w:eastAsia="Times New Roman" w:hAnsi="Consolas" w:cs="Times New Roman"/>
+          <w:color w:val="ABB2BF"/>
+          <w:sz w:val="21"/>
+          <w:szCs w:val="21"/>
+          <w:lang w:val="en-US"/>
+        </w:rPr>
+      </w:pPr>
+      <w:r>
+        <w:rPr>
+          <w:rFonts w:ascii="Consolas" w:eastAsia="Times New Roman" w:hAnsi="Consolas" w:cs="Times New Roman"/>
+          <w:color w:val="ABB2BF"/>
+          <w:sz w:val="21"/>
+          <w:szCs w:val="21"/>
+          <w:lang w:val="en-US"/>
+        </w:rPr>
+        <w:t>    }</w:t>
+      </w:r>
+    </w:p>
+    <w:p>
+      <w:pPr>
+        <w:shd w:val="clear" w:color="auto" w:fill="282C34"/>
+        <w:spacing w:after="0" w:line="285" w:lineRule="atLeast"/>
+        <w:rPr>
+          <w:rFonts w:ascii="Consolas" w:eastAsia="Times New Roman" w:hAnsi="Consolas" w:cs="Times New Roman"/>
+          <w:color w:val="ABB2BF"/>
+          <w:sz w:val="21"/>
+          <w:szCs w:val="21"/>
+          <w:lang w:val="en-US"/>
+        </w:rPr>
+      </w:pPr>
+      <w:r>
+        <w:rPr>
+          <w:rFonts w:ascii="Consolas" w:eastAsia="Times New Roman" w:hAnsi="Consolas" w:cs="Times New Roman"/>
+          <w:color w:val="ABB2BF"/>
+          <w:sz w:val="21"/>
+          <w:szCs w:val="21"/>
+          <w:lang w:val="en-US"/>
+        </w:rPr>
+        <w:t>}</w:t>
+      </w:r>
+    </w:p>
+    <w:p>
+      <w:pPr>
+        <w:rPr>
+          <w:rStyle w:val="normaltextrun"/>
+          <w:rFonts w:ascii="Arial" w:hAnsi="Arial" w:cs="Arial"/>
+          <w:color w:val="000000"/>
+          <w:bdr w:val="none" w:sz="0" w:space="0" w:color="auto" w:frame="1"/>
+          <w:lang w:val="es-ES"/>
+        </w:rPr>
+      </w:pPr>
+    </w:p>
+    <w:p>
+      <w:pPr>
+        <w:shd w:val="clear" w:color="auto" w:fill="282C34"/>
+        <w:spacing w:after="0" w:line="285" w:lineRule="atLeast"/>
+        <w:rPr>
+          <w:rFonts w:ascii="Consolas" w:eastAsia="Times New Roman" w:hAnsi="Consolas" w:cs="Times New Roman"/>
+          <w:color w:val="ABB2BF"/>
+          <w:sz w:val="21"/>
+          <w:szCs w:val="21"/>
+          <w:lang w:val="en-US"/>
+        </w:rPr>
+      </w:pPr>
+      <w:r>
+        <w:rPr>
+          <w:rFonts w:ascii="Consolas" w:eastAsia="Times New Roman" w:hAnsi="Consolas" w:cs="Times New Roman"/>
+          <w:color w:val="C678DD"/>
+          <w:sz w:val="21"/>
+          <w:szCs w:val="21"/>
+          <w:lang w:val="en-US"/>
+        </w:rPr>
+        <w:t>public</w:t>
+      </w:r>
+      <w:r>
+        <w:rPr>
+          <w:rFonts w:ascii="Consolas" w:eastAsia="Times New Roman" w:hAnsi="Consolas" w:cs="Times New Roman"/>
+          <w:color w:val="ABB2BF"/>
+          <w:sz w:val="21"/>
+          <w:szCs w:val="21"/>
+          <w:lang w:val="en-US"/>
+        </w:rPr>
+        <w:t xml:space="preserve"> </w:t>
+      </w:r>
+      <w:r>
+        <w:rPr>
+          <w:rFonts w:ascii="Consolas" w:eastAsia="Times New Roman" w:hAnsi="Consolas" w:cs="Times New Roman"/>
+          <w:color w:val="C678DD"/>
+          <w:sz w:val="21"/>
+          <w:szCs w:val="21"/>
+          <w:lang w:val="en-US"/>
+        </w:rPr>
+        <w:t>class</w:t>
+      </w:r>
+      <w:r>
+        <w:rPr>
+          <w:rFonts w:ascii="Consolas" w:eastAsia="Times New Roman" w:hAnsi="Consolas" w:cs="Times New Roman"/>
+          <w:color w:val="ABB2BF"/>
+          <w:sz w:val="21"/>
+          <w:szCs w:val="21"/>
+          <w:lang w:val="en-US"/>
+        </w:rPr>
+        <w:t xml:space="preserve"> </w:t>
+      </w:r>
+      <w:proofErr w:type="spellStart"/>
+      <w:proofErr w:type="gramStart"/>
+      <w:r>
+        <w:rPr>
+          <w:rFonts w:ascii="Consolas" w:eastAsia="Times New Roman" w:hAnsi="Consolas" w:cs="Times New Roman"/>
+          <w:color w:val="E5C07B"/>
+          <w:sz w:val="21"/>
+          <w:szCs w:val="21"/>
+          <w:lang w:val="en-US"/>
+        </w:rPr>
+        <w:t>SaleService</w:t>
+      </w:r>
+      <w:proofErr w:type="spellEnd"/>
+      <w:r>
+        <w:rPr>
+          <w:rFonts w:ascii="Consolas" w:eastAsia="Times New Roman" w:hAnsi="Consolas" w:cs="Times New Roman"/>
+          <w:color w:val="ABB2BF"/>
+          <w:sz w:val="21"/>
+          <w:szCs w:val="21"/>
+          <w:lang w:val="en-US"/>
+        </w:rPr>
+        <w:t xml:space="preserve"> :</w:t>
+      </w:r>
+      <w:proofErr w:type="gramEnd"/>
+      <w:r>
+        <w:rPr>
+          <w:rFonts w:ascii="Consolas" w:eastAsia="Times New Roman" w:hAnsi="Consolas" w:cs="Times New Roman"/>
+          <w:color w:val="ABB2BF"/>
+          <w:sz w:val="21"/>
+          <w:szCs w:val="21"/>
+          <w:lang w:val="en-US"/>
+        </w:rPr>
+        <w:t xml:space="preserve"> </w:t>
+      </w:r>
+      <w:proofErr w:type="spellStart"/>
+      <w:r>
+        <w:rPr>
+          <w:rFonts w:ascii="Consolas" w:eastAsia="Times New Roman" w:hAnsi="Consolas" w:cs="Times New Roman"/>
+          <w:color w:val="E5C07B"/>
+          <w:sz w:val="21"/>
+          <w:szCs w:val="21"/>
+          <w:lang w:val="en-US"/>
+        </w:rPr>
+        <w:t>ISale</w:t>
+      </w:r>
+      <w:proofErr w:type="spellEnd"/>
+    </w:p>
+    <w:p>
+      <w:pPr>
+        <w:shd w:val="clear" w:color="auto" w:fill="282C34"/>
+        <w:spacing w:after="0" w:line="285" w:lineRule="atLeast"/>
+        <w:rPr>
+          <w:rFonts w:ascii="Consolas" w:eastAsia="Times New Roman" w:hAnsi="Consolas" w:cs="Times New Roman"/>
+          <w:color w:val="ABB2BF"/>
+          <w:sz w:val="21"/>
+          <w:szCs w:val="21"/>
+          <w:lang w:val="en-US"/>
+        </w:rPr>
+      </w:pPr>
+      <w:r>
+        <w:rPr>
+          <w:rFonts w:ascii="Consolas" w:eastAsia="Times New Roman" w:hAnsi="Consolas" w:cs="Times New Roman"/>
+          <w:color w:val="ABB2BF"/>
+          <w:sz w:val="21"/>
+          <w:szCs w:val="21"/>
+          <w:lang w:val="en-US"/>
+        </w:rPr>
+        <w:t>{</w:t>
+      </w:r>
+    </w:p>
+    <w:p>
+      <w:pPr>
+        <w:shd w:val="clear" w:color="auto" w:fill="282C34"/>
+        <w:spacing w:after="0" w:line="285" w:lineRule="atLeast"/>
+        <w:rPr>
+          <w:rFonts w:ascii="Consolas" w:eastAsia="Times New Roman" w:hAnsi="Consolas" w:cs="Times New Roman"/>
+          <w:color w:val="ABB2BF"/>
+          <w:sz w:val="21"/>
+          <w:szCs w:val="21"/>
+          <w:lang w:val="en-US"/>
+        </w:rPr>
+      </w:pPr>
+      <w:r>
+        <w:rPr>
+          <w:rFonts w:ascii="Consolas" w:eastAsia="Times New Roman" w:hAnsi="Consolas" w:cs="Times New Roman"/>
+          <w:color w:val="ABB2BF"/>
+          <w:sz w:val="21"/>
+          <w:szCs w:val="21"/>
+          <w:lang w:val="en-US"/>
+        </w:rPr>
+        <w:t xml:space="preserve">    </w:t>
+      </w:r>
+      <w:r>
+        <w:rPr>
+          <w:rFonts w:ascii="Consolas" w:eastAsia="Times New Roman" w:hAnsi="Consolas" w:cs="Times New Roman"/>
+          <w:color w:val="E5C07B"/>
+          <w:sz w:val="21"/>
+          <w:szCs w:val="21"/>
+          <w:lang w:val="en-US"/>
+        </w:rPr>
+        <w:t>List</w:t>
+      </w:r>
+      <w:r>
+        <w:rPr>
+          <w:rFonts w:ascii="Consolas" w:eastAsia="Times New Roman" w:hAnsi="Consolas" w:cs="Times New Roman"/>
+          <w:color w:val="ABB2BF"/>
+          <w:sz w:val="21"/>
+          <w:szCs w:val="21"/>
+          <w:lang w:val="en-US"/>
+        </w:rPr>
+        <w:t>&lt;</w:t>
+      </w:r>
+      <w:proofErr w:type="spellStart"/>
+      <w:r>
+        <w:rPr>
+          <w:rFonts w:ascii="Consolas" w:eastAsia="Times New Roman" w:hAnsi="Consolas" w:cs="Times New Roman"/>
+          <w:color w:val="E5C07B"/>
+          <w:sz w:val="21"/>
+          <w:szCs w:val="21"/>
+          <w:lang w:val="en-US"/>
+        </w:rPr>
+        <w:t>SubSale</w:t>
+      </w:r>
+      <w:proofErr w:type="spellEnd"/>
+      <w:r>
+        <w:rPr>
+          <w:rFonts w:ascii="Consolas" w:eastAsia="Times New Roman" w:hAnsi="Consolas" w:cs="Times New Roman"/>
+          <w:color w:val="ABB2BF"/>
+          <w:sz w:val="21"/>
+          <w:szCs w:val="21"/>
+          <w:lang w:val="en-US"/>
+        </w:rPr>
+        <w:t xml:space="preserve">&gt; </w:t>
+      </w:r>
+      <w:proofErr w:type="spellStart"/>
+      <w:r>
+        <w:rPr>
+          <w:rFonts w:ascii="Consolas" w:eastAsia="Times New Roman" w:hAnsi="Consolas" w:cs="Times New Roman"/>
+          <w:color w:val="61AFEF"/>
+          <w:sz w:val="21"/>
+          <w:szCs w:val="21"/>
+          <w:lang w:val="en-US"/>
+        </w:rPr>
+        <w:t>SubSales</w:t>
+      </w:r>
+      <w:proofErr w:type="spellEnd"/>
+      <w:r>
+        <w:rPr>
+          <w:rFonts w:ascii="Consolas" w:eastAsia="Times New Roman" w:hAnsi="Consolas" w:cs="Times New Roman"/>
+          <w:color w:val="ABB2BF"/>
+          <w:sz w:val="21"/>
+          <w:szCs w:val="21"/>
+          <w:lang w:val="en-US"/>
+        </w:rPr>
+        <w:t xml:space="preserve"> </w:t>
+      </w:r>
+      <w:proofErr w:type="gramStart"/>
+      <w:r>
+        <w:rPr>
+          <w:rFonts w:ascii="Consolas" w:eastAsia="Times New Roman" w:hAnsi="Consolas" w:cs="Times New Roman"/>
+          <w:color w:val="ABB2BF"/>
+          <w:sz w:val="21"/>
+          <w:szCs w:val="21"/>
+          <w:lang w:val="en-US"/>
+        </w:rPr>
+        <w:t xml:space="preserve">{ </w:t>
+      </w:r>
+      <w:r>
+        <w:rPr>
+          <w:rFonts w:ascii="Consolas" w:eastAsia="Times New Roman" w:hAnsi="Consolas" w:cs="Times New Roman"/>
+          <w:color w:val="C678DD"/>
+          <w:sz w:val="21"/>
+          <w:szCs w:val="21"/>
+          <w:lang w:val="en-US"/>
+        </w:rPr>
+        <w:t>get</w:t>
+      </w:r>
+      <w:proofErr w:type="gramEnd"/>
+      <w:r>
+        <w:rPr>
+          <w:rFonts w:ascii="Consolas" w:eastAsia="Times New Roman" w:hAnsi="Consolas" w:cs="Times New Roman"/>
+          <w:color w:val="ABB2BF"/>
+          <w:sz w:val="21"/>
+          <w:szCs w:val="21"/>
+          <w:lang w:val="en-US"/>
+        </w:rPr>
+        <w:t xml:space="preserve">; </w:t>
+      </w:r>
+      <w:r>
+        <w:rPr>
+          <w:rFonts w:ascii="Consolas" w:eastAsia="Times New Roman" w:hAnsi="Consolas" w:cs="Times New Roman"/>
+          <w:color w:val="C678DD"/>
+          <w:sz w:val="21"/>
+          <w:szCs w:val="21"/>
+          <w:lang w:val="en-US"/>
+        </w:rPr>
+        <w:t>set</w:t>
+      </w:r>
+      <w:r>
+        <w:rPr>
+          <w:rFonts w:ascii="Consolas" w:eastAsia="Times New Roman" w:hAnsi="Consolas" w:cs="Times New Roman"/>
+          <w:color w:val="ABB2BF"/>
+          <w:sz w:val="21"/>
+          <w:szCs w:val="21"/>
+          <w:lang w:val="en-US"/>
+        </w:rPr>
+        <w:t xml:space="preserve">; } = new </w:t>
+      </w:r>
+      <w:r>
+        <w:rPr>
+          <w:rFonts w:ascii="Consolas" w:eastAsia="Times New Roman" w:hAnsi="Consolas" w:cs="Times New Roman"/>
+          <w:color w:val="E5C07B"/>
+          <w:sz w:val="21"/>
+          <w:szCs w:val="21"/>
+          <w:lang w:val="en-US"/>
+        </w:rPr>
+        <w:t>List</w:t>
+      </w:r>
+      <w:r>
+        <w:rPr>
+          <w:rFonts w:ascii="Consolas" w:eastAsia="Times New Roman" w:hAnsi="Consolas" w:cs="Times New Roman"/>
+          <w:color w:val="ABB2BF"/>
+          <w:sz w:val="21"/>
+          <w:szCs w:val="21"/>
+          <w:lang w:val="en-US"/>
+        </w:rPr>
+        <w:t>&lt;</w:t>
+      </w:r>
+      <w:proofErr w:type="spellStart"/>
+      <w:r>
+        <w:rPr>
+          <w:rFonts w:ascii="Consolas" w:eastAsia="Times New Roman" w:hAnsi="Consolas" w:cs="Times New Roman"/>
+          <w:color w:val="E5C07B"/>
+          <w:sz w:val="21"/>
+          <w:szCs w:val="21"/>
+          <w:lang w:val="en-US"/>
+        </w:rPr>
+        <w:t>SubSale</w:t>
+      </w:r>
+      <w:proofErr w:type="spellEnd"/>
+      <w:r>
+        <w:rPr>
+          <w:rFonts w:ascii="Consolas" w:eastAsia="Times New Roman" w:hAnsi="Consolas" w:cs="Times New Roman"/>
+          <w:color w:val="ABB2BF"/>
+          <w:sz w:val="21"/>
+          <w:szCs w:val="21"/>
+          <w:lang w:val="en-US"/>
+        </w:rPr>
+        <w:t>&gt;();</w:t>
+      </w:r>
+    </w:p>
+    <w:p>
+      <w:pPr>
+        <w:shd w:val="clear" w:color="auto" w:fill="282C34"/>
+        <w:spacing w:after="0" w:line="285" w:lineRule="atLeast"/>
+        <w:rPr>
+          <w:rFonts w:ascii="Consolas" w:eastAsia="Times New Roman" w:hAnsi="Consolas" w:cs="Times New Roman"/>
+          <w:color w:val="ABB2BF"/>
+          <w:sz w:val="21"/>
+          <w:szCs w:val="21"/>
+          <w:lang w:val="en-US"/>
+        </w:rPr>
+      </w:pPr>
+      <w:r>
+        <w:rPr>
+          <w:rFonts w:ascii="Consolas" w:eastAsia="Times New Roman" w:hAnsi="Consolas" w:cs="Times New Roman"/>
+          <w:color w:val="ABB2BF"/>
+          <w:sz w:val="21"/>
+          <w:szCs w:val="21"/>
+          <w:lang w:val="en-US"/>
+        </w:rPr>
+        <w:t xml:space="preserve">    </w:t>
+      </w:r>
+      <w:r>
+        <w:rPr>
+          <w:rFonts w:ascii="Consolas" w:eastAsia="Times New Roman" w:hAnsi="Consolas" w:cs="Times New Roman"/>
+          <w:color w:val="C678DD"/>
+          <w:sz w:val="21"/>
+          <w:szCs w:val="21"/>
+          <w:lang w:val="en-US"/>
+        </w:rPr>
+        <w:t>public</w:t>
+      </w:r>
+      <w:r>
+        <w:rPr>
+          <w:rFonts w:ascii="Consolas" w:eastAsia="Times New Roman" w:hAnsi="Consolas" w:cs="Times New Roman"/>
+          <w:color w:val="ABB2BF"/>
+          <w:sz w:val="21"/>
+          <w:szCs w:val="21"/>
+          <w:lang w:val="en-US"/>
+        </w:rPr>
+        <w:t xml:space="preserve"> </w:t>
+      </w:r>
+      <w:r>
+        <w:rPr>
+          <w:rFonts w:ascii="Consolas" w:eastAsia="Times New Roman" w:hAnsi="Consolas" w:cs="Times New Roman"/>
+          <w:color w:val="C678DD"/>
+          <w:sz w:val="21"/>
+          <w:szCs w:val="21"/>
+          <w:lang w:val="en-US"/>
+        </w:rPr>
+        <w:t>decimal</w:t>
+      </w:r>
+      <w:r>
+        <w:rPr>
+          <w:rFonts w:ascii="Consolas" w:eastAsia="Times New Roman" w:hAnsi="Consolas" w:cs="Times New Roman"/>
+          <w:color w:val="ABB2BF"/>
+          <w:sz w:val="21"/>
+          <w:szCs w:val="21"/>
+          <w:lang w:val="en-US"/>
+        </w:rPr>
+        <w:t xml:space="preserve"> </w:t>
+      </w:r>
+      <w:proofErr w:type="spellStart"/>
+      <w:proofErr w:type="gramStart"/>
+      <w:r>
+        <w:rPr>
+          <w:rFonts w:ascii="Consolas" w:eastAsia="Times New Roman" w:hAnsi="Consolas" w:cs="Times New Roman"/>
+          <w:color w:val="61AFEF"/>
+          <w:sz w:val="21"/>
+          <w:szCs w:val="21"/>
+          <w:lang w:val="en-US"/>
+        </w:rPr>
+        <w:t>CalculateTotal</w:t>
+      </w:r>
+      <w:proofErr w:type="spellEnd"/>
+      <w:r>
+        <w:rPr>
+          <w:rFonts w:ascii="Consolas" w:eastAsia="Times New Roman" w:hAnsi="Consolas" w:cs="Times New Roman"/>
+          <w:color w:val="ABB2BF"/>
+          <w:sz w:val="21"/>
+          <w:szCs w:val="21"/>
+          <w:lang w:val="en-US"/>
+        </w:rPr>
+        <w:t>(</w:t>
+      </w:r>
+      <w:proofErr w:type="gramEnd"/>
+      <w:r>
+        <w:rPr>
+          <w:rFonts w:ascii="Consolas" w:eastAsia="Times New Roman" w:hAnsi="Consolas" w:cs="Times New Roman"/>
+          <w:color w:val="ABB2BF"/>
+          <w:sz w:val="21"/>
+          <w:szCs w:val="21"/>
+          <w:lang w:val="en-US"/>
+        </w:rPr>
+        <w:t>)</w:t>
+      </w:r>
+    </w:p>
+    <w:p>
+      <w:pPr>
+        <w:shd w:val="clear" w:color="auto" w:fill="282C34"/>
+        <w:spacing w:after="0" w:line="285" w:lineRule="atLeast"/>
+        <w:rPr>
+          <w:rFonts w:ascii="Consolas" w:eastAsia="Times New Roman" w:hAnsi="Consolas" w:cs="Times New Roman"/>
+          <w:color w:val="ABB2BF"/>
+          <w:sz w:val="21"/>
+          <w:szCs w:val="21"/>
+          <w:lang w:val="en-US"/>
+        </w:rPr>
+      </w:pPr>
+      <w:r>
+        <w:rPr>
+          <w:rFonts w:ascii="Consolas" w:eastAsia="Times New Roman" w:hAnsi="Consolas" w:cs="Times New Roman"/>
+          <w:color w:val="ABB2BF"/>
+          <w:sz w:val="21"/>
+          <w:szCs w:val="21"/>
+          <w:lang w:val="en-US"/>
+        </w:rPr>
+        <w:t>    {</w:t>
+      </w:r>
+    </w:p>
+    <w:p>
+      <w:pPr>
+        <w:shd w:val="clear" w:color="auto" w:fill="282C34"/>
+        <w:spacing w:after="0" w:line="285" w:lineRule="atLeast"/>
+        <w:rPr>
+          <w:rFonts w:ascii="Consolas" w:eastAsia="Times New Roman" w:hAnsi="Consolas" w:cs="Times New Roman"/>
+          <w:color w:val="ABB2BF"/>
+          <w:sz w:val="21"/>
+          <w:szCs w:val="21"/>
+          <w:lang w:val="en-US"/>
+        </w:rPr>
+      </w:pPr>
+      <w:r>
+        <w:rPr>
+          <w:rFonts w:ascii="Consolas" w:eastAsia="Times New Roman" w:hAnsi="Consolas" w:cs="Times New Roman"/>
+          <w:color w:val="ABB2BF"/>
+          <w:sz w:val="21"/>
+          <w:szCs w:val="21"/>
+          <w:lang w:val="en-US"/>
+        </w:rPr>
+        <w:t xml:space="preserve">        </w:t>
+      </w:r>
+      <w:proofErr w:type="spellStart"/>
+      <w:r>
+        <w:rPr>
+          <w:rFonts w:ascii="Consolas" w:eastAsia="Times New Roman" w:hAnsi="Consolas" w:cs="Times New Roman"/>
+          <w:color w:val="ABB2BF"/>
+          <w:sz w:val="21"/>
+          <w:szCs w:val="21"/>
+          <w:lang w:val="en-US"/>
+        </w:rPr>
+        <w:t>Console.</w:t>
+      </w:r>
+      <w:r>
+        <w:rPr>
+          <w:rFonts w:ascii="Consolas" w:eastAsia="Times New Roman" w:hAnsi="Consolas" w:cs="Times New Roman"/>
+          <w:color w:val="61AFEF"/>
+          <w:sz w:val="21"/>
+          <w:szCs w:val="21"/>
+          <w:lang w:val="en-US"/>
+        </w:rPr>
+        <w:t>WriteLine</w:t>
+      </w:r>
+      <w:proofErr w:type="spellEnd"/>
+      <w:r>
+        <w:rPr>
+          <w:rFonts w:ascii="Consolas" w:eastAsia="Times New Roman" w:hAnsi="Consolas" w:cs="Times New Roman"/>
+          <w:color w:val="ABB2BF"/>
+          <w:sz w:val="21"/>
+          <w:szCs w:val="21"/>
+          <w:lang w:val="en-US"/>
+        </w:rPr>
+        <w:t>(</w:t>
+      </w:r>
+      <w:r>
+        <w:rPr>
+          <w:rFonts w:ascii="Consolas" w:eastAsia="Times New Roman" w:hAnsi="Consolas" w:cs="Times New Roman"/>
+          <w:color w:val="98C379"/>
+          <w:sz w:val="21"/>
+          <w:szCs w:val="21"/>
+          <w:lang w:val="en-US"/>
+        </w:rPr>
+        <w:t>"Calculating total sale..."</w:t>
+      </w:r>
+      <w:r>
+        <w:rPr>
+          <w:rFonts w:ascii="Consolas" w:eastAsia="Times New Roman" w:hAnsi="Consolas" w:cs="Times New Roman"/>
+          <w:color w:val="ABB2BF"/>
+          <w:sz w:val="21"/>
+          <w:szCs w:val="21"/>
+          <w:lang w:val="en-US"/>
+        </w:rPr>
+        <w:t>);</w:t>
+      </w:r>
+    </w:p>
+    <w:p>
+      <w:pPr>
+        <w:shd w:val="clear" w:color="auto" w:fill="282C34"/>
+        <w:spacing w:after="0" w:line="285" w:lineRule="atLeast"/>
+        <w:rPr>
+          <w:rFonts w:ascii="Consolas" w:eastAsia="Times New Roman" w:hAnsi="Consolas" w:cs="Times New Roman"/>
+          <w:color w:val="ABB2BF"/>
+          <w:sz w:val="21"/>
+          <w:szCs w:val="21"/>
+          <w:lang w:val="en-US"/>
+        </w:rPr>
+      </w:pPr>
+      <w:r>
+        <w:rPr>
+          <w:rFonts w:ascii="Consolas" w:eastAsia="Times New Roman" w:hAnsi="Consolas" w:cs="Times New Roman"/>
+          <w:color w:val="ABB2BF"/>
+          <w:sz w:val="21"/>
+          <w:szCs w:val="21"/>
+          <w:lang w:val="en-US"/>
+        </w:rPr>
+        <w:t xml:space="preserve">        </w:t>
+      </w:r>
+    </w:p>
+    <w:p>
+      <w:pPr>
+        <w:shd w:val="clear" w:color="auto" w:fill="282C34"/>
+        <w:spacing w:after="0" w:line="285" w:lineRule="atLeast"/>
+        <w:rPr>
+          <w:rFonts w:ascii="Consolas" w:eastAsia="Times New Roman" w:hAnsi="Consolas" w:cs="Times New Roman"/>
+          <w:color w:val="ABB2BF"/>
+          <w:sz w:val="21"/>
+          <w:szCs w:val="21"/>
+          <w:lang w:val="en-US"/>
+        </w:rPr>
+      </w:pPr>
+      <w:r>
+        <w:rPr>
+          <w:rFonts w:ascii="Consolas" w:eastAsia="Times New Roman" w:hAnsi="Consolas" w:cs="Times New Roman"/>
+          <w:color w:val="ABB2BF"/>
+          <w:sz w:val="21"/>
+          <w:szCs w:val="21"/>
+          <w:lang w:val="en-US"/>
+        </w:rPr>
+        <w:t xml:space="preserve">        </w:t>
+      </w:r>
+      <w:r>
+        <w:rPr>
+          <w:rFonts w:ascii="Consolas" w:eastAsia="Times New Roman" w:hAnsi="Consolas" w:cs="Times New Roman"/>
+          <w:color w:val="C678DD"/>
+          <w:sz w:val="21"/>
+          <w:szCs w:val="21"/>
+          <w:lang w:val="en-US"/>
+        </w:rPr>
+        <w:t>foreach</w:t>
+      </w:r>
+      <w:r>
+        <w:rPr>
+          <w:rFonts w:ascii="Consolas" w:eastAsia="Times New Roman" w:hAnsi="Consolas" w:cs="Times New Roman"/>
+          <w:color w:val="ABB2BF"/>
+          <w:sz w:val="21"/>
+          <w:szCs w:val="21"/>
+          <w:lang w:val="en-US"/>
+        </w:rPr>
+        <w:t xml:space="preserve"> (</w:t>
+      </w:r>
+      <w:r>
+        <w:rPr>
+          <w:rFonts w:ascii="Consolas" w:eastAsia="Times New Roman" w:hAnsi="Consolas" w:cs="Times New Roman"/>
+          <w:color w:val="C678DD"/>
+          <w:sz w:val="21"/>
+          <w:szCs w:val="21"/>
+          <w:lang w:val="en-US"/>
+        </w:rPr>
+        <w:t>var</w:t>
+      </w:r>
+      <w:r>
+        <w:rPr>
+          <w:rFonts w:ascii="Consolas" w:eastAsia="Times New Roman" w:hAnsi="Consolas" w:cs="Times New Roman"/>
+          <w:color w:val="ABB2BF"/>
+          <w:sz w:val="21"/>
+          <w:szCs w:val="21"/>
+          <w:lang w:val="en-US"/>
+        </w:rPr>
+        <w:t xml:space="preserve"> </w:t>
+      </w:r>
+      <w:proofErr w:type="spellStart"/>
+      <w:r>
+        <w:rPr>
+          <w:rFonts w:ascii="Consolas" w:eastAsia="Times New Roman" w:hAnsi="Consolas" w:cs="Times New Roman"/>
+          <w:color w:val="ABB2BF"/>
+          <w:sz w:val="21"/>
+          <w:szCs w:val="21"/>
+          <w:lang w:val="en-US"/>
+        </w:rPr>
+        <w:t>subSale</w:t>
+      </w:r>
+      <w:proofErr w:type="spellEnd"/>
+      <w:r>
+        <w:rPr>
+          <w:rFonts w:ascii="Consolas" w:eastAsia="Times New Roman" w:hAnsi="Consolas" w:cs="Times New Roman"/>
+          <w:color w:val="ABB2BF"/>
+          <w:sz w:val="21"/>
+          <w:szCs w:val="21"/>
+          <w:lang w:val="en-US"/>
+        </w:rPr>
+        <w:t xml:space="preserve"> </w:t>
+      </w:r>
+      <w:r>
+        <w:rPr>
+          <w:rFonts w:ascii="Consolas" w:eastAsia="Times New Roman" w:hAnsi="Consolas" w:cs="Times New Roman"/>
+          <w:color w:val="C678DD"/>
+          <w:sz w:val="21"/>
+          <w:szCs w:val="21"/>
+          <w:lang w:val="en-US"/>
+        </w:rPr>
+        <w:t>in</w:t>
+      </w:r>
+      <w:r>
+        <w:rPr>
+          <w:rFonts w:ascii="Consolas" w:eastAsia="Times New Roman" w:hAnsi="Consolas" w:cs="Times New Roman"/>
+          <w:color w:val="ABB2BF"/>
+          <w:sz w:val="21"/>
+          <w:szCs w:val="21"/>
+          <w:lang w:val="en-US"/>
+        </w:rPr>
+        <w:t xml:space="preserve"> </w:t>
+      </w:r>
+      <w:proofErr w:type="spellStart"/>
+      <w:r>
+        <w:rPr>
+          <w:rFonts w:ascii="Consolas" w:eastAsia="Times New Roman" w:hAnsi="Consolas" w:cs="Times New Roman"/>
+          <w:color w:val="ABB2BF"/>
+          <w:sz w:val="21"/>
+          <w:szCs w:val="21"/>
+          <w:lang w:val="en-US"/>
+        </w:rPr>
+        <w:t>SubSales</w:t>
+      </w:r>
+      <w:proofErr w:type="spellEnd"/>
+      <w:r>
+        <w:rPr>
+          <w:rFonts w:ascii="Consolas" w:eastAsia="Times New Roman" w:hAnsi="Consolas" w:cs="Times New Roman"/>
+          <w:color w:val="ABB2BF"/>
+          <w:sz w:val="21"/>
+          <w:szCs w:val="21"/>
+          <w:lang w:val="en-US"/>
+        </w:rPr>
+        <w:t>)</w:t>
+      </w:r>
+    </w:p>
+    <w:p>
+      <w:pPr>
+        <w:shd w:val="clear" w:color="auto" w:fill="282C34"/>
+        <w:spacing w:after="0" w:line="285" w:lineRule="atLeast"/>
+        <w:rPr>
+          <w:rFonts w:ascii="Consolas" w:eastAsia="Times New Roman" w:hAnsi="Consolas" w:cs="Times New Roman"/>
+          <w:color w:val="ABB2BF"/>
+          <w:sz w:val="21"/>
+          <w:szCs w:val="21"/>
+          <w:lang w:val="en-US"/>
+        </w:rPr>
+      </w:pPr>
+      <w:r>
+        <w:rPr>
+          <w:rFonts w:ascii="Consolas" w:eastAsia="Times New Roman" w:hAnsi="Consolas" w:cs="Times New Roman"/>
+          <w:color w:val="ABB2BF"/>
+          <w:sz w:val="21"/>
+          <w:szCs w:val="21"/>
+          <w:lang w:val="en-US"/>
+        </w:rPr>
+        <w:t>        {</w:t>
+      </w:r>
+    </w:p>
+    <w:p>
+      <w:pPr>
+        <w:shd w:val="clear" w:color="auto" w:fill="282C34"/>
+        <w:spacing w:after="0" w:line="285" w:lineRule="atLeast"/>
+        <w:rPr>
+          <w:rFonts w:ascii="Consolas" w:eastAsia="Times New Roman" w:hAnsi="Consolas" w:cs="Times New Roman"/>
+          <w:color w:val="ABB2BF"/>
+          <w:sz w:val="21"/>
+          <w:szCs w:val="21"/>
+          <w:lang w:val="en-US"/>
+        </w:rPr>
+      </w:pPr>
+      <w:r>
+        <w:rPr>
+          <w:rFonts w:ascii="Consolas" w:eastAsia="Times New Roman" w:hAnsi="Consolas" w:cs="Times New Roman"/>
+          <w:color w:val="ABB2BF"/>
+          <w:sz w:val="21"/>
+          <w:szCs w:val="21"/>
+          <w:lang w:val="en-US"/>
+        </w:rPr>
+        <w:t xml:space="preserve">            </w:t>
+      </w:r>
+      <w:proofErr w:type="spellStart"/>
+      <w:r>
+        <w:rPr>
+          <w:rFonts w:ascii="Consolas" w:eastAsia="Times New Roman" w:hAnsi="Consolas" w:cs="Times New Roman"/>
+          <w:color w:val="ABB2BF"/>
+          <w:sz w:val="21"/>
+          <w:szCs w:val="21"/>
+          <w:lang w:val="en-US"/>
+        </w:rPr>
+        <w:t>Console.</w:t>
+      </w:r>
+      <w:r>
+        <w:rPr>
+          <w:rFonts w:ascii="Consolas" w:eastAsia="Times New Roman" w:hAnsi="Consolas" w:cs="Times New Roman"/>
+          <w:color w:val="61AFEF"/>
+          <w:sz w:val="21"/>
+          <w:szCs w:val="21"/>
+          <w:lang w:val="en-US"/>
+        </w:rPr>
+        <w:t>WriteLine</w:t>
+      </w:r>
+      <w:proofErr w:type="spellEnd"/>
+      <w:r>
+        <w:rPr>
+          <w:rFonts w:ascii="Consolas" w:eastAsia="Times New Roman" w:hAnsi="Consolas" w:cs="Times New Roman"/>
+          <w:color w:val="ABB2BF"/>
+          <w:sz w:val="21"/>
+          <w:szCs w:val="21"/>
+          <w:lang w:val="en-US"/>
+        </w:rPr>
+        <w:t>(</w:t>
+      </w:r>
+      <w:r>
+        <w:rPr>
+          <w:rFonts w:ascii="Consolas" w:eastAsia="Times New Roman" w:hAnsi="Consolas" w:cs="Times New Roman"/>
+          <w:color w:val="98C379"/>
+          <w:sz w:val="21"/>
+          <w:szCs w:val="21"/>
+          <w:lang w:val="en-US"/>
+        </w:rPr>
+        <w:t>$"Subtotal: {</w:t>
+      </w:r>
+      <w:proofErr w:type="spellStart"/>
+      <w:r>
+        <w:rPr>
+          <w:rFonts w:ascii="Consolas" w:eastAsia="Times New Roman" w:hAnsi="Consolas" w:cs="Times New Roman"/>
+          <w:color w:val="ABB2BF"/>
+          <w:sz w:val="21"/>
+          <w:szCs w:val="21"/>
+          <w:lang w:val="en-US"/>
+        </w:rPr>
+        <w:t>subSale</w:t>
+      </w:r>
+      <w:r>
+        <w:rPr>
+          <w:rFonts w:ascii="Consolas" w:eastAsia="Times New Roman" w:hAnsi="Consolas" w:cs="Times New Roman"/>
+          <w:color w:val="98C379"/>
+          <w:sz w:val="21"/>
+          <w:szCs w:val="21"/>
+          <w:lang w:val="en-US"/>
+        </w:rPr>
+        <w:t>.</w:t>
+      </w:r>
+      <w:r>
+        <w:rPr>
+          <w:rFonts w:ascii="Consolas" w:eastAsia="Times New Roman" w:hAnsi="Consolas" w:cs="Times New Roman"/>
+          <w:color w:val="ABB2BF"/>
+          <w:sz w:val="21"/>
+          <w:szCs w:val="21"/>
+          <w:lang w:val="en-US"/>
+        </w:rPr>
+        <w:t>SubTotal</w:t>
+      </w:r>
+      <w:proofErr w:type="spellEnd"/>
+      <w:r>
+        <w:rPr>
+          <w:rFonts w:ascii="Consolas" w:eastAsia="Times New Roman" w:hAnsi="Consolas" w:cs="Times New Roman"/>
+          <w:color w:val="98C379"/>
+          <w:sz w:val="21"/>
+          <w:szCs w:val="21"/>
+          <w:lang w:val="en-US"/>
+        </w:rPr>
+        <w:t>}"</w:t>
+      </w:r>
+      <w:r>
+        <w:rPr>
+          <w:rFonts w:ascii="Consolas" w:eastAsia="Times New Roman" w:hAnsi="Consolas" w:cs="Times New Roman"/>
+          <w:color w:val="ABB2BF"/>
+          <w:sz w:val="21"/>
+          <w:szCs w:val="21"/>
+          <w:lang w:val="en-US"/>
+        </w:rPr>
+        <w:t>);</w:t>
+      </w:r>
+    </w:p>
+    <w:p>
+      <w:pPr>
+        <w:shd w:val="clear" w:color="auto" w:fill="282C34"/>
+        <w:spacing w:after="0" w:line="285" w:lineRule="atLeast"/>
+        <w:rPr>
+          <w:rFonts w:ascii="Consolas" w:eastAsia="Times New Roman" w:hAnsi="Consolas" w:cs="Times New Roman"/>
+          <w:color w:val="ABB2BF"/>
+          <w:sz w:val="21"/>
+          <w:szCs w:val="21"/>
+          <w:lang w:val="en-US"/>
+        </w:rPr>
+      </w:pPr>
+      <w:r>
+        <w:rPr>
+          <w:rFonts w:ascii="Consolas" w:eastAsia="Times New Roman" w:hAnsi="Consolas" w:cs="Times New Roman"/>
+          <w:color w:val="ABB2BF"/>
+          <w:sz w:val="21"/>
+          <w:szCs w:val="21"/>
+          <w:lang w:val="en-US"/>
+        </w:rPr>
+        <w:t>        }</w:t>
+      </w:r>
+    </w:p>
+    <w:p>
+      <w:pPr>
+        <w:shd w:val="clear" w:color="auto" w:fill="282C34"/>
+        <w:spacing w:after="0" w:line="285" w:lineRule="atLeast"/>
+        <w:rPr>
+          <w:rFonts w:ascii="Consolas" w:eastAsia="Times New Roman" w:hAnsi="Consolas" w:cs="Times New Roman"/>
+          <w:color w:val="ABB2BF"/>
+          <w:sz w:val="21"/>
+          <w:szCs w:val="21"/>
+          <w:lang w:val="en-US"/>
+        </w:rPr>
+      </w:pPr>
+      <w:r>
+        <w:rPr>
+          <w:rFonts w:ascii="Consolas" w:eastAsia="Times New Roman" w:hAnsi="Consolas" w:cs="Times New Roman"/>
+          <w:color w:val="ABB2BF"/>
+          <w:sz w:val="21"/>
+          <w:szCs w:val="21"/>
+          <w:lang w:val="en-US"/>
+        </w:rPr>
+        <w:t xml:space="preserve">        </w:t>
+      </w:r>
+      <w:r>
+        <w:rPr>
+          <w:rFonts w:ascii="Consolas" w:eastAsia="Times New Roman" w:hAnsi="Consolas" w:cs="Times New Roman"/>
+          <w:color w:val="C678DD"/>
+          <w:sz w:val="21"/>
+          <w:szCs w:val="21"/>
+          <w:lang w:val="en-US"/>
+        </w:rPr>
+        <w:t>decimal</w:t>
+      </w:r>
+      <w:r>
+        <w:rPr>
+          <w:rFonts w:ascii="Consolas" w:eastAsia="Times New Roman" w:hAnsi="Consolas" w:cs="Times New Roman"/>
+          <w:color w:val="ABB2BF"/>
+          <w:sz w:val="21"/>
+          <w:szCs w:val="21"/>
+          <w:lang w:val="en-US"/>
+        </w:rPr>
+        <w:t xml:space="preserve"> </w:t>
+      </w:r>
+      <w:proofErr w:type="spellStart"/>
+      <w:r>
+        <w:rPr>
+          <w:rFonts w:ascii="Consolas" w:eastAsia="Times New Roman" w:hAnsi="Consolas" w:cs="Times New Roman"/>
+          <w:color w:val="ABB2BF"/>
+          <w:sz w:val="21"/>
+          <w:szCs w:val="21"/>
+          <w:lang w:val="en-US"/>
+        </w:rPr>
+        <w:t>totalSale</w:t>
+      </w:r>
+      <w:proofErr w:type="spellEnd"/>
+      <w:r>
+        <w:rPr>
+          <w:rFonts w:ascii="Consolas" w:eastAsia="Times New Roman" w:hAnsi="Consolas" w:cs="Times New Roman"/>
+          <w:color w:val="ABB2BF"/>
+          <w:sz w:val="21"/>
+          <w:szCs w:val="21"/>
+          <w:lang w:val="en-US"/>
+        </w:rPr>
+        <w:t xml:space="preserve"> = </w:t>
+      </w:r>
+      <w:proofErr w:type="spellStart"/>
+      <w:r>
+        <w:rPr>
+          <w:rFonts w:ascii="Consolas" w:eastAsia="Times New Roman" w:hAnsi="Consolas" w:cs="Times New Roman"/>
+          <w:color w:val="ABB2BF"/>
+          <w:sz w:val="21"/>
+          <w:szCs w:val="21"/>
+          <w:lang w:val="en-US"/>
+        </w:rPr>
+        <w:t>SubSales.</w:t>
+      </w:r>
+      <w:r>
+        <w:rPr>
+          <w:rFonts w:ascii="Consolas" w:eastAsia="Times New Roman" w:hAnsi="Consolas" w:cs="Times New Roman"/>
+          <w:color w:val="61AFEF"/>
+          <w:sz w:val="21"/>
+          <w:szCs w:val="21"/>
+          <w:lang w:val="en-US"/>
+        </w:rPr>
+        <w:t>Sum</w:t>
+      </w:r>
+      <w:proofErr w:type="spellEnd"/>
+      <w:r>
+        <w:rPr>
+          <w:rFonts w:ascii="Consolas" w:eastAsia="Times New Roman" w:hAnsi="Consolas" w:cs="Times New Roman"/>
+          <w:color w:val="ABB2BF"/>
+          <w:sz w:val="21"/>
+          <w:szCs w:val="21"/>
+          <w:lang w:val="en-US"/>
+        </w:rPr>
+        <w:t>(</w:t>
+      </w:r>
+      <w:proofErr w:type="spellStart"/>
+      <w:r>
+        <w:rPr>
+          <w:rFonts w:ascii="Consolas" w:eastAsia="Times New Roman" w:hAnsi="Consolas" w:cs="Times New Roman"/>
+          <w:color w:val="ABB2BF"/>
+          <w:sz w:val="21"/>
+          <w:szCs w:val="21"/>
+          <w:lang w:val="en-US"/>
+        </w:rPr>
+        <w:t>subSale</w:t>
+      </w:r>
+      <w:proofErr w:type="spellEnd"/>
+      <w:r>
+        <w:rPr>
+          <w:rFonts w:ascii="Consolas" w:eastAsia="Times New Roman" w:hAnsi="Consolas" w:cs="Times New Roman"/>
+          <w:color w:val="ABB2BF"/>
+          <w:sz w:val="21"/>
+          <w:szCs w:val="21"/>
+          <w:lang w:val="en-US"/>
+        </w:rPr>
+        <w:t xml:space="preserve"> =&gt; </w:t>
+      </w:r>
+      <w:proofErr w:type="spellStart"/>
+      <w:r>
+        <w:rPr>
+          <w:rFonts w:ascii="Consolas" w:eastAsia="Times New Roman" w:hAnsi="Consolas" w:cs="Times New Roman"/>
+          <w:color w:val="ABB2BF"/>
+          <w:sz w:val="21"/>
+          <w:szCs w:val="21"/>
+          <w:lang w:val="en-US"/>
+        </w:rPr>
+        <w:t>subSale.SubTotal</w:t>
+      </w:r>
+      <w:proofErr w:type="spellEnd"/>
+      <w:r>
+        <w:rPr>
+          <w:rFonts w:ascii="Consolas" w:eastAsia="Times New Roman" w:hAnsi="Consolas" w:cs="Times New Roman"/>
+          <w:color w:val="ABB2BF"/>
+          <w:sz w:val="21"/>
+          <w:szCs w:val="21"/>
+          <w:lang w:val="en-US"/>
+        </w:rPr>
+        <w:t>);</w:t>
+      </w:r>
+    </w:p>
+    <w:p>
+      <w:pPr>
+        <w:shd w:val="clear" w:color="auto" w:fill="282C34"/>
+        <w:spacing w:after="0" w:line="285" w:lineRule="atLeast"/>
+        <w:rPr>
+          <w:rFonts w:ascii="Consolas" w:eastAsia="Times New Roman" w:hAnsi="Consolas" w:cs="Times New Roman"/>
+          <w:color w:val="ABB2BF"/>
+          <w:sz w:val="21"/>
+          <w:szCs w:val="21"/>
+          <w:lang w:val="en-US"/>
+        </w:rPr>
+      </w:pPr>
+      <w:r>
+        <w:rPr>
+          <w:rFonts w:ascii="Consolas" w:eastAsia="Times New Roman" w:hAnsi="Consolas" w:cs="Times New Roman"/>
+          <w:color w:val="ABB2BF"/>
+          <w:sz w:val="21"/>
+          <w:szCs w:val="21"/>
+          <w:lang w:val="en-US"/>
+        </w:rPr>
+        <w:t xml:space="preserve">        </w:t>
+      </w:r>
+      <w:r>
+        <w:rPr>
+          <w:rFonts w:ascii="Consolas" w:eastAsia="Times New Roman" w:hAnsi="Consolas" w:cs="Times New Roman"/>
+          <w:color w:val="C678DD"/>
+          <w:sz w:val="21"/>
+          <w:szCs w:val="21"/>
+          <w:lang w:val="en-US"/>
+        </w:rPr>
+        <w:t>return</w:t>
+      </w:r>
+      <w:r>
+        <w:rPr>
+          <w:rFonts w:ascii="Consolas" w:eastAsia="Times New Roman" w:hAnsi="Consolas" w:cs="Times New Roman"/>
+          <w:color w:val="ABB2BF"/>
+          <w:sz w:val="21"/>
+          <w:szCs w:val="21"/>
+          <w:lang w:val="en-US"/>
+        </w:rPr>
+        <w:t xml:space="preserve"> </w:t>
+      </w:r>
+      <w:proofErr w:type="spellStart"/>
+      <w:r>
+        <w:rPr>
+          <w:rFonts w:ascii="Consolas" w:eastAsia="Times New Roman" w:hAnsi="Consolas" w:cs="Times New Roman"/>
+          <w:color w:val="ABB2BF"/>
+          <w:sz w:val="21"/>
+          <w:szCs w:val="21"/>
+          <w:lang w:val="en-US"/>
+        </w:rPr>
+        <w:t>totalSale</w:t>
+      </w:r>
+      <w:proofErr w:type="spellEnd"/>
+      <w:r>
+        <w:rPr>
+          <w:rFonts w:ascii="Consolas" w:eastAsia="Times New Roman" w:hAnsi="Consolas" w:cs="Times New Roman"/>
+          <w:color w:val="ABB2BF"/>
+          <w:sz w:val="21"/>
+          <w:szCs w:val="21"/>
+          <w:lang w:val="en-US"/>
+        </w:rPr>
+        <w:t>;</w:t>
+      </w:r>
+    </w:p>
+    <w:p>
+      <w:pPr>
+        <w:shd w:val="clear" w:color="auto" w:fill="282C34"/>
+        <w:spacing w:after="0" w:line="285" w:lineRule="atLeast"/>
+        <w:rPr>
+          <w:rFonts w:ascii="Consolas" w:eastAsia="Times New Roman" w:hAnsi="Consolas" w:cs="Times New Roman"/>
+          <w:color w:val="ABB2BF"/>
+          <w:sz w:val="21"/>
+          <w:szCs w:val="21"/>
+          <w:lang w:val="en-US"/>
+        </w:rPr>
+      </w:pPr>
+      <w:r>
+        <w:rPr>
+          <w:rFonts w:ascii="Consolas" w:eastAsia="Times New Roman" w:hAnsi="Consolas" w:cs="Times New Roman"/>
+          <w:color w:val="ABB2BF"/>
+          <w:sz w:val="21"/>
+          <w:szCs w:val="21"/>
+          <w:lang w:val="en-US"/>
+        </w:rPr>
+        <w:t>    }</w:t>
+      </w:r>
+    </w:p>
+    <w:p>
+      <w:pPr>
+        <w:shd w:val="clear" w:color="auto" w:fill="282C34"/>
+        <w:spacing w:after="0" w:line="285" w:lineRule="atLeast"/>
+        <w:rPr>
+          <w:rFonts w:ascii="Consolas" w:eastAsia="Times New Roman" w:hAnsi="Consolas" w:cs="Times New Roman"/>
+          <w:color w:val="ABB2BF"/>
+          <w:sz w:val="21"/>
+          <w:szCs w:val="21"/>
+          <w:lang w:val="en-US"/>
+        </w:rPr>
+      </w:pPr>
+      <w:r>
+        <w:rPr>
+          <w:rFonts w:ascii="Consolas" w:eastAsia="Times New Roman" w:hAnsi="Consolas" w:cs="Times New Roman"/>
+          <w:color w:val="ABB2BF"/>
+          <w:sz w:val="21"/>
+          <w:szCs w:val="21"/>
+          <w:lang w:val="en-US"/>
+        </w:rPr>
+        <w:t>}</w:t>
+      </w:r>
+    </w:p>
+    <w:p>
+      <w:pPr>
+        <w:rPr>
+          <w:rStyle w:val="normaltextrun"/>
+          <w:rFonts w:ascii="Arial" w:hAnsi="Arial" w:cs="Arial"/>
+          <w:color w:val="000000"/>
+          <w:bdr w:val="none" w:sz="0" w:space="0" w:color="auto" w:frame="1"/>
+          <w:lang w:val="es-ES"/>
+        </w:rPr>
+      </w:pPr>
+      <w:bookmarkStart w:id="0" w:name="_GoBack"/>
+      <w:bookmarkEnd w:id="0"/>
+    </w:p>
+    <w:p>
+      <w:pPr>
+        <w:rPr>
+          <w:rStyle w:val="normaltextrun"/>
+          <w:rFonts w:ascii="Arial" w:hAnsi="Arial" w:cs="Arial"/>
+          <w:color w:val="000000"/>
+          <w:bdr w:val="none" w:sz="0" w:space="0" w:color="auto" w:frame="1"/>
+          <w:lang w:val="es-ES"/>
+        </w:rPr>
+      </w:pPr>
+      <w:proofErr w:type="spellStart"/>
+      <w:r>
+        <w:rPr>
+          <w:rStyle w:val="normaltextrun"/>
+          <w:rFonts w:ascii="Arial" w:hAnsi="Arial" w:cs="Arial"/>
+          <w:color w:val="000000"/>
+          <w:bdr w:val="none" w:sz="0" w:space="0" w:color="auto" w:frame="1"/>
+          <w:lang w:val="es-ES"/>
+        </w:rPr>
+        <w:t>Program.cs</w:t>
+      </w:r>
+      <w:proofErr w:type="spellEnd"/>
+    </w:p>
+    <w:p>
+      <w:pPr>
+        <w:rPr>
+          <w:rStyle w:val="normaltextrun"/>
+          <w:rFonts w:ascii="Arial" w:hAnsi="Arial" w:cs="Arial"/>
+          <w:color w:val="000000"/>
+          <w:bdr w:val="none" w:sz="0" w:space="0" w:color="auto" w:frame="1"/>
+          <w:lang w:val="en-US"/>
+        </w:rPr>
+      </w:pPr>
+      <w:r>
+        <w:rPr>
+          <w:lang w:val="en-US"/>
+        </w:rPr>
+        <w:t xml:space="preserve">internal class Program </w:t>
+      </w:r>
+      <w:proofErr w:type="gramStart"/>
+      <w:r>
+        <w:rPr>
+          <w:lang w:val="en-US"/>
+        </w:rPr>
+        <w:t>{ private</w:t>
+      </w:r>
+      <w:proofErr w:type="gramEnd"/>
+      <w:r>
+        <w:rPr>
+          <w:lang w:val="en-US"/>
+        </w:rPr>
+        <w:t xml:space="preserve"> static void Main(string[] </w:t>
+      </w:r>
+      <w:proofErr w:type="spellStart"/>
+      <w:r>
+        <w:rPr>
+          <w:lang w:val="en-US"/>
+        </w:rPr>
+        <w:t>args</w:t>
+      </w:r>
+      <w:proofErr w:type="spellEnd"/>
+      <w:r>
+        <w:rPr>
+          <w:lang w:val="en-US"/>
+        </w:rPr>
+        <w:t xml:space="preserve">) { </w:t>
+      </w:r>
+      <w:proofErr w:type="spellStart"/>
+      <w:r>
+        <w:rPr>
+          <w:lang w:val="en-US"/>
+        </w:rPr>
+        <w:t>OrderService</w:t>
+      </w:r>
+      <w:proofErr w:type="spellEnd"/>
+      <w:r>
+        <w:rPr>
+          <w:lang w:val="en-US"/>
+        </w:rPr>
+        <w:t xml:space="preserve"> </w:t>
+      </w:r>
+      <w:proofErr w:type="spellStart"/>
+      <w:r>
+        <w:rPr>
+          <w:lang w:val="en-US"/>
+        </w:rPr>
+        <w:t>orderService</w:t>
+      </w:r>
+      <w:proofErr w:type="spellEnd"/>
+      <w:r>
+        <w:rPr>
+          <w:lang w:val="en-US"/>
+        </w:rPr>
+        <w:t xml:space="preserve"> = new </w:t>
+      </w:r>
+      <w:proofErr w:type="spellStart"/>
+      <w:r>
+        <w:rPr>
+          <w:lang w:val="en-US"/>
+        </w:rPr>
+        <w:t>OrderService</w:t>
+      </w:r>
+      <w:proofErr w:type="spellEnd"/>
+      <w:r>
+        <w:rPr>
+          <w:lang w:val="en-US"/>
+        </w:rPr>
+        <w:t xml:space="preserve">(); </w:t>
+      </w:r>
+      <w:proofErr w:type="spellStart"/>
+      <w:r>
+        <w:rPr>
+          <w:lang w:val="en-US"/>
+        </w:rPr>
+        <w:t>orderService.CanContinue</w:t>
+      </w:r>
+      <w:proofErr w:type="spellEnd"/>
+      <w:r>
+        <w:rPr>
+          <w:lang w:val="en-US"/>
+        </w:rPr>
+        <w:t>(); } }</w:t>
+      </w:r>
+    </w:p>
+    <w:p>
+      <w:pPr>
+        <w:rPr>
+          <w:rStyle w:val="normaltextrun"/>
+          <w:rFonts w:ascii="Arial" w:hAnsi="Arial" w:cs="Arial"/>
+          <w:color w:val="000000"/>
+          <w:bdr w:val="none" w:sz="0" w:space="0" w:color="auto" w:frame="1"/>
+          <w:lang w:val="en-US"/>
+        </w:rPr>
+      </w:pPr>
+    </w:p>
+    <w:p>
+      <w:pPr>
+        <w:rPr>
+          <w:rStyle w:val="normaltextrun"/>
+          <w:rFonts w:ascii="Arial" w:hAnsi="Arial" w:cs="Arial"/>
+          <w:color w:val="000000"/>
+          <w:bdr w:val="none" w:sz="0" w:space="0" w:color="auto" w:frame="1"/>
+          <w:lang w:val="en-US"/>
+        </w:rPr>
       </w:pPr>
     </w:p>
     <w:p>
@@ -1185,14 +5893,27 @@
           <w:rFonts w:ascii="Arial" w:hAnsi="Arial" w:cs="Arial"/>
           <w:color w:val="000000"/>
           <w:shd w:val="clear" w:color="auto" w:fill="FFFFFF"/>
-        </w:rPr>
-      </w:pPr>
-      <w:r>
+          <w:lang w:val="en-US"/>
+        </w:rPr>
+      </w:pPr>
+    </w:p>
+    <w:p>
+      <w:pPr>
         <w:rPr>
           <w:rStyle w:val="normaltextrun"/>
           <w:rFonts w:ascii="Arial" w:hAnsi="Arial" w:cs="Arial"/>
           <w:color w:val="000000"/>
           <w:shd w:val="clear" w:color="auto" w:fill="FFFFFF"/>
+          <w:lang w:val="en-US"/>
+        </w:rPr>
+      </w:pPr>
+      <w:r>
+        <w:rPr>
+          <w:rStyle w:val="normaltextrun"/>
+          <w:rFonts w:ascii="Arial" w:hAnsi="Arial" w:cs="Arial"/>
+          <w:color w:val="000000"/>
+          <w:shd w:val="clear" w:color="auto" w:fill="FFFFFF"/>
+          <w:lang w:val="en-US"/>
         </w:rPr>
         <w:br w:type="page"/>
       </w:r>

</xml_diff>